<commit_message>
Add 3 and 4 items in working process.
</commit_message>
<xml_diff>
--- a/Laboratory works/Лабораторна робота №2.docx
+++ b/Laboratory works/Лабораторна робота №2.docx
@@ -166,16 +166,7 @@
           <w:szCs w:val="28"/>
           <w:lang w:val="uk-UA"/>
         </w:rPr>
-        <w:t>ЛАБОРАТОРНОЇ РОБОТИ №</w:t>
-      </w:r>
-      <w:r>
-        <w:rPr>
-          <w:b/>
-          <w:sz w:val="28"/>
-          <w:szCs w:val="28"/>
-          <w:lang w:val="uk-UA"/>
-        </w:rPr>
-        <w:t>2</w:t>
+        <w:t>ЛАБОРАТОРНОЇ РОБОТИ №2</w:t>
       </w:r>
     </w:p>
     <w:p>
@@ -959,7 +950,6 @@
         <w:jc w:val="both"/>
         <w:rPr>
           <w:b/>
-          <w:lang w:val="en-US"/>
         </w:rPr>
       </w:pPr>
       <w:r>
@@ -968,6 +958,13 @@
           <w:lang w:val="uk-UA"/>
         </w:rPr>
         <w:t>Завдання для попередньої підготовки.</w:t>
+      </w:r>
+      <w:r>
+        <w:rPr>
+          <w:b/>
+          <w:highlight w:val="cyan"/>
+        </w:rPr>
+        <w:t>(</w:t>
       </w:r>
       <w:r>
         <w:rPr>
@@ -975,7 +972,14 @@
           <w:highlight w:val="cyan"/>
           <w:lang w:val="en-US"/>
         </w:rPr>
-        <w:t>(Ilya)</w:t>
+        <w:t>Ilya</w:t>
+      </w:r>
+      <w:r>
+        <w:rPr>
+          <w:b/>
+          <w:highlight w:val="cyan"/>
+        </w:rPr>
+        <w:t>)</w:t>
       </w:r>
     </w:p>
     <w:p>
@@ -1047,16 +1051,7 @@
           <w:szCs w:val="22"/>
           <w:lang w:val="uk-UA"/>
         </w:rPr>
-        <w:t xml:space="preserve"> -</w:t>
-      </w:r>
-      <w:r>
-        <w:rPr>
-          <w:color w:val="000000"/>
-          <w:sz w:val="22"/>
-          <w:szCs w:val="22"/>
-          <w:lang w:val="uk-UA"/>
-        </w:rPr>
-        <w:t xml:space="preserve"> Комп'ютерна програма, частина операційної системи, що забезпечує базові можливості управління комп'ютером за допомогою інтерактивного введення команд через інтерфейс командного рядка або послідовне виконання пакетних командних файлів.</w:t>
+        <w:t xml:space="preserve"> - Комп'ютерна програма, частина операційної системи, що забезпечує базові можливості управління комп'ютером за допомогою інтерактивного введення команд через інтерфейс командного рядка або послідовне виконання пакетних командних файлів.</w:t>
       </w:r>
     </w:p>
     <w:p>
@@ -1384,21 +1379,7 @@
           <w:color w:val="000000"/>
           <w:lang w:val="uk-UA"/>
         </w:rPr>
-        <w:t xml:space="preserve"> &lt;</w:t>
-      </w:r>
-      <w:r>
-        <w:rPr>
-          <w:color w:val="000000"/>
-          <w:lang w:val="uk-UA"/>
-        </w:rPr>
-        <w:t xml:space="preserve">ім’я команди </w:t>
-      </w:r>
-      <w:r>
-        <w:rPr>
-          <w:color w:val="000000"/>
-          <w:lang w:val="uk-UA"/>
-        </w:rPr>
-        <w:t>&gt;</w:t>
+        <w:t xml:space="preserve"> &lt;ім’я команди &gt;</w:t>
       </w:r>
     </w:p>
     <w:p>
@@ -1746,21 +1727,7 @@
           <w:color w:val="000000"/>
           <w:lang w:val="uk-UA"/>
         </w:rPr>
-        <w:t xml:space="preserve"> </w:t>
-      </w:r>
-      <w:r>
-        <w:rPr>
-          <w:color w:val="000000"/>
-          <w:lang w:val="uk-UA"/>
-        </w:rPr>
-        <w:t>зчитує дані з файлів та виводить їх вміст.</w:t>
-      </w:r>
-      <w:r>
-        <w:rPr>
-          <w:color w:val="000000"/>
-          <w:lang w:val="uk-UA"/>
-        </w:rPr>
-        <w:t xml:space="preserve"> </w:t>
+        <w:t xml:space="preserve"> зчитує дані з файлів та виводить їх вміст. </w:t>
       </w:r>
     </w:p>
     <w:p>
@@ -2458,7 +2425,6 @@
           <w:color w:val="000000"/>
           <w:sz w:val="22"/>
           <w:szCs w:val="22"/>
-          <w:lang w:val="en-US"/>
         </w:rPr>
       </w:pPr>
       <w:r>
@@ -3045,7 +3011,7 @@
         <w:jc w:val="both"/>
         <w:rPr>
           <w:color w:val="000000"/>
-          <w:lang w:val="en-US"/>
+          <w:lang w:val="uk-UA"/>
         </w:rPr>
       </w:pPr>
       <w:r>
@@ -5696,6 +5662,31 @@
           <w:szCs w:val="22"/>
         </w:rPr>
         <w:t xml:space="preserve"> </w:t>
+      </w:r>
+      <w:r>
+        <w:rPr>
+          <w:sz w:val="28"/>
+          <w:szCs w:val="28"/>
+          <w:highlight w:val="yellow"/>
+        </w:rPr>
+        <w:t>(</w:t>
+      </w:r>
+      <w:r>
+        <w:rPr>
+          <w:sz w:val="28"/>
+          <w:szCs w:val="28"/>
+          <w:highlight w:val="yellow"/>
+          <w:lang w:val="en-US"/>
+        </w:rPr>
+        <w:t>Andrei</w:t>
+      </w:r>
+      <w:r>
+        <w:rPr>
+          <w:sz w:val="28"/>
+          <w:szCs w:val="28"/>
+          <w:highlight w:val="yellow"/>
+        </w:rPr>
+        <w:t>)</w:t>
       </w:r>
     </w:p>
     <w:p>
@@ -5741,17 +5732,33 @@
               <w:rPr>
                 <w:sz w:val="22"/>
                 <w:szCs w:val="22"/>
-                <w:lang w:val="uk-UA"/>
               </w:rPr>
             </w:pPr>
-            <w:r>
-              <w:rPr>
-                <w:sz w:val="22"/>
-                <w:szCs w:val="22"/>
-                <w:lang w:val="uk-UA"/>
-              </w:rPr>
-              <w:t>Назва команди</w:t>
-            </w:r>
+            <w:proofErr w:type="spellStart"/>
+            <w:r>
+              <w:rPr>
+                <w:sz w:val="22"/>
+                <w:szCs w:val="22"/>
+              </w:rPr>
+              <w:t>Назва</w:t>
+            </w:r>
+            <w:proofErr w:type="spellEnd"/>
+            <w:r>
+              <w:rPr>
+                <w:sz w:val="22"/>
+                <w:szCs w:val="22"/>
+              </w:rPr>
+              <w:t xml:space="preserve"> </w:t>
+            </w:r>
+            <w:proofErr w:type="spellStart"/>
+            <w:r>
+              <w:rPr>
+                <w:sz w:val="22"/>
+                <w:szCs w:val="22"/>
+              </w:rPr>
+              <w:t>команди</w:t>
+            </w:r>
+            <w:proofErr w:type="spellEnd"/>
           </w:p>
         </w:tc>
         <w:tc>
@@ -5764,17 +5771,49 @@
               <w:rPr>
                 <w:sz w:val="22"/>
                 <w:szCs w:val="22"/>
-                <w:lang w:val="uk-UA"/>
               </w:rPr>
             </w:pPr>
-            <w:r>
-              <w:rPr>
-                <w:sz w:val="22"/>
-                <w:szCs w:val="22"/>
-                <w:lang w:val="uk-UA"/>
-              </w:rPr>
-              <w:t>Її призначення та функціональність</w:t>
-            </w:r>
+            <w:proofErr w:type="spellStart"/>
+            <w:r>
+              <w:rPr>
+                <w:sz w:val="22"/>
+                <w:szCs w:val="22"/>
+              </w:rPr>
+              <w:t>Її</w:t>
+            </w:r>
+            <w:proofErr w:type="spellEnd"/>
+            <w:r>
+              <w:rPr>
+                <w:sz w:val="22"/>
+                <w:szCs w:val="22"/>
+              </w:rPr>
+              <w:t xml:space="preserve"> </w:t>
+            </w:r>
+            <w:proofErr w:type="spellStart"/>
+            <w:r>
+              <w:rPr>
+                <w:sz w:val="22"/>
+                <w:szCs w:val="22"/>
+              </w:rPr>
+              <w:t>призначення</w:t>
+            </w:r>
+            <w:proofErr w:type="spellEnd"/>
+            <w:r>
+              <w:rPr>
+                <w:sz w:val="22"/>
+                <w:szCs w:val="22"/>
+              </w:rPr>
+              <w:t xml:space="preserve"> та </w:t>
+            </w:r>
+            <w:proofErr w:type="spellStart"/>
+            <w:r>
+              <w:rPr>
+                <w:sz w:val="22"/>
+                <w:szCs w:val="22"/>
+              </w:rPr>
+              <w:t>функціональність</w:t>
+            </w:r>
+            <w:proofErr w:type="spellEnd"/>
           </w:p>
         </w:tc>
       </w:tr>
@@ -5792,9 +5831,17 @@
               <w:rPr>
                 <w:sz w:val="22"/>
                 <w:szCs w:val="22"/>
-                <w:lang w:val="uk-UA"/>
+                <w:lang w:val="en-US"/>
               </w:rPr>
             </w:pPr>
+            <w:r>
+              <w:rPr>
+                <w:sz w:val="22"/>
+                <w:szCs w:val="22"/>
+                <w:lang w:val="en-US"/>
+              </w:rPr>
+              <w:t xml:space="preserve">ls </w:t>
+            </w:r>
           </w:p>
         </w:tc>
         <w:tc>
@@ -5807,9 +5854,55 @@
               <w:rPr>
                 <w:sz w:val="22"/>
                 <w:szCs w:val="22"/>
-                <w:lang w:val="uk-UA"/>
+                <w:lang w:val="en-US"/>
               </w:rPr>
             </w:pPr>
+            <w:proofErr w:type="spellStart"/>
+            <w:r>
+              <w:rPr>
+                <w:sz w:val="22"/>
+                <w:szCs w:val="22"/>
+                <w:lang w:val="en-US"/>
+              </w:rPr>
+              <w:t>список</w:t>
+            </w:r>
+            <w:proofErr w:type="spellEnd"/>
+            <w:r>
+              <w:rPr>
+                <w:sz w:val="22"/>
+                <w:szCs w:val="22"/>
+                <w:lang w:val="en-US"/>
+              </w:rPr>
+              <w:t xml:space="preserve"> </w:t>
+            </w:r>
+            <w:proofErr w:type="spellStart"/>
+            <w:r>
+              <w:rPr>
+                <w:sz w:val="22"/>
+                <w:szCs w:val="22"/>
+                <w:lang w:val="en-US"/>
+              </w:rPr>
+              <w:t>файлів</w:t>
+            </w:r>
+            <w:proofErr w:type="spellEnd"/>
+            <w:r>
+              <w:rPr>
+                <w:sz w:val="22"/>
+                <w:szCs w:val="22"/>
+                <w:lang w:val="en-US"/>
+              </w:rPr>
+              <w:t xml:space="preserve"> і </w:t>
+            </w:r>
+            <w:proofErr w:type="spellStart"/>
+            <w:r>
+              <w:rPr>
+                <w:sz w:val="22"/>
+                <w:szCs w:val="22"/>
+                <w:lang w:val="en-US"/>
+              </w:rPr>
+              <w:t>каталогів</w:t>
+            </w:r>
+            <w:proofErr w:type="spellEnd"/>
           </w:p>
         </w:tc>
       </w:tr>
@@ -5827,9 +5920,17 @@
               <w:rPr>
                 <w:sz w:val="22"/>
                 <w:szCs w:val="22"/>
-                <w:lang w:val="uk-UA"/>
               </w:rPr>
             </w:pPr>
+            <w:proofErr w:type="spellStart"/>
+            <w:r>
+              <w:rPr>
+                <w:sz w:val="22"/>
+                <w:szCs w:val="22"/>
+              </w:rPr>
+              <w:t>whoami</w:t>
+            </w:r>
+            <w:proofErr w:type="spellEnd"/>
           </w:p>
         </w:tc>
         <w:tc>
@@ -5842,9 +5943,56 @@
               <w:rPr>
                 <w:sz w:val="22"/>
                 <w:szCs w:val="22"/>
-                <w:lang w:val="uk-UA"/>
               </w:rPr>
             </w:pPr>
+            <w:proofErr w:type="spellStart"/>
+            <w:r>
+              <w:rPr>
+                <w:sz w:val="22"/>
+                <w:szCs w:val="22"/>
+              </w:rPr>
+              <w:t>відображає</w:t>
+            </w:r>
+            <w:proofErr w:type="spellEnd"/>
+            <w:r>
+              <w:rPr>
+                <w:sz w:val="22"/>
+                <w:szCs w:val="22"/>
+              </w:rPr>
+              <w:t xml:space="preserve"> </w:t>
+            </w:r>
+            <w:proofErr w:type="spellStart"/>
+            <w:r>
+              <w:rPr>
+                <w:sz w:val="22"/>
+                <w:szCs w:val="22"/>
+              </w:rPr>
+              <w:t>ім’я</w:t>
+            </w:r>
+            <w:proofErr w:type="spellEnd"/>
+            <w:r>
+              <w:rPr>
+                <w:sz w:val="22"/>
+                <w:szCs w:val="22"/>
+              </w:rPr>
+              <w:t xml:space="preserve"> поточного </w:t>
+            </w:r>
+            <w:proofErr w:type="spellStart"/>
+            <w:r>
+              <w:rPr>
+                <w:sz w:val="22"/>
+                <w:szCs w:val="22"/>
+              </w:rPr>
+              <w:t>користувача</w:t>
+            </w:r>
+            <w:proofErr w:type="spellEnd"/>
+            <w:r>
+              <w:rPr>
+                <w:sz w:val="22"/>
+                <w:szCs w:val="22"/>
+              </w:rPr>
+              <w:t>.</w:t>
+            </w:r>
           </w:p>
         </w:tc>
       </w:tr>
@@ -5862,9 +6010,17 @@
               <w:rPr>
                 <w:sz w:val="22"/>
                 <w:szCs w:val="22"/>
-                <w:lang w:val="uk-UA"/>
               </w:rPr>
             </w:pPr>
+            <w:proofErr w:type="spellStart"/>
+            <w:r>
+              <w:rPr>
+                <w:sz w:val="22"/>
+                <w:szCs w:val="22"/>
+              </w:rPr>
+              <w:t>uname</w:t>
+            </w:r>
+            <w:proofErr w:type="spellEnd"/>
           </w:p>
         </w:tc>
         <w:tc>
@@ -5877,9 +6033,56 @@
               <w:rPr>
                 <w:sz w:val="22"/>
                 <w:szCs w:val="22"/>
-                <w:lang w:val="uk-UA"/>
               </w:rPr>
             </w:pPr>
+            <w:proofErr w:type="spellStart"/>
+            <w:r>
+              <w:rPr>
+                <w:sz w:val="22"/>
+                <w:szCs w:val="22"/>
+              </w:rPr>
+              <w:t>відображає</w:t>
+            </w:r>
+            <w:proofErr w:type="spellEnd"/>
+            <w:r>
+              <w:rPr>
+                <w:sz w:val="22"/>
+                <w:szCs w:val="22"/>
+              </w:rPr>
+              <w:t xml:space="preserve"> </w:t>
+            </w:r>
+            <w:proofErr w:type="spellStart"/>
+            <w:r>
+              <w:rPr>
+                <w:sz w:val="22"/>
+                <w:szCs w:val="22"/>
+              </w:rPr>
+              <w:t>інформацію</w:t>
+            </w:r>
+            <w:proofErr w:type="spellEnd"/>
+            <w:r>
+              <w:rPr>
+                <w:sz w:val="22"/>
+                <w:szCs w:val="22"/>
+              </w:rPr>
+              <w:t xml:space="preserve"> про </w:t>
+            </w:r>
+            <w:proofErr w:type="spellStart"/>
+            <w:r>
+              <w:rPr>
+                <w:sz w:val="22"/>
+                <w:szCs w:val="22"/>
+              </w:rPr>
+              <w:t>поточну</w:t>
+            </w:r>
+            <w:proofErr w:type="spellEnd"/>
+            <w:r>
+              <w:rPr>
+                <w:sz w:val="22"/>
+                <w:szCs w:val="22"/>
+              </w:rPr>
+              <w:t xml:space="preserve"> систему</w:t>
+            </w:r>
           </w:p>
         </w:tc>
       </w:tr>
@@ -5897,9 +6100,17 @@
               <w:rPr>
                 <w:sz w:val="22"/>
                 <w:szCs w:val="22"/>
-                <w:lang w:val="uk-UA"/>
               </w:rPr>
             </w:pPr>
+            <w:proofErr w:type="spellStart"/>
+            <w:r>
+              <w:rPr>
+                <w:sz w:val="22"/>
+                <w:szCs w:val="22"/>
+              </w:rPr>
+              <w:t>pwd</w:t>
+            </w:r>
+            <w:proofErr w:type="spellEnd"/>
           </w:p>
         </w:tc>
         <w:tc>
@@ -5912,9 +6123,1283 @@
               <w:rPr>
                 <w:sz w:val="22"/>
                 <w:szCs w:val="22"/>
-                <w:lang w:val="uk-UA"/>
               </w:rPr>
             </w:pPr>
+            <w:proofErr w:type="spellStart"/>
+            <w:r>
+              <w:rPr>
+                <w:sz w:val="22"/>
+                <w:szCs w:val="22"/>
+              </w:rPr>
+              <w:t>використовується</w:t>
+            </w:r>
+            <w:proofErr w:type="spellEnd"/>
+            <w:r>
+              <w:rPr>
+                <w:sz w:val="22"/>
+                <w:szCs w:val="22"/>
+              </w:rPr>
+              <w:t xml:space="preserve"> для </w:t>
+            </w:r>
+            <w:proofErr w:type="spellStart"/>
+            <w:r>
+              <w:rPr>
+                <w:sz w:val="22"/>
+                <w:szCs w:val="22"/>
+              </w:rPr>
+              <w:t>відображення</w:t>
+            </w:r>
+            <w:proofErr w:type="spellEnd"/>
+            <w:r>
+              <w:rPr>
+                <w:sz w:val="22"/>
+                <w:szCs w:val="22"/>
+              </w:rPr>
+              <w:t xml:space="preserve"> </w:t>
+            </w:r>
+            <w:proofErr w:type="spellStart"/>
+            <w:r>
+              <w:rPr>
+                <w:sz w:val="22"/>
+                <w:szCs w:val="22"/>
+              </w:rPr>
+              <w:t>вашого</w:t>
+            </w:r>
+            <w:proofErr w:type="spellEnd"/>
+            <w:r>
+              <w:rPr>
+                <w:sz w:val="22"/>
+                <w:szCs w:val="22"/>
+              </w:rPr>
+              <w:t xml:space="preserve"> поточного «</w:t>
+            </w:r>
+            <w:proofErr w:type="spellStart"/>
+            <w:r>
+              <w:rPr>
+                <w:sz w:val="22"/>
+                <w:szCs w:val="22"/>
+              </w:rPr>
+              <w:t>розташування</w:t>
+            </w:r>
+            <w:proofErr w:type="spellEnd"/>
+            <w:r>
+              <w:rPr>
+                <w:sz w:val="22"/>
+                <w:szCs w:val="22"/>
+              </w:rPr>
+              <w:t xml:space="preserve">» </w:t>
+            </w:r>
+            <w:proofErr w:type="spellStart"/>
+            <w:r>
+              <w:rPr>
+                <w:sz w:val="22"/>
+                <w:szCs w:val="22"/>
+              </w:rPr>
+              <w:t>або</w:t>
+            </w:r>
+            <w:proofErr w:type="spellEnd"/>
+            <w:r>
+              <w:rPr>
+                <w:sz w:val="22"/>
+                <w:szCs w:val="22"/>
+              </w:rPr>
+              <w:t xml:space="preserve"> поточного «</w:t>
+            </w:r>
+            <w:proofErr w:type="spellStart"/>
+            <w:r>
+              <w:rPr>
+                <w:sz w:val="22"/>
+                <w:szCs w:val="22"/>
+              </w:rPr>
+              <w:t>робочого</w:t>
+            </w:r>
+            <w:proofErr w:type="spellEnd"/>
+            <w:r>
+              <w:rPr>
+                <w:sz w:val="22"/>
+                <w:szCs w:val="22"/>
+              </w:rPr>
+              <w:t>» каталогу.</w:t>
+            </w:r>
+          </w:p>
+        </w:tc>
+      </w:tr>
+      <w:tr>
+        <w:trPr>
+          <w:jc w:val="right"/>
+        </w:trPr>
+        <w:tc>
+          <w:tcPr>
+            <w:tcW w:w="3406" w:type="dxa"/>
+          </w:tcPr>
+          <w:p>
+            <w:pPr>
+              <w:jc w:val="both"/>
+              <w:rPr>
+                <w:sz w:val="22"/>
+                <w:szCs w:val="22"/>
+              </w:rPr>
+            </w:pPr>
+            <w:proofErr w:type="spellStart"/>
+            <w:r>
+              <w:rPr>
+                <w:sz w:val="22"/>
+                <w:szCs w:val="22"/>
+              </w:rPr>
+              <w:t>history</w:t>
+            </w:r>
+            <w:proofErr w:type="spellEnd"/>
+          </w:p>
+        </w:tc>
+        <w:tc>
+          <w:tcPr>
+            <w:tcW w:w="6381" w:type="dxa"/>
+          </w:tcPr>
+          <w:p>
+            <w:pPr>
+              <w:jc w:val="both"/>
+              <w:rPr>
+                <w:sz w:val="22"/>
+                <w:szCs w:val="22"/>
+              </w:rPr>
+            </w:pPr>
+            <w:proofErr w:type="spellStart"/>
+            <w:r>
+              <w:rPr>
+                <w:sz w:val="22"/>
+                <w:szCs w:val="22"/>
+              </w:rPr>
+              <w:t>переглянути</w:t>
+            </w:r>
+            <w:proofErr w:type="spellEnd"/>
+            <w:r>
+              <w:rPr>
+                <w:sz w:val="22"/>
+                <w:szCs w:val="22"/>
+              </w:rPr>
+              <w:t xml:space="preserve"> </w:t>
+            </w:r>
+            <w:proofErr w:type="spellStart"/>
+            <w:r>
+              <w:rPr>
+                <w:sz w:val="22"/>
+                <w:szCs w:val="22"/>
+              </w:rPr>
+              <w:t>нумерований</w:t>
+            </w:r>
+            <w:proofErr w:type="spellEnd"/>
+            <w:r>
+              <w:rPr>
+                <w:sz w:val="22"/>
+                <w:szCs w:val="22"/>
+              </w:rPr>
+              <w:t xml:space="preserve"> список </w:t>
+            </w:r>
+            <w:proofErr w:type="spellStart"/>
+            <w:r>
+              <w:rPr>
+                <w:sz w:val="22"/>
+                <w:szCs w:val="22"/>
+              </w:rPr>
+              <w:t>історії</w:t>
+            </w:r>
+            <w:proofErr w:type="spellEnd"/>
+            <w:r>
+              <w:rPr>
+                <w:sz w:val="22"/>
+                <w:szCs w:val="22"/>
+              </w:rPr>
+              <w:t>.</w:t>
+            </w:r>
+            <w:r>
+              <w:t xml:space="preserve"> </w:t>
+            </w:r>
+            <w:r>
+              <w:rPr>
+                <w:sz w:val="22"/>
+                <w:szCs w:val="22"/>
+              </w:rPr>
+              <w:t xml:space="preserve">команда </w:t>
+            </w:r>
+            <w:proofErr w:type="spellStart"/>
+            <w:r>
+              <w:rPr>
+                <w:sz w:val="22"/>
+                <w:szCs w:val="22"/>
+              </w:rPr>
+              <w:t>може</w:t>
+            </w:r>
+            <w:proofErr w:type="spellEnd"/>
+            <w:r>
+              <w:rPr>
+                <w:sz w:val="22"/>
+                <w:szCs w:val="22"/>
+              </w:rPr>
+              <w:t xml:space="preserve"> </w:t>
+            </w:r>
+            <w:proofErr w:type="spellStart"/>
+            <w:r>
+              <w:rPr>
+                <w:sz w:val="22"/>
+                <w:szCs w:val="22"/>
+              </w:rPr>
+              <w:t>прийняти</w:t>
+            </w:r>
+            <w:proofErr w:type="spellEnd"/>
+            <w:r>
+              <w:rPr>
+                <w:sz w:val="22"/>
+                <w:szCs w:val="22"/>
+              </w:rPr>
+              <w:t xml:space="preserve"> число як параметр, </w:t>
+            </w:r>
+            <w:proofErr w:type="spellStart"/>
+            <w:r>
+              <w:rPr>
+                <w:sz w:val="22"/>
+                <w:szCs w:val="22"/>
+              </w:rPr>
+              <w:t>щоб</w:t>
+            </w:r>
+            <w:proofErr w:type="spellEnd"/>
+            <w:r>
+              <w:rPr>
+                <w:sz w:val="22"/>
+                <w:szCs w:val="22"/>
+              </w:rPr>
+              <w:t xml:space="preserve"> </w:t>
+            </w:r>
+            <w:proofErr w:type="spellStart"/>
+            <w:r>
+              <w:rPr>
+                <w:sz w:val="22"/>
+                <w:szCs w:val="22"/>
+              </w:rPr>
+              <w:t>відобразити</w:t>
+            </w:r>
+            <w:proofErr w:type="spellEnd"/>
+            <w:r>
+              <w:rPr>
+                <w:sz w:val="22"/>
+                <w:szCs w:val="22"/>
+              </w:rPr>
+              <w:t xml:space="preserve"> </w:t>
+            </w:r>
+            <w:proofErr w:type="spellStart"/>
+            <w:r>
+              <w:rPr>
+                <w:sz w:val="22"/>
+                <w:szCs w:val="22"/>
+              </w:rPr>
+              <w:t>саме</w:t>
+            </w:r>
+            <w:proofErr w:type="spellEnd"/>
+            <w:r>
+              <w:rPr>
+                <w:sz w:val="22"/>
+                <w:szCs w:val="22"/>
+              </w:rPr>
+              <w:t xml:space="preserve"> </w:t>
+            </w:r>
+            <w:proofErr w:type="spellStart"/>
+            <w:r>
+              <w:rPr>
+                <w:sz w:val="22"/>
+                <w:szCs w:val="22"/>
+              </w:rPr>
+              <w:t>стільки</w:t>
+            </w:r>
+            <w:proofErr w:type="spellEnd"/>
+            <w:r>
+              <w:rPr>
+                <w:sz w:val="22"/>
+                <w:szCs w:val="22"/>
+              </w:rPr>
+              <w:t xml:space="preserve"> </w:t>
+            </w:r>
+            <w:proofErr w:type="spellStart"/>
+            <w:r>
+              <w:rPr>
+                <w:sz w:val="22"/>
+                <w:szCs w:val="22"/>
+              </w:rPr>
+              <w:t>останніх</w:t>
+            </w:r>
+            <w:proofErr w:type="spellEnd"/>
+            <w:r>
+              <w:rPr>
+                <w:sz w:val="22"/>
+                <w:szCs w:val="22"/>
+              </w:rPr>
+              <w:t xml:space="preserve"> </w:t>
+            </w:r>
+            <w:proofErr w:type="spellStart"/>
+            <w:r>
+              <w:rPr>
+                <w:sz w:val="22"/>
+                <w:szCs w:val="22"/>
+              </w:rPr>
+              <w:t>записів</w:t>
+            </w:r>
+            <w:proofErr w:type="spellEnd"/>
+            <w:r>
+              <w:rPr>
+                <w:sz w:val="22"/>
+                <w:szCs w:val="22"/>
+              </w:rPr>
+              <w:t>.</w:t>
+            </w:r>
+          </w:p>
+        </w:tc>
+      </w:tr>
+      <w:tr>
+        <w:trPr>
+          <w:jc w:val="right"/>
+        </w:trPr>
+        <w:tc>
+          <w:tcPr>
+            <w:tcW w:w="3406" w:type="dxa"/>
+          </w:tcPr>
+          <w:p>
+            <w:pPr>
+              <w:jc w:val="both"/>
+              <w:rPr>
+                <w:sz w:val="22"/>
+                <w:szCs w:val="22"/>
+              </w:rPr>
+            </w:pPr>
+            <w:proofErr w:type="spellStart"/>
+            <w:r>
+              <w:rPr>
+                <w:sz w:val="22"/>
+                <w:szCs w:val="22"/>
+              </w:rPr>
+              <w:t>date</w:t>
+            </w:r>
+            <w:proofErr w:type="spellEnd"/>
+          </w:p>
+        </w:tc>
+        <w:tc>
+          <w:tcPr>
+            <w:tcW w:w="6381" w:type="dxa"/>
+          </w:tcPr>
+          <w:p>
+            <w:pPr>
+              <w:jc w:val="both"/>
+              <w:rPr>
+                <w:sz w:val="22"/>
+                <w:szCs w:val="22"/>
+              </w:rPr>
+            </w:pPr>
+            <w:proofErr w:type="spellStart"/>
+            <w:r>
+              <w:rPr>
+                <w:sz w:val="22"/>
+                <w:szCs w:val="22"/>
+              </w:rPr>
+              <w:t>надрукує</w:t>
+            </w:r>
+            <w:proofErr w:type="spellEnd"/>
+            <w:r>
+              <w:rPr>
+                <w:sz w:val="22"/>
+                <w:szCs w:val="22"/>
+              </w:rPr>
+              <w:t xml:space="preserve"> час і дату в </w:t>
+            </w:r>
+            <w:proofErr w:type="spellStart"/>
+            <w:r>
+              <w:rPr>
+                <w:sz w:val="22"/>
+                <w:szCs w:val="22"/>
+              </w:rPr>
+              <w:t>системі</w:t>
+            </w:r>
+            <w:proofErr w:type="spellEnd"/>
+          </w:p>
+        </w:tc>
+      </w:tr>
+      <w:tr>
+        <w:trPr>
+          <w:jc w:val="right"/>
+        </w:trPr>
+        <w:tc>
+          <w:tcPr>
+            <w:tcW w:w="3406" w:type="dxa"/>
+          </w:tcPr>
+          <w:p>
+            <w:pPr>
+              <w:jc w:val="both"/>
+              <w:rPr>
+                <w:sz w:val="22"/>
+                <w:szCs w:val="22"/>
+              </w:rPr>
+            </w:pPr>
+            <w:proofErr w:type="spellStart"/>
+            <w:r>
+              <w:rPr>
+                <w:sz w:val="22"/>
+                <w:szCs w:val="22"/>
+              </w:rPr>
+              <w:t>clear</w:t>
+            </w:r>
+            <w:proofErr w:type="spellEnd"/>
+          </w:p>
+        </w:tc>
+        <w:tc>
+          <w:tcPr>
+            <w:tcW w:w="6381" w:type="dxa"/>
+          </w:tcPr>
+          <w:p>
+            <w:pPr>
+              <w:jc w:val="both"/>
+              <w:rPr>
+                <w:sz w:val="22"/>
+                <w:szCs w:val="22"/>
+              </w:rPr>
+            </w:pPr>
+            <w:proofErr w:type="spellStart"/>
+            <w:r>
+              <w:rPr>
+                <w:sz w:val="22"/>
+                <w:szCs w:val="22"/>
+              </w:rPr>
+              <w:t>очищає</w:t>
+            </w:r>
+            <w:proofErr w:type="spellEnd"/>
+            <w:r>
+              <w:rPr>
+                <w:sz w:val="22"/>
+                <w:szCs w:val="22"/>
+              </w:rPr>
+              <w:t xml:space="preserve"> </w:t>
+            </w:r>
+            <w:proofErr w:type="spellStart"/>
+            <w:r>
+              <w:rPr>
+                <w:sz w:val="22"/>
+                <w:szCs w:val="22"/>
+              </w:rPr>
+              <w:t>екран</w:t>
+            </w:r>
+            <w:proofErr w:type="spellEnd"/>
+          </w:p>
+        </w:tc>
+      </w:tr>
+      <w:tr>
+        <w:trPr>
+          <w:jc w:val="right"/>
+        </w:trPr>
+        <w:tc>
+          <w:tcPr>
+            <w:tcW w:w="3406" w:type="dxa"/>
+          </w:tcPr>
+          <w:p>
+            <w:pPr>
+              <w:jc w:val="both"/>
+              <w:rPr>
+                <w:sz w:val="22"/>
+                <w:szCs w:val="22"/>
+              </w:rPr>
+            </w:pPr>
+            <w:proofErr w:type="spellStart"/>
+            <w:r>
+              <w:rPr>
+                <w:sz w:val="22"/>
+                <w:szCs w:val="22"/>
+              </w:rPr>
+              <w:t>echo</w:t>
+            </w:r>
+            <w:proofErr w:type="spellEnd"/>
+          </w:p>
+        </w:tc>
+        <w:tc>
+          <w:tcPr>
+            <w:tcW w:w="6381" w:type="dxa"/>
+          </w:tcPr>
+          <w:p>
+            <w:pPr>
+              <w:jc w:val="both"/>
+              <w:rPr>
+                <w:sz w:val="22"/>
+                <w:szCs w:val="22"/>
+              </w:rPr>
+            </w:pPr>
+            <w:proofErr w:type="spellStart"/>
+            <w:r>
+              <w:rPr>
+                <w:sz w:val="22"/>
+                <w:szCs w:val="22"/>
+              </w:rPr>
+              <w:t>можна</w:t>
+            </w:r>
+            <w:proofErr w:type="spellEnd"/>
+            <w:r>
+              <w:rPr>
+                <w:sz w:val="22"/>
+                <w:szCs w:val="22"/>
+              </w:rPr>
+              <w:t xml:space="preserve"> </w:t>
+            </w:r>
+            <w:proofErr w:type="spellStart"/>
+            <w:r>
+              <w:rPr>
+                <w:sz w:val="22"/>
+                <w:szCs w:val="22"/>
+              </w:rPr>
+              <w:t>використовувати</w:t>
+            </w:r>
+            <w:proofErr w:type="spellEnd"/>
+            <w:r>
+              <w:rPr>
+                <w:sz w:val="22"/>
+                <w:szCs w:val="22"/>
+              </w:rPr>
+              <w:t xml:space="preserve">, </w:t>
+            </w:r>
+            <w:proofErr w:type="spellStart"/>
+            <w:r>
+              <w:rPr>
+                <w:sz w:val="22"/>
+                <w:szCs w:val="22"/>
+              </w:rPr>
+              <w:t>щоб</w:t>
+            </w:r>
+            <w:proofErr w:type="spellEnd"/>
+            <w:r>
+              <w:rPr>
+                <w:sz w:val="22"/>
+                <w:szCs w:val="22"/>
+              </w:rPr>
+              <w:t xml:space="preserve"> </w:t>
+            </w:r>
+            <w:proofErr w:type="spellStart"/>
+            <w:r>
+              <w:rPr>
+                <w:sz w:val="22"/>
+                <w:szCs w:val="22"/>
+              </w:rPr>
+              <w:t>надрукувати</w:t>
+            </w:r>
+            <w:proofErr w:type="spellEnd"/>
+            <w:r>
+              <w:rPr>
+                <w:sz w:val="22"/>
+                <w:szCs w:val="22"/>
+              </w:rPr>
+              <w:t xml:space="preserve"> текст і </w:t>
+            </w:r>
+            <w:proofErr w:type="spellStart"/>
+            <w:r>
+              <w:rPr>
+                <w:sz w:val="22"/>
+                <w:szCs w:val="22"/>
+              </w:rPr>
+              <w:t>значення</w:t>
+            </w:r>
+            <w:proofErr w:type="spellEnd"/>
+            <w:r>
+              <w:rPr>
+                <w:sz w:val="22"/>
+                <w:szCs w:val="22"/>
+              </w:rPr>
+              <w:t xml:space="preserve"> </w:t>
+            </w:r>
+            <w:proofErr w:type="spellStart"/>
+            <w:r>
+              <w:rPr>
+                <w:sz w:val="22"/>
+                <w:szCs w:val="22"/>
+              </w:rPr>
+              <w:t>змінної</w:t>
+            </w:r>
+            <w:proofErr w:type="spellEnd"/>
+            <w:r>
+              <w:rPr>
+                <w:sz w:val="22"/>
+                <w:szCs w:val="22"/>
+              </w:rPr>
+              <w:t xml:space="preserve">, а </w:t>
+            </w:r>
+            <w:proofErr w:type="spellStart"/>
+            <w:r>
+              <w:rPr>
+                <w:sz w:val="22"/>
+                <w:szCs w:val="22"/>
+              </w:rPr>
+              <w:t>також</w:t>
+            </w:r>
+            <w:proofErr w:type="spellEnd"/>
+            <w:r>
+              <w:rPr>
+                <w:sz w:val="22"/>
+                <w:szCs w:val="22"/>
+              </w:rPr>
+              <w:t xml:space="preserve"> </w:t>
+            </w:r>
+            <w:proofErr w:type="spellStart"/>
+            <w:r>
+              <w:rPr>
+                <w:sz w:val="22"/>
+                <w:szCs w:val="22"/>
+              </w:rPr>
+              <w:t>показати</w:t>
+            </w:r>
+            <w:proofErr w:type="spellEnd"/>
+            <w:r>
+              <w:rPr>
+                <w:sz w:val="22"/>
+                <w:szCs w:val="22"/>
+              </w:rPr>
+              <w:t xml:space="preserve">, як </w:t>
+            </w:r>
+            <w:proofErr w:type="spellStart"/>
+            <w:r>
+              <w:rPr>
+                <w:sz w:val="22"/>
+                <w:szCs w:val="22"/>
+              </w:rPr>
+              <w:t>середовище</w:t>
+            </w:r>
+            <w:proofErr w:type="spellEnd"/>
+            <w:r>
+              <w:rPr>
+                <w:sz w:val="22"/>
+                <w:szCs w:val="22"/>
+              </w:rPr>
+              <w:t xml:space="preserve"> </w:t>
+            </w:r>
+            <w:proofErr w:type="spellStart"/>
+            <w:r>
+              <w:rPr>
+                <w:sz w:val="22"/>
+                <w:szCs w:val="22"/>
+              </w:rPr>
+              <w:t>оболонки</w:t>
+            </w:r>
+            <w:proofErr w:type="spellEnd"/>
+            <w:r>
+              <w:rPr>
+                <w:sz w:val="22"/>
+                <w:szCs w:val="22"/>
+              </w:rPr>
+              <w:t xml:space="preserve"> </w:t>
+            </w:r>
+            <w:proofErr w:type="spellStart"/>
+            <w:r>
+              <w:rPr>
+                <w:sz w:val="22"/>
+                <w:szCs w:val="22"/>
+              </w:rPr>
+              <w:t>розширює</w:t>
+            </w:r>
+            <w:proofErr w:type="spellEnd"/>
+            <w:r>
+              <w:rPr>
+                <w:sz w:val="22"/>
+                <w:szCs w:val="22"/>
+              </w:rPr>
+              <w:t xml:space="preserve"> </w:t>
+            </w:r>
+            <w:proofErr w:type="spellStart"/>
+            <w:r>
+              <w:rPr>
+                <w:sz w:val="22"/>
+                <w:szCs w:val="22"/>
+              </w:rPr>
+              <w:t>метасимволи</w:t>
+            </w:r>
+            <w:proofErr w:type="spellEnd"/>
+          </w:p>
+        </w:tc>
+      </w:tr>
+      <w:tr>
+        <w:trPr>
+          <w:jc w:val="right"/>
+        </w:trPr>
+        <w:tc>
+          <w:tcPr>
+            <w:tcW w:w="3406" w:type="dxa"/>
+          </w:tcPr>
+          <w:p>
+            <w:pPr>
+              <w:jc w:val="both"/>
+              <w:rPr>
+                <w:sz w:val="22"/>
+                <w:szCs w:val="22"/>
+              </w:rPr>
+            </w:pPr>
+            <w:proofErr w:type="spellStart"/>
+            <w:r>
+              <w:rPr>
+                <w:sz w:val="22"/>
+                <w:szCs w:val="22"/>
+              </w:rPr>
+              <w:t>which</w:t>
+            </w:r>
+            <w:proofErr w:type="spellEnd"/>
+          </w:p>
+        </w:tc>
+        <w:tc>
+          <w:tcPr>
+            <w:tcW w:w="6381" w:type="dxa"/>
+          </w:tcPr>
+          <w:p>
+            <w:pPr>
+              <w:jc w:val="both"/>
+              <w:rPr>
+                <w:sz w:val="22"/>
+                <w:szCs w:val="22"/>
+              </w:rPr>
+            </w:pPr>
+            <w:proofErr w:type="spellStart"/>
+            <w:r>
+              <w:rPr>
+                <w:sz w:val="22"/>
+                <w:szCs w:val="22"/>
+              </w:rPr>
+              <w:t>визнач</w:t>
+            </w:r>
+            <w:r>
+              <w:rPr>
+                <w:sz w:val="22"/>
+                <w:szCs w:val="22"/>
+              </w:rPr>
+              <w:t>ає</w:t>
+            </w:r>
+            <w:proofErr w:type="spellEnd"/>
+            <w:r>
+              <w:rPr>
+                <w:sz w:val="22"/>
+                <w:szCs w:val="22"/>
+              </w:rPr>
+              <w:t xml:space="preserve">, </w:t>
+            </w:r>
+            <w:proofErr w:type="spellStart"/>
+            <w:r>
+              <w:rPr>
+                <w:sz w:val="22"/>
+                <w:szCs w:val="22"/>
+              </w:rPr>
+              <w:t>чи</w:t>
+            </w:r>
+            <w:proofErr w:type="spellEnd"/>
+            <w:r>
+              <w:rPr>
+                <w:sz w:val="22"/>
+                <w:szCs w:val="22"/>
+              </w:rPr>
+              <w:t xml:space="preserve"> є </w:t>
+            </w:r>
+            <w:proofErr w:type="spellStart"/>
+            <w:r>
+              <w:rPr>
+                <w:sz w:val="22"/>
+                <w:szCs w:val="22"/>
+              </w:rPr>
+              <w:t>виконуваний</w:t>
+            </w:r>
+            <w:proofErr w:type="spellEnd"/>
+            <w:r>
+              <w:rPr>
+                <w:sz w:val="22"/>
+                <w:szCs w:val="22"/>
+              </w:rPr>
+              <w:t xml:space="preserve"> файл, </w:t>
+            </w:r>
+            <w:proofErr w:type="spellStart"/>
+            <w:r>
+              <w:rPr>
+                <w:sz w:val="22"/>
+                <w:szCs w:val="22"/>
+              </w:rPr>
+              <w:t>який</w:t>
+            </w:r>
+            <w:proofErr w:type="spellEnd"/>
+            <w:r>
+              <w:rPr>
+                <w:sz w:val="22"/>
+                <w:szCs w:val="22"/>
+              </w:rPr>
+              <w:t xml:space="preserve"> </w:t>
+            </w:r>
+            <w:proofErr w:type="spellStart"/>
+            <w:r>
+              <w:rPr>
+                <w:sz w:val="22"/>
+                <w:szCs w:val="22"/>
+              </w:rPr>
+              <w:t>розташований</w:t>
+            </w:r>
+            <w:proofErr w:type="spellEnd"/>
+            <w:r>
+              <w:rPr>
+                <w:sz w:val="22"/>
+                <w:szCs w:val="22"/>
+              </w:rPr>
+              <w:t xml:space="preserve"> у </w:t>
+            </w:r>
+            <w:proofErr w:type="spellStart"/>
+            <w:r>
+              <w:rPr>
+                <w:sz w:val="22"/>
+                <w:szCs w:val="22"/>
+              </w:rPr>
+              <w:t>каталозі</w:t>
+            </w:r>
+            <w:proofErr w:type="spellEnd"/>
+            <w:r>
+              <w:rPr>
+                <w:sz w:val="22"/>
+                <w:szCs w:val="22"/>
+              </w:rPr>
+              <w:t xml:space="preserve">, </w:t>
+            </w:r>
+            <w:proofErr w:type="spellStart"/>
+            <w:r>
+              <w:rPr>
+                <w:sz w:val="22"/>
+                <w:szCs w:val="22"/>
+              </w:rPr>
+              <w:t>зазначеному</w:t>
+            </w:r>
+            <w:proofErr w:type="spellEnd"/>
+            <w:r>
+              <w:rPr>
+                <w:sz w:val="22"/>
+                <w:szCs w:val="22"/>
+              </w:rPr>
+              <w:t xml:space="preserve"> у PATH</w:t>
+            </w:r>
+            <w:r>
+              <w:rPr>
+                <w:sz w:val="22"/>
+                <w:szCs w:val="22"/>
+              </w:rPr>
+              <w:t xml:space="preserve"> </w:t>
+            </w:r>
+            <w:proofErr w:type="spellStart"/>
+            <w:r>
+              <w:rPr>
+                <w:sz w:val="22"/>
+                <w:szCs w:val="22"/>
+              </w:rPr>
+              <w:t>значенні</w:t>
+            </w:r>
+            <w:proofErr w:type="spellEnd"/>
+            <w:r>
+              <w:rPr>
+                <w:sz w:val="22"/>
+                <w:szCs w:val="22"/>
+              </w:rPr>
+              <w:t xml:space="preserve"> </w:t>
+            </w:r>
+            <w:r>
+              <w:rPr>
+                <w:sz w:val="22"/>
+                <w:szCs w:val="22"/>
+              </w:rPr>
+              <w:t xml:space="preserve">і </w:t>
+            </w:r>
+            <w:proofErr w:type="spellStart"/>
+            <w:r>
+              <w:rPr>
+                <w:sz w:val="22"/>
+                <w:szCs w:val="22"/>
+              </w:rPr>
+              <w:t>відобра</w:t>
+            </w:r>
+            <w:r>
+              <w:rPr>
+                <w:sz w:val="22"/>
+                <w:szCs w:val="22"/>
+              </w:rPr>
+              <w:t>жає</w:t>
+            </w:r>
+            <w:proofErr w:type="spellEnd"/>
+            <w:r>
+              <w:rPr>
+                <w:sz w:val="22"/>
+                <w:szCs w:val="22"/>
+              </w:rPr>
+              <w:t xml:space="preserve"> </w:t>
+            </w:r>
+            <w:proofErr w:type="spellStart"/>
+            <w:r>
+              <w:rPr>
+                <w:sz w:val="22"/>
+                <w:szCs w:val="22"/>
+              </w:rPr>
+              <w:t>повний</w:t>
+            </w:r>
+            <w:proofErr w:type="spellEnd"/>
+            <w:r>
+              <w:rPr>
+                <w:sz w:val="22"/>
+                <w:szCs w:val="22"/>
+              </w:rPr>
+              <w:t xml:space="preserve"> шлях до </w:t>
+            </w:r>
+            <w:proofErr w:type="spellStart"/>
+            <w:r>
+              <w:rPr>
+                <w:sz w:val="22"/>
+                <w:szCs w:val="22"/>
+              </w:rPr>
+              <w:t>команди</w:t>
+            </w:r>
+            <w:proofErr w:type="spellEnd"/>
+          </w:p>
+        </w:tc>
+      </w:tr>
+      <w:tr>
+        <w:trPr>
+          <w:jc w:val="right"/>
+        </w:trPr>
+        <w:tc>
+          <w:tcPr>
+            <w:tcW w:w="3406" w:type="dxa"/>
+          </w:tcPr>
+          <w:p>
+            <w:pPr>
+              <w:jc w:val="both"/>
+              <w:rPr>
+                <w:sz w:val="22"/>
+                <w:szCs w:val="22"/>
+              </w:rPr>
+            </w:pPr>
+            <w:proofErr w:type="spellStart"/>
+            <w:r>
+              <w:rPr>
+                <w:sz w:val="22"/>
+                <w:szCs w:val="22"/>
+              </w:rPr>
+              <w:t>type</w:t>
+            </w:r>
+            <w:proofErr w:type="spellEnd"/>
+          </w:p>
+        </w:tc>
+        <w:tc>
+          <w:tcPr>
+            <w:tcW w:w="6381" w:type="dxa"/>
+          </w:tcPr>
+          <w:p>
+            <w:pPr>
+              <w:jc w:val="both"/>
+              <w:rPr>
+                <w:sz w:val="22"/>
+                <w:szCs w:val="22"/>
+              </w:rPr>
+            </w:pPr>
+            <w:proofErr w:type="spellStart"/>
+            <w:r>
+              <w:rPr>
+                <w:sz w:val="22"/>
+                <w:szCs w:val="22"/>
+              </w:rPr>
+              <w:t>визначення</w:t>
+            </w:r>
+            <w:proofErr w:type="spellEnd"/>
+            <w:r>
+              <w:rPr>
+                <w:sz w:val="22"/>
+                <w:szCs w:val="22"/>
+              </w:rPr>
+              <w:t xml:space="preserve"> </w:t>
+            </w:r>
+            <w:proofErr w:type="spellStart"/>
+            <w:r>
+              <w:rPr>
+                <w:sz w:val="22"/>
+                <w:szCs w:val="22"/>
+              </w:rPr>
+              <w:t>інформації</w:t>
+            </w:r>
+            <w:proofErr w:type="spellEnd"/>
+            <w:r>
+              <w:rPr>
+                <w:sz w:val="22"/>
+                <w:szCs w:val="22"/>
+              </w:rPr>
+              <w:t xml:space="preserve"> про тип </w:t>
+            </w:r>
+            <w:proofErr w:type="spellStart"/>
+            <w:r>
+              <w:rPr>
+                <w:sz w:val="22"/>
+                <w:szCs w:val="22"/>
+              </w:rPr>
+              <w:t>команди</w:t>
+            </w:r>
+            <w:proofErr w:type="spellEnd"/>
+          </w:p>
+        </w:tc>
+      </w:tr>
+      <w:tr>
+        <w:trPr>
+          <w:jc w:val="right"/>
+        </w:trPr>
+        <w:tc>
+          <w:tcPr>
+            <w:tcW w:w="3406" w:type="dxa"/>
+          </w:tcPr>
+          <w:p>
+            <w:pPr>
+              <w:jc w:val="both"/>
+              <w:rPr>
+                <w:sz w:val="22"/>
+                <w:szCs w:val="22"/>
+              </w:rPr>
+            </w:pPr>
+            <w:proofErr w:type="spellStart"/>
+            <w:r>
+              <w:rPr>
+                <w:sz w:val="22"/>
+                <w:szCs w:val="22"/>
+              </w:rPr>
+              <w:t>alias</w:t>
+            </w:r>
+            <w:proofErr w:type="spellEnd"/>
+          </w:p>
+        </w:tc>
+        <w:tc>
+          <w:tcPr>
+            <w:tcW w:w="6381" w:type="dxa"/>
+          </w:tcPr>
+          <w:p>
+            <w:pPr>
+              <w:jc w:val="both"/>
+              <w:rPr>
+                <w:sz w:val="22"/>
+                <w:szCs w:val="22"/>
+              </w:rPr>
+            </w:pPr>
+            <w:proofErr w:type="spellStart"/>
+            <w:r>
+              <w:rPr>
+                <w:sz w:val="22"/>
+                <w:szCs w:val="22"/>
+              </w:rPr>
+              <w:t>Визнач</w:t>
+            </w:r>
+            <w:r>
+              <w:rPr>
+                <w:sz w:val="22"/>
+                <w:szCs w:val="22"/>
+              </w:rPr>
+              <w:t>ає</w:t>
+            </w:r>
+            <w:proofErr w:type="spellEnd"/>
+            <w:r>
+              <w:rPr>
+                <w:sz w:val="22"/>
+                <w:szCs w:val="22"/>
+              </w:rPr>
+              <w:t xml:space="preserve">, </w:t>
+            </w:r>
+            <w:proofErr w:type="spellStart"/>
+            <w:r>
+              <w:rPr>
+                <w:sz w:val="22"/>
+                <w:szCs w:val="22"/>
+              </w:rPr>
+              <w:t>які</w:t>
+            </w:r>
+            <w:proofErr w:type="spellEnd"/>
+            <w:r>
+              <w:rPr>
+                <w:sz w:val="22"/>
+                <w:szCs w:val="22"/>
+              </w:rPr>
+              <w:t xml:space="preserve"> </w:t>
+            </w:r>
+            <w:proofErr w:type="spellStart"/>
+            <w:r>
+              <w:rPr>
+                <w:sz w:val="22"/>
+                <w:szCs w:val="22"/>
+              </w:rPr>
+              <w:t>псевдоніми</w:t>
+            </w:r>
+            <w:proofErr w:type="spellEnd"/>
+            <w:r>
+              <w:rPr>
+                <w:sz w:val="22"/>
+                <w:szCs w:val="22"/>
+              </w:rPr>
+              <w:t xml:space="preserve"> </w:t>
+            </w:r>
+            <w:proofErr w:type="spellStart"/>
+            <w:r>
+              <w:rPr>
+                <w:sz w:val="22"/>
+                <w:szCs w:val="22"/>
+              </w:rPr>
+              <w:t>встановлені</w:t>
+            </w:r>
+            <w:proofErr w:type="spellEnd"/>
+            <w:r>
+              <w:rPr>
+                <w:sz w:val="22"/>
+                <w:szCs w:val="22"/>
+              </w:rPr>
+              <w:t xml:space="preserve"> в </w:t>
+            </w:r>
+            <w:proofErr w:type="spellStart"/>
+            <w:r>
+              <w:rPr>
+                <w:sz w:val="22"/>
+                <w:szCs w:val="22"/>
+              </w:rPr>
+              <w:t>поточній</w:t>
+            </w:r>
+            <w:proofErr w:type="spellEnd"/>
+            <w:r>
+              <w:rPr>
+                <w:sz w:val="22"/>
+                <w:szCs w:val="22"/>
+              </w:rPr>
+              <w:t xml:space="preserve"> </w:t>
+            </w:r>
+            <w:proofErr w:type="spellStart"/>
+            <w:r>
+              <w:rPr>
+                <w:sz w:val="22"/>
+                <w:szCs w:val="22"/>
+              </w:rPr>
+              <w:t>оболонці</w:t>
+            </w:r>
+            <w:proofErr w:type="spellEnd"/>
+          </w:p>
+        </w:tc>
+      </w:tr>
+      <w:tr>
+        <w:trPr>
+          <w:jc w:val="right"/>
+        </w:trPr>
+        <w:tc>
+          <w:tcPr>
+            <w:tcW w:w="3406" w:type="dxa"/>
+          </w:tcPr>
+          <w:p>
+            <w:pPr>
+              <w:jc w:val="both"/>
+              <w:rPr>
+                <w:sz w:val="22"/>
+                <w:szCs w:val="22"/>
+              </w:rPr>
+            </w:pPr>
+            <w:proofErr w:type="spellStart"/>
+            <w:r>
+              <w:rPr>
+                <w:sz w:val="22"/>
+                <w:szCs w:val="22"/>
+              </w:rPr>
+              <w:t>vi</w:t>
+            </w:r>
+            <w:proofErr w:type="spellEnd"/>
+          </w:p>
+        </w:tc>
+        <w:tc>
+          <w:tcPr>
+            <w:tcW w:w="6381" w:type="dxa"/>
+          </w:tcPr>
+          <w:p>
+            <w:pPr>
+              <w:jc w:val="both"/>
+              <w:rPr>
+                <w:sz w:val="22"/>
+                <w:szCs w:val="22"/>
+              </w:rPr>
+            </w:pPr>
+            <w:proofErr w:type="spellStart"/>
+            <w:r>
+              <w:rPr>
+                <w:sz w:val="22"/>
+                <w:szCs w:val="22"/>
+              </w:rPr>
+              <w:t>оболонка</w:t>
+            </w:r>
+            <w:proofErr w:type="spellEnd"/>
+            <w:r>
+              <w:rPr>
+                <w:sz w:val="22"/>
+                <w:szCs w:val="22"/>
+              </w:rPr>
+              <w:t xml:space="preserve"> </w:t>
+            </w:r>
+            <w:proofErr w:type="spellStart"/>
+            <w:r>
+              <w:rPr>
+                <w:sz w:val="22"/>
+                <w:szCs w:val="22"/>
+              </w:rPr>
+              <w:t>використовує</w:t>
+            </w:r>
+            <w:proofErr w:type="spellEnd"/>
+            <w:r>
+              <w:rPr>
+                <w:sz w:val="22"/>
+                <w:szCs w:val="22"/>
+              </w:rPr>
+              <w:t xml:space="preserve"> </w:t>
+            </w:r>
+            <w:r>
+              <w:rPr>
+                <w:sz w:val="22"/>
+                <w:szCs w:val="22"/>
+                <w:lang w:val="en-US"/>
+              </w:rPr>
+              <w:t>PATH</w:t>
+            </w:r>
+            <w:r>
+              <w:rPr>
+                <w:sz w:val="22"/>
+                <w:szCs w:val="22"/>
+              </w:rPr>
+              <w:t xml:space="preserve"> файл для </w:t>
+            </w:r>
+            <w:proofErr w:type="spellStart"/>
+            <w:r>
+              <w:rPr>
+                <w:sz w:val="22"/>
+                <w:szCs w:val="22"/>
+              </w:rPr>
+              <w:t>пошуку</w:t>
+            </w:r>
+            <w:proofErr w:type="spellEnd"/>
+            <w:r>
+              <w:rPr>
+                <w:sz w:val="22"/>
+                <w:szCs w:val="22"/>
+              </w:rPr>
+              <w:t xml:space="preserve"> та </w:t>
+            </w:r>
+            <w:proofErr w:type="spellStart"/>
+            <w:r>
+              <w:rPr>
+                <w:sz w:val="22"/>
+                <w:szCs w:val="22"/>
+              </w:rPr>
+              <w:t>виконання</w:t>
+            </w:r>
+            <w:proofErr w:type="spellEnd"/>
+            <w:r>
+              <w:rPr>
+                <w:sz w:val="22"/>
+                <w:szCs w:val="22"/>
+              </w:rPr>
+              <w:t xml:space="preserve"> </w:t>
+            </w:r>
+            <w:proofErr w:type="spellStart"/>
+            <w:r>
+              <w:rPr>
+                <w:sz w:val="22"/>
+                <w:szCs w:val="22"/>
+              </w:rPr>
+              <w:t>програми</w:t>
+            </w:r>
+            <w:proofErr w:type="spellEnd"/>
           </w:p>
         </w:tc>
       </w:tr>
@@ -5981,6 +7466,1154 @@
         </w:rPr>
         <w:t xml:space="preserve"> продемонструйте як отримати довідку стосовно її параметрів та наведіть 5 різних варіантів виводу результату інформації по даній команді (пояснити в чому між ними відмінність). </w:t>
       </w:r>
+      <w:r>
+        <w:rPr>
+          <w:color w:val="000000"/>
+          <w:sz w:val="22"/>
+          <w:szCs w:val="22"/>
+          <w:lang w:val="uk-UA"/>
+        </w:rPr>
+        <w:t xml:space="preserve"> </w:t>
+      </w:r>
+      <w:r>
+        <w:rPr>
+          <w:color w:val="000000"/>
+          <w:sz w:val="22"/>
+          <w:szCs w:val="22"/>
+          <w:highlight w:val="yellow"/>
+          <w:lang w:val="uk-UA"/>
+        </w:rPr>
+        <w:t>(</w:t>
+      </w:r>
+      <w:r>
+        <w:rPr>
+          <w:color w:val="000000"/>
+          <w:sz w:val="22"/>
+          <w:szCs w:val="22"/>
+          <w:highlight w:val="yellow"/>
+          <w:lang w:val="en-US"/>
+        </w:rPr>
+        <w:t>Andrei</w:t>
+      </w:r>
+      <w:r>
+        <w:rPr>
+          <w:color w:val="000000"/>
+          <w:sz w:val="22"/>
+          <w:szCs w:val="22"/>
+          <w:highlight w:val="yellow"/>
+          <w:lang w:val="uk-UA"/>
+        </w:rPr>
+        <w:t>)</w:t>
+      </w:r>
+    </w:p>
+    <w:p>
+      <w:pPr>
+        <w:pBdr>
+          <w:top w:val="nil"/>
+          <w:left w:val="nil"/>
+          <w:bottom w:val="nil"/>
+          <w:right w:val="nil"/>
+          <w:between w:val="nil"/>
+        </w:pBdr>
+        <w:jc w:val="both"/>
+        <w:rPr>
+          <w:color w:val="000000"/>
+          <w:sz w:val="22"/>
+          <w:szCs w:val="22"/>
+          <w:lang w:val="uk-UA"/>
+        </w:rPr>
+      </w:pPr>
+    </w:p>
+    <w:p>
+      <w:pPr>
+        <w:pBdr>
+          <w:top w:val="nil"/>
+          <w:left w:val="nil"/>
+          <w:bottom w:val="nil"/>
+          <w:right w:val="nil"/>
+          <w:between w:val="nil"/>
+        </w:pBdr>
+        <w:jc w:val="both"/>
+        <w:rPr>
+          <w:color w:val="000000"/>
+          <w:sz w:val="22"/>
+          <w:szCs w:val="22"/>
+          <w:lang w:val="uk-UA"/>
+        </w:rPr>
+      </w:pPr>
+    </w:p>
+    <w:p>
+      <w:pPr>
+        <w:pStyle w:val="a3"/>
+        <w:numPr>
+          <w:ilvl w:val="0"/>
+          <w:numId w:val="14"/>
+        </w:numPr>
+        <w:pBdr>
+          <w:top w:val="nil"/>
+          <w:left w:val="nil"/>
+          <w:bottom w:val="nil"/>
+          <w:right w:val="nil"/>
+          <w:between w:val="nil"/>
+        </w:pBdr>
+        <w:jc w:val="both"/>
+        <w:rPr>
+          <w:color w:val="000000"/>
+          <w:sz w:val="22"/>
+          <w:szCs w:val="22"/>
+          <w:lang w:val="uk-UA"/>
+        </w:rPr>
+      </w:pPr>
+      <w:r>
+        <w:rPr>
+          <w:color w:val="000000"/>
+          <w:sz w:val="22"/>
+          <w:szCs w:val="22"/>
+          <w:lang w:val="uk-UA"/>
+        </w:rPr>
+        <w:t xml:space="preserve">Функція команди </w:t>
+      </w:r>
+      <w:proofErr w:type="spellStart"/>
+      <w:r>
+        <w:rPr>
+          <w:color w:val="000000"/>
+          <w:sz w:val="22"/>
+          <w:szCs w:val="22"/>
+          <w:lang w:val="uk-UA"/>
+        </w:rPr>
+        <w:t>man</w:t>
+      </w:r>
+      <w:proofErr w:type="spellEnd"/>
+      <w:r>
+        <w:rPr>
+          <w:color w:val="000000"/>
+          <w:sz w:val="22"/>
+          <w:szCs w:val="22"/>
+          <w:lang w:val="uk-UA"/>
+        </w:rPr>
+        <w:t xml:space="preserve"> полягає у відображенні детальних посібників для кожної команди.</w:t>
+      </w:r>
+    </w:p>
+    <w:p>
+      <w:pPr>
+        <w:pStyle w:val="a3"/>
+        <w:pBdr>
+          <w:top w:val="nil"/>
+          <w:left w:val="nil"/>
+          <w:bottom w:val="nil"/>
+          <w:right w:val="nil"/>
+          <w:between w:val="nil"/>
+        </w:pBdr>
+        <w:jc w:val="both"/>
+        <w:rPr>
+          <w:color w:val="000000"/>
+          <w:sz w:val="22"/>
+          <w:szCs w:val="22"/>
+          <w:lang w:val="uk-UA"/>
+        </w:rPr>
+      </w:pPr>
+    </w:p>
+    <w:p>
+      <w:pPr>
+        <w:pBdr>
+          <w:top w:val="nil"/>
+          <w:left w:val="nil"/>
+          <w:bottom w:val="nil"/>
+          <w:right w:val="nil"/>
+          <w:between w:val="nil"/>
+        </w:pBdr>
+        <w:jc w:val="both"/>
+        <w:rPr>
+          <w:color w:val="000000"/>
+          <w:sz w:val="22"/>
+          <w:szCs w:val="22"/>
+          <w:lang w:val="uk-UA"/>
+        </w:rPr>
+      </w:pPr>
+      <w:r>
+        <w:rPr>
+          <w:color w:val="000000"/>
+          <w:sz w:val="22"/>
+          <w:szCs w:val="22"/>
+          <w:lang w:val="uk-UA"/>
+        </w:rPr>
+        <w:lastRenderedPageBreak/>
+        <w:t xml:space="preserve"> </w:t>
+      </w:r>
+      <w:r>
+        <w:rPr>
+          <w:color w:val="000000"/>
+          <w:sz w:val="22"/>
+          <w:szCs w:val="22"/>
+          <w:lang w:val="uk-UA"/>
+        </w:rPr>
+        <w:drawing>
+          <wp:inline distT="0" distB="0" distL="0" distR="0" wp14:anchorId="1EE17C06" wp14:editId="3D1221A9">
+            <wp:extent cx="3182961" cy="2499756"/>
+            <wp:effectExtent l="0" t="0" r="0" b="0"/>
+            <wp:docPr id="1" name="Рисунок 1"/>
+            <wp:cNvGraphicFramePr>
+              <a:graphicFrameLocks xmlns:a="http://schemas.openxmlformats.org/drawingml/2006/main" noChangeAspect="1"/>
+            </wp:cNvGraphicFramePr>
+            <a:graphic xmlns:a="http://schemas.openxmlformats.org/drawingml/2006/main">
+              <a:graphicData uri="http://schemas.openxmlformats.org/drawingml/2006/picture">
+                <pic:pic xmlns:pic="http://schemas.openxmlformats.org/drawingml/2006/picture">
+                  <pic:nvPicPr>
+                    <pic:cNvPr id="1" name=""/>
+                    <pic:cNvPicPr/>
+                  </pic:nvPicPr>
+                  <pic:blipFill>
+                    <a:blip r:embed="rId5"/>
+                    <a:stretch>
+                      <a:fillRect/>
+                    </a:stretch>
+                  </pic:blipFill>
+                  <pic:spPr>
+                    <a:xfrm>
+                      <a:off x="0" y="0"/>
+                      <a:ext cx="3199756" cy="2512946"/>
+                    </a:xfrm>
+                    <a:prstGeom prst="rect">
+                      <a:avLst/>
+                    </a:prstGeom>
+                  </pic:spPr>
+                </pic:pic>
+              </a:graphicData>
+            </a:graphic>
+          </wp:inline>
+        </w:drawing>
+      </w:r>
+    </w:p>
+    <w:p>
+      <w:pPr>
+        <w:pBdr>
+          <w:top w:val="nil"/>
+          <w:left w:val="nil"/>
+          <w:bottom w:val="nil"/>
+          <w:right w:val="nil"/>
+          <w:between w:val="nil"/>
+        </w:pBdr>
+        <w:jc w:val="both"/>
+        <w:rPr>
+          <w:color w:val="000000"/>
+          <w:sz w:val="22"/>
+          <w:szCs w:val="22"/>
+          <w:lang w:val="uk-UA"/>
+        </w:rPr>
+      </w:pPr>
+      <w:r>
+        <w:rPr>
+          <w:color w:val="000000"/>
+          <w:sz w:val="22"/>
+          <w:szCs w:val="22"/>
+          <w:lang w:val="uk-UA"/>
+        </w:rPr>
+        <w:t>Сторінки чоловіка зазвичай містять набагато більш детальну інформацію, ніж ви отримаєте за допомогою опції -</w:t>
+      </w:r>
+      <w:r>
+        <w:rPr>
+          <w:color w:val="000000"/>
+          <w:sz w:val="22"/>
+          <w:szCs w:val="22"/>
+          <w:lang w:val="en-US"/>
+        </w:rPr>
+        <w:t>ho</w:t>
+      </w:r>
+      <w:r>
+        <w:rPr>
+          <w:color w:val="000000"/>
+          <w:sz w:val="22"/>
+          <w:szCs w:val="22"/>
+          <w:lang w:val="uk-UA"/>
+        </w:rPr>
+        <w:t xml:space="preserve"> –</w:t>
+      </w:r>
+      <w:r>
+        <w:rPr>
+          <w:color w:val="000000"/>
+          <w:sz w:val="22"/>
+          <w:szCs w:val="22"/>
+          <w:lang w:val="en-US"/>
+        </w:rPr>
+        <w:t>help</w:t>
+      </w:r>
+      <w:r>
+        <w:rPr>
+          <w:color w:val="000000"/>
+          <w:sz w:val="22"/>
+          <w:szCs w:val="22"/>
+          <w:lang w:val="uk-UA"/>
+        </w:rPr>
+        <w:t>.</w:t>
+      </w:r>
+    </w:p>
+    <w:p>
+      <w:pPr>
+        <w:pBdr>
+          <w:top w:val="nil"/>
+          <w:left w:val="nil"/>
+          <w:bottom w:val="nil"/>
+          <w:right w:val="nil"/>
+          <w:between w:val="nil"/>
+        </w:pBdr>
+        <w:jc w:val="both"/>
+        <w:rPr>
+          <w:color w:val="000000"/>
+          <w:sz w:val="22"/>
+          <w:szCs w:val="22"/>
+          <w:lang w:val="uk-UA"/>
+        </w:rPr>
+      </w:pPr>
+    </w:p>
+    <w:p>
+      <w:pPr>
+        <w:pStyle w:val="a3"/>
+        <w:numPr>
+          <w:ilvl w:val="0"/>
+          <w:numId w:val="14"/>
+        </w:numPr>
+        <w:pBdr>
+          <w:top w:val="nil"/>
+          <w:left w:val="nil"/>
+          <w:bottom w:val="nil"/>
+          <w:right w:val="nil"/>
+          <w:between w:val="nil"/>
+        </w:pBdr>
+        <w:jc w:val="both"/>
+        <w:rPr>
+          <w:color w:val="000000"/>
+          <w:sz w:val="22"/>
+          <w:szCs w:val="22"/>
+          <w:lang w:val="uk-UA"/>
+        </w:rPr>
+      </w:pPr>
+      <w:r>
+        <w:rPr>
+          <w:color w:val="000000"/>
+          <w:sz w:val="22"/>
+          <w:szCs w:val="22"/>
+          <w:lang w:val="uk-UA"/>
+        </w:rPr>
+        <w:t>Деякі програми не мають "</w:t>
+      </w:r>
+      <w:proofErr w:type="spellStart"/>
+      <w:r>
+        <w:rPr>
+          <w:color w:val="000000"/>
+          <w:sz w:val="22"/>
+          <w:szCs w:val="22"/>
+          <w:lang w:val="uk-UA"/>
+        </w:rPr>
+        <w:t>man-pages</w:t>
+      </w:r>
+      <w:proofErr w:type="spellEnd"/>
+      <w:r>
+        <w:rPr>
+          <w:color w:val="000000"/>
+          <w:sz w:val="22"/>
+          <w:szCs w:val="22"/>
+          <w:lang w:val="uk-UA"/>
+        </w:rPr>
+        <w:t xml:space="preserve">" або дуже неповні. З огляду на це вам доведеться використовувати команду </w:t>
+      </w:r>
+      <w:proofErr w:type="spellStart"/>
+      <w:r>
+        <w:rPr>
+          <w:color w:val="000000"/>
+          <w:sz w:val="22"/>
+          <w:szCs w:val="22"/>
+          <w:lang w:val="uk-UA"/>
+        </w:rPr>
+        <w:t>info</w:t>
+      </w:r>
+      <w:proofErr w:type="spellEnd"/>
+      <w:r>
+        <w:rPr>
+          <w:color w:val="000000"/>
+          <w:sz w:val="22"/>
+          <w:szCs w:val="22"/>
+          <w:lang w:val="uk-UA"/>
+        </w:rPr>
+        <w:t xml:space="preserve"> замість команди </w:t>
+      </w:r>
+      <w:proofErr w:type="spellStart"/>
+      <w:r>
+        <w:rPr>
+          <w:color w:val="000000"/>
+          <w:sz w:val="22"/>
+          <w:szCs w:val="22"/>
+          <w:lang w:val="uk-UA"/>
+        </w:rPr>
+        <w:t>man</w:t>
+      </w:r>
+      <w:proofErr w:type="spellEnd"/>
+      <w:r>
+        <w:rPr>
+          <w:color w:val="000000"/>
+          <w:sz w:val="22"/>
+          <w:szCs w:val="22"/>
+          <w:lang w:val="uk-UA"/>
+        </w:rPr>
+        <w:t xml:space="preserve"> .</w:t>
+      </w:r>
+    </w:p>
+    <w:p>
+      <w:pPr>
+        <w:pBdr>
+          <w:top w:val="nil"/>
+          <w:left w:val="nil"/>
+          <w:bottom w:val="nil"/>
+          <w:right w:val="nil"/>
+          <w:between w:val="nil"/>
+        </w:pBdr>
+        <w:jc w:val="both"/>
+        <w:rPr>
+          <w:color w:val="000000"/>
+          <w:sz w:val="22"/>
+          <w:szCs w:val="22"/>
+          <w:lang w:val="uk-UA"/>
+        </w:rPr>
+      </w:pPr>
+      <w:r>
+        <w:rPr>
+          <w:color w:val="000000"/>
+          <w:sz w:val="22"/>
+          <w:szCs w:val="22"/>
+          <w:lang w:val="uk-UA"/>
+        </w:rPr>
+        <w:drawing>
+          <wp:inline distT="0" distB="0" distL="0" distR="0" wp14:anchorId="18E39427" wp14:editId="778E851B">
+            <wp:extent cx="3396342" cy="2564593"/>
+            <wp:effectExtent l="0" t="0" r="0" b="7620"/>
+            <wp:docPr id="2" name="Рисунок 2"/>
+            <wp:cNvGraphicFramePr>
+              <a:graphicFrameLocks xmlns:a="http://schemas.openxmlformats.org/drawingml/2006/main" noChangeAspect="1"/>
+            </wp:cNvGraphicFramePr>
+            <a:graphic xmlns:a="http://schemas.openxmlformats.org/drawingml/2006/main">
+              <a:graphicData uri="http://schemas.openxmlformats.org/drawingml/2006/picture">
+                <pic:pic xmlns:pic="http://schemas.openxmlformats.org/drawingml/2006/picture">
+                  <pic:nvPicPr>
+                    <pic:cNvPr id="1" name=""/>
+                    <pic:cNvPicPr/>
+                  </pic:nvPicPr>
+                  <pic:blipFill>
+                    <a:blip r:embed="rId6"/>
+                    <a:stretch>
+                      <a:fillRect/>
+                    </a:stretch>
+                  </pic:blipFill>
+                  <pic:spPr>
+                    <a:xfrm>
+                      <a:off x="0" y="0"/>
+                      <a:ext cx="3419128" cy="2581799"/>
+                    </a:xfrm>
+                    <a:prstGeom prst="rect">
+                      <a:avLst/>
+                    </a:prstGeom>
+                  </pic:spPr>
+                </pic:pic>
+              </a:graphicData>
+            </a:graphic>
+          </wp:inline>
+        </w:drawing>
+      </w:r>
+    </w:p>
+    <w:p>
+      <w:pPr>
+        <w:pBdr>
+          <w:top w:val="nil"/>
+          <w:left w:val="nil"/>
+          <w:bottom w:val="nil"/>
+          <w:right w:val="nil"/>
+          <w:between w:val="nil"/>
+        </w:pBdr>
+        <w:jc w:val="both"/>
+        <w:rPr>
+          <w:color w:val="000000"/>
+          <w:sz w:val="22"/>
+          <w:szCs w:val="22"/>
+          <w:lang w:val="uk-UA"/>
+        </w:rPr>
+      </w:pPr>
+    </w:p>
+    <w:p>
+      <w:pPr>
+        <w:pStyle w:val="a3"/>
+        <w:numPr>
+          <w:ilvl w:val="0"/>
+          <w:numId w:val="14"/>
+        </w:numPr>
+        <w:pBdr>
+          <w:top w:val="nil"/>
+          <w:left w:val="nil"/>
+          <w:bottom w:val="nil"/>
+          <w:right w:val="nil"/>
+          <w:between w:val="nil"/>
+        </w:pBdr>
+        <w:jc w:val="both"/>
+        <w:rPr>
+          <w:color w:val="000000"/>
+          <w:sz w:val="22"/>
+          <w:szCs w:val="22"/>
+          <w:lang w:val="uk-UA"/>
+        </w:rPr>
+      </w:pPr>
+      <w:r>
+        <w:rPr>
+          <w:color w:val="000000"/>
+          <w:sz w:val="22"/>
+          <w:szCs w:val="22"/>
+          <w:lang w:val="uk-UA"/>
+        </w:rPr>
+        <w:t xml:space="preserve">Команда </w:t>
+      </w:r>
+      <w:proofErr w:type="spellStart"/>
+      <w:r>
+        <w:rPr>
+          <w:color w:val="000000"/>
+          <w:sz w:val="22"/>
+          <w:szCs w:val="22"/>
+          <w:lang w:val="uk-UA"/>
+        </w:rPr>
+        <w:t>whatis</w:t>
+      </w:r>
+      <w:proofErr w:type="spellEnd"/>
+      <w:r>
+        <w:rPr>
+          <w:color w:val="000000"/>
+          <w:sz w:val="22"/>
+          <w:szCs w:val="22"/>
+          <w:lang w:val="uk-UA"/>
+        </w:rPr>
+        <w:t xml:space="preserve"> відображає однорядковий підсумок команди, узятий зі своїх підручників. Це швидкий спосіб зрозуміти, що містить команда.</w:t>
+      </w:r>
+    </w:p>
+    <w:p>
+      <w:pPr>
+        <w:pBdr>
+          <w:top w:val="nil"/>
+          <w:left w:val="nil"/>
+          <w:bottom w:val="nil"/>
+          <w:right w:val="nil"/>
+          <w:between w:val="nil"/>
+        </w:pBdr>
+        <w:jc w:val="both"/>
+        <w:rPr>
+          <w:color w:val="000000"/>
+          <w:sz w:val="22"/>
+          <w:szCs w:val="22"/>
+          <w:lang w:val="uk-UA"/>
+        </w:rPr>
+      </w:pPr>
+      <w:r>
+        <w:rPr>
+          <w:color w:val="000000"/>
+          <w:sz w:val="22"/>
+          <w:szCs w:val="22"/>
+          <w:lang w:val="uk-UA"/>
+        </w:rPr>
+        <w:drawing>
+          <wp:inline distT="0" distB="0" distL="0" distR="0" wp14:anchorId="42B90E48" wp14:editId="04084146">
+            <wp:extent cx="5373584" cy="568089"/>
+            <wp:effectExtent l="0" t="0" r="0" b="3810"/>
+            <wp:docPr id="3" name="Рисунок 3"/>
+            <wp:cNvGraphicFramePr>
+              <a:graphicFrameLocks xmlns:a="http://schemas.openxmlformats.org/drawingml/2006/main" noChangeAspect="1"/>
+            </wp:cNvGraphicFramePr>
+            <a:graphic xmlns:a="http://schemas.openxmlformats.org/drawingml/2006/main">
+              <a:graphicData uri="http://schemas.openxmlformats.org/drawingml/2006/picture">
+                <pic:pic xmlns:pic="http://schemas.openxmlformats.org/drawingml/2006/picture">
+                  <pic:nvPicPr>
+                    <pic:cNvPr id="1" name=""/>
+                    <pic:cNvPicPr/>
+                  </pic:nvPicPr>
+                  <pic:blipFill>
+                    <a:blip r:embed="rId7"/>
+                    <a:stretch>
+                      <a:fillRect/>
+                    </a:stretch>
+                  </pic:blipFill>
+                  <pic:spPr>
+                    <a:xfrm>
+                      <a:off x="0" y="0"/>
+                      <a:ext cx="5477300" cy="579054"/>
+                    </a:xfrm>
+                    <a:prstGeom prst="rect">
+                      <a:avLst/>
+                    </a:prstGeom>
+                  </pic:spPr>
+                </pic:pic>
+              </a:graphicData>
+            </a:graphic>
+          </wp:inline>
+        </w:drawing>
+      </w:r>
+    </w:p>
+    <w:p>
+      <w:pPr>
+        <w:pBdr>
+          <w:top w:val="nil"/>
+          <w:left w:val="nil"/>
+          <w:bottom w:val="nil"/>
+          <w:right w:val="nil"/>
+          <w:between w:val="nil"/>
+        </w:pBdr>
+        <w:jc w:val="both"/>
+        <w:rPr>
+          <w:color w:val="000000"/>
+          <w:sz w:val="22"/>
+          <w:szCs w:val="22"/>
+          <w:lang w:val="uk-UA"/>
+        </w:rPr>
+      </w:pPr>
+    </w:p>
+    <w:p>
+      <w:pPr>
+        <w:pStyle w:val="a3"/>
+        <w:numPr>
+          <w:ilvl w:val="0"/>
+          <w:numId w:val="14"/>
+        </w:numPr>
+        <w:pBdr>
+          <w:top w:val="nil"/>
+          <w:left w:val="nil"/>
+          <w:bottom w:val="nil"/>
+          <w:right w:val="nil"/>
+          <w:between w:val="nil"/>
+        </w:pBdr>
+        <w:jc w:val="both"/>
+        <w:rPr>
+          <w:color w:val="000000"/>
+          <w:sz w:val="22"/>
+          <w:szCs w:val="22"/>
+          <w:lang w:val="uk-UA"/>
+        </w:rPr>
+      </w:pPr>
+      <w:r>
+        <w:rPr>
+          <w:color w:val="000000"/>
+          <w:sz w:val="22"/>
+          <w:szCs w:val="22"/>
+          <w:lang w:val="uk-UA"/>
+        </w:rPr>
+        <w:t xml:space="preserve">Команда </w:t>
+      </w:r>
+      <w:proofErr w:type="spellStart"/>
+      <w:r>
+        <w:rPr>
+          <w:color w:val="000000"/>
+          <w:sz w:val="22"/>
+          <w:szCs w:val="22"/>
+          <w:lang w:val="uk-UA"/>
+        </w:rPr>
+        <w:t>apropos</w:t>
+      </w:r>
+      <w:proofErr w:type="spellEnd"/>
+      <w:r>
+        <w:rPr>
+          <w:color w:val="000000"/>
+          <w:sz w:val="22"/>
+          <w:szCs w:val="22"/>
+          <w:lang w:val="uk-UA"/>
+        </w:rPr>
+        <w:t xml:space="preserve"> </w:t>
+      </w:r>
+      <w:proofErr w:type="spellStart"/>
+      <w:r>
+        <w:rPr>
+          <w:color w:val="000000"/>
+          <w:sz w:val="22"/>
+          <w:szCs w:val="22"/>
+          <w:lang w:val="uk-UA"/>
+        </w:rPr>
+        <w:t>linux</w:t>
+      </w:r>
+      <w:proofErr w:type="spellEnd"/>
+      <w:r>
+        <w:rPr>
+          <w:color w:val="000000"/>
+          <w:sz w:val="22"/>
+          <w:szCs w:val="22"/>
+          <w:lang w:val="uk-UA"/>
+        </w:rPr>
+        <w:t xml:space="preserve"> шукає "</w:t>
+      </w:r>
+      <w:proofErr w:type="spellStart"/>
+      <w:r>
+        <w:rPr>
+          <w:color w:val="000000"/>
+          <w:sz w:val="22"/>
+          <w:szCs w:val="22"/>
+          <w:lang w:val="uk-UA"/>
+        </w:rPr>
+        <w:t>man</w:t>
+      </w:r>
+      <w:proofErr w:type="spellEnd"/>
+      <w:r>
+        <w:rPr>
+          <w:color w:val="000000"/>
+          <w:sz w:val="22"/>
+          <w:szCs w:val="22"/>
+          <w:lang w:val="uk-UA"/>
+        </w:rPr>
+        <w:t>-сторінки", які містять фразу, тому це швидкий спосіб знайти команду, яка може щось зробити.</w:t>
+      </w:r>
+    </w:p>
+    <w:p>
+      <w:pPr>
+        <w:pBdr>
+          <w:top w:val="nil"/>
+          <w:left w:val="nil"/>
+          <w:bottom w:val="nil"/>
+          <w:right w:val="nil"/>
+          <w:between w:val="nil"/>
+        </w:pBdr>
+        <w:jc w:val="both"/>
+        <w:rPr>
+          <w:color w:val="000000"/>
+          <w:sz w:val="22"/>
+          <w:szCs w:val="22"/>
+          <w:lang w:val="uk-UA"/>
+        </w:rPr>
+      </w:pPr>
+      <w:r>
+        <w:rPr>
+          <w:color w:val="000000"/>
+          <w:sz w:val="22"/>
+          <w:szCs w:val="22"/>
+          <w:lang w:val="uk-UA"/>
+        </w:rPr>
+        <w:drawing>
+          <wp:inline distT="0" distB="0" distL="0" distR="0" wp14:anchorId="5F39CC78" wp14:editId="5CBAF861">
+            <wp:extent cx="5076701" cy="1114649"/>
+            <wp:effectExtent l="0" t="0" r="0" b="9525"/>
+            <wp:docPr id="5" name="Рисунок 5"/>
+            <wp:cNvGraphicFramePr>
+              <a:graphicFrameLocks xmlns:a="http://schemas.openxmlformats.org/drawingml/2006/main" noChangeAspect="1"/>
+            </wp:cNvGraphicFramePr>
+            <a:graphic xmlns:a="http://schemas.openxmlformats.org/drawingml/2006/main">
+              <a:graphicData uri="http://schemas.openxmlformats.org/drawingml/2006/picture">
+                <pic:pic xmlns:pic="http://schemas.openxmlformats.org/drawingml/2006/picture">
+                  <pic:nvPicPr>
+                    <pic:cNvPr id="1" name=""/>
+                    <pic:cNvPicPr/>
+                  </pic:nvPicPr>
+                  <pic:blipFill>
+                    <a:blip r:embed="rId8"/>
+                    <a:stretch>
+                      <a:fillRect/>
+                    </a:stretch>
+                  </pic:blipFill>
+                  <pic:spPr>
+                    <a:xfrm>
+                      <a:off x="0" y="0"/>
+                      <a:ext cx="5107778" cy="1121472"/>
+                    </a:xfrm>
+                    <a:prstGeom prst="rect">
+                      <a:avLst/>
+                    </a:prstGeom>
+                  </pic:spPr>
+                </pic:pic>
+              </a:graphicData>
+            </a:graphic>
+          </wp:inline>
+        </w:drawing>
+      </w:r>
+    </w:p>
+    <w:p>
+      <w:pPr>
+        <w:pBdr>
+          <w:top w:val="nil"/>
+          <w:left w:val="nil"/>
+          <w:bottom w:val="nil"/>
+          <w:right w:val="nil"/>
+          <w:between w:val="nil"/>
+        </w:pBdr>
+        <w:jc w:val="both"/>
+        <w:rPr>
+          <w:color w:val="000000"/>
+          <w:sz w:val="22"/>
+          <w:szCs w:val="22"/>
+          <w:lang w:val="uk-UA"/>
+        </w:rPr>
+      </w:pPr>
+    </w:p>
+    <w:p>
+      <w:pPr>
+        <w:pStyle w:val="a3"/>
+        <w:numPr>
+          <w:ilvl w:val="0"/>
+          <w:numId w:val="14"/>
+        </w:numPr>
+        <w:pBdr>
+          <w:top w:val="nil"/>
+          <w:left w:val="nil"/>
+          <w:bottom w:val="nil"/>
+          <w:right w:val="nil"/>
+          <w:between w:val="nil"/>
+        </w:pBdr>
+        <w:jc w:val="both"/>
+        <w:rPr>
+          <w:color w:val="000000"/>
+          <w:sz w:val="22"/>
+          <w:szCs w:val="22"/>
+          <w:lang w:val="uk-UA"/>
+        </w:rPr>
+      </w:pPr>
+      <w:r>
+        <w:rPr>
+          <w:color w:val="000000"/>
+          <w:sz w:val="22"/>
+          <w:szCs w:val="22"/>
+          <w:lang w:val="uk-UA"/>
+        </w:rPr>
+        <w:t xml:space="preserve">Іноді буває, що при спробі отримати інформацію про команду через </w:t>
+      </w:r>
+      <w:proofErr w:type="spellStart"/>
+      <w:r>
+        <w:rPr>
+          <w:color w:val="000000"/>
+          <w:sz w:val="22"/>
+          <w:szCs w:val="22"/>
+          <w:lang w:val="uk-UA"/>
+        </w:rPr>
+        <w:t>man</w:t>
+      </w:r>
+      <w:proofErr w:type="spellEnd"/>
+      <w:r>
+        <w:rPr>
+          <w:color w:val="000000"/>
+          <w:sz w:val="22"/>
+          <w:szCs w:val="22"/>
+          <w:lang w:val="uk-UA"/>
+        </w:rPr>
+        <w:t xml:space="preserve"> ви отримуєте повідомлення, що сторінка для цієї команди відсутня. Не поспішайте змиритися з таким </w:t>
+      </w:r>
+      <w:r>
+        <w:rPr>
+          <w:color w:val="000000"/>
+          <w:sz w:val="22"/>
+          <w:szCs w:val="22"/>
+          <w:lang w:val="uk-UA"/>
+        </w:rPr>
+        <w:lastRenderedPageBreak/>
+        <w:t xml:space="preserve">станом речей; спробуйте виконати команду </w:t>
+      </w:r>
+      <w:proofErr w:type="spellStart"/>
+      <w:r>
+        <w:rPr>
+          <w:color w:val="000000"/>
+          <w:sz w:val="22"/>
+          <w:szCs w:val="22"/>
+          <w:lang w:val="uk-UA"/>
+        </w:rPr>
+        <w:t>man</w:t>
+      </w:r>
+      <w:proofErr w:type="spellEnd"/>
+      <w:r>
+        <w:rPr>
+          <w:color w:val="000000"/>
+          <w:sz w:val="22"/>
+          <w:szCs w:val="22"/>
+          <w:lang w:val="uk-UA"/>
+        </w:rPr>
+        <w:t xml:space="preserve"> із опцією -u (або --</w:t>
+      </w:r>
+      <w:proofErr w:type="spellStart"/>
+      <w:r>
+        <w:rPr>
+          <w:color w:val="000000"/>
+          <w:sz w:val="22"/>
+          <w:szCs w:val="22"/>
+          <w:lang w:val="uk-UA"/>
+        </w:rPr>
+        <w:t>update</w:t>
+      </w:r>
+      <w:proofErr w:type="spellEnd"/>
+      <w:r>
+        <w:rPr>
+          <w:color w:val="000000"/>
+          <w:sz w:val="22"/>
+          <w:szCs w:val="22"/>
+          <w:lang w:val="uk-UA"/>
+        </w:rPr>
+        <w:t xml:space="preserve">). Ця опція викликає примусове формування бази даних команд, яку використовує команда </w:t>
+      </w:r>
+      <w:proofErr w:type="spellStart"/>
+      <w:r>
+        <w:rPr>
+          <w:color w:val="000000"/>
+          <w:sz w:val="22"/>
+          <w:szCs w:val="22"/>
+          <w:lang w:val="uk-UA"/>
+        </w:rPr>
+        <w:t>man</w:t>
+      </w:r>
+      <w:proofErr w:type="spellEnd"/>
+      <w:r>
+        <w:rPr>
+          <w:color w:val="000000"/>
+          <w:sz w:val="22"/>
+          <w:szCs w:val="22"/>
+          <w:lang w:val="uk-UA"/>
+        </w:rPr>
+        <w:t>.</w:t>
+      </w:r>
+    </w:p>
+    <w:p>
+      <w:pPr>
+        <w:pBdr>
+          <w:top w:val="nil"/>
+          <w:left w:val="nil"/>
+          <w:bottom w:val="nil"/>
+          <w:right w:val="nil"/>
+          <w:between w:val="nil"/>
+        </w:pBdr>
+        <w:jc w:val="both"/>
+        <w:rPr>
+          <w:color w:val="000000"/>
+          <w:sz w:val="22"/>
+          <w:szCs w:val="22"/>
+          <w:lang w:val="uk-UA"/>
+        </w:rPr>
+      </w:pPr>
+      <w:r>
+        <w:rPr>
+          <w:color w:val="000000"/>
+          <w:sz w:val="22"/>
+          <w:szCs w:val="22"/>
+          <w:lang w:val="uk-UA"/>
+        </w:rPr>
+        <w:drawing>
+          <wp:inline distT="0" distB="0" distL="0" distR="0" wp14:anchorId="1C0DA647" wp14:editId="12C74302">
+            <wp:extent cx="3212275" cy="2417019"/>
+            <wp:effectExtent l="0" t="0" r="7620" b="2540"/>
+            <wp:docPr id="6" name="Рисунок 6"/>
+            <wp:cNvGraphicFramePr>
+              <a:graphicFrameLocks xmlns:a="http://schemas.openxmlformats.org/drawingml/2006/main" noChangeAspect="1"/>
+            </wp:cNvGraphicFramePr>
+            <a:graphic xmlns:a="http://schemas.openxmlformats.org/drawingml/2006/main">
+              <a:graphicData uri="http://schemas.openxmlformats.org/drawingml/2006/picture">
+                <pic:pic xmlns:pic="http://schemas.openxmlformats.org/drawingml/2006/picture">
+                  <pic:nvPicPr>
+                    <pic:cNvPr id="1" name=""/>
+                    <pic:cNvPicPr/>
+                  </pic:nvPicPr>
+                  <pic:blipFill>
+                    <a:blip r:embed="rId9"/>
+                    <a:stretch>
+                      <a:fillRect/>
+                    </a:stretch>
+                  </pic:blipFill>
+                  <pic:spPr>
+                    <a:xfrm>
+                      <a:off x="0" y="0"/>
+                      <a:ext cx="3219314" cy="2422315"/>
+                    </a:xfrm>
+                    <a:prstGeom prst="rect">
+                      <a:avLst/>
+                    </a:prstGeom>
+                  </pic:spPr>
+                </pic:pic>
+              </a:graphicData>
+            </a:graphic>
+          </wp:inline>
+        </w:drawing>
+      </w:r>
+    </w:p>
+    <w:p>
+      <w:pPr>
+        <w:pBdr>
+          <w:top w:val="nil"/>
+          <w:left w:val="nil"/>
+          <w:bottom w:val="nil"/>
+          <w:right w:val="nil"/>
+          <w:between w:val="nil"/>
+        </w:pBdr>
+        <w:jc w:val="both"/>
+        <w:rPr>
+          <w:color w:val="000000"/>
+          <w:sz w:val="22"/>
+          <w:szCs w:val="22"/>
+          <w:lang w:val="uk-UA"/>
+        </w:rPr>
+      </w:pPr>
+    </w:p>
+    <w:p>
+      <w:pPr>
+        <w:pStyle w:val="a3"/>
+        <w:numPr>
+          <w:ilvl w:val="0"/>
+          <w:numId w:val="14"/>
+        </w:numPr>
+        <w:pBdr>
+          <w:top w:val="nil"/>
+          <w:left w:val="nil"/>
+          <w:bottom w:val="nil"/>
+          <w:right w:val="nil"/>
+          <w:between w:val="nil"/>
+        </w:pBdr>
+        <w:jc w:val="both"/>
+        <w:rPr>
+          <w:color w:val="000000"/>
+          <w:sz w:val="22"/>
+          <w:szCs w:val="22"/>
+          <w:lang w:val="uk-UA"/>
+        </w:rPr>
+      </w:pPr>
+      <w:r>
+        <w:rPr>
+          <w:color w:val="000000"/>
+          <w:sz w:val="22"/>
+          <w:szCs w:val="22"/>
+          <w:lang w:val="uk-UA"/>
+        </w:rPr>
+        <w:t>Якщо ви не впевнені, як використовувати певну команду, запустіть команду</w:t>
+      </w:r>
+      <w:r>
+        <w:rPr>
+          <w:color w:val="000000"/>
+          <w:sz w:val="22"/>
+          <w:szCs w:val="22"/>
+          <w:lang w:val="uk-UA"/>
+        </w:rPr>
+        <w:t xml:space="preserve"> з пар</w:t>
+      </w:r>
+      <w:r>
+        <w:rPr>
+          <w:color w:val="000000"/>
+          <w:sz w:val="22"/>
+          <w:szCs w:val="22"/>
+          <w:lang w:val="uk-UA"/>
+        </w:rPr>
+        <w:t>а</w:t>
+      </w:r>
+      <w:r>
+        <w:rPr>
+          <w:color w:val="000000"/>
+          <w:sz w:val="22"/>
+          <w:szCs w:val="22"/>
+          <w:lang w:val="uk-UA"/>
+        </w:rPr>
+        <w:t>метром</w:t>
+      </w:r>
+      <w:r>
+        <w:rPr>
+          <w:color w:val="000000"/>
+          <w:sz w:val="22"/>
+          <w:szCs w:val="22"/>
+          <w:lang w:val="uk-UA"/>
+        </w:rPr>
+        <w:t xml:space="preserve">  </w:t>
+      </w:r>
+      <w:r>
+        <w:rPr>
+          <w:color w:val="000000"/>
+          <w:sz w:val="22"/>
+          <w:szCs w:val="22"/>
+          <w:lang w:val="uk-UA"/>
+        </w:rPr>
+        <w:t>---</w:t>
+      </w:r>
+      <w:proofErr w:type="spellStart"/>
+      <w:r>
+        <w:rPr>
+          <w:color w:val="000000"/>
+          <w:sz w:val="22"/>
+          <w:szCs w:val="22"/>
+          <w:lang w:val="uk-UA"/>
+        </w:rPr>
+        <w:t>help</w:t>
+      </w:r>
+      <w:proofErr w:type="spellEnd"/>
+      <w:r>
+        <w:rPr>
+          <w:color w:val="000000"/>
+          <w:sz w:val="22"/>
+          <w:szCs w:val="22"/>
+          <w:lang w:val="uk-UA"/>
+        </w:rPr>
+        <w:t>. Ви побачите інформацію про використання та список параметрів, які можна використовувати з командою.</w:t>
+      </w:r>
+    </w:p>
+    <w:p>
+      <w:pPr>
+        <w:pBdr>
+          <w:top w:val="nil"/>
+          <w:left w:val="nil"/>
+          <w:bottom w:val="nil"/>
+          <w:right w:val="nil"/>
+          <w:between w:val="nil"/>
+        </w:pBdr>
+        <w:jc w:val="both"/>
+        <w:rPr>
+          <w:color w:val="000000"/>
+          <w:sz w:val="22"/>
+          <w:szCs w:val="22"/>
+          <w:lang w:val="uk-UA"/>
+        </w:rPr>
+      </w:pPr>
+      <w:r>
+        <w:rPr>
+          <w:color w:val="000000"/>
+          <w:sz w:val="22"/>
+          <w:szCs w:val="22"/>
+          <w:lang w:val="uk-UA"/>
+        </w:rPr>
+        <w:drawing>
+          <wp:inline distT="0" distB="0" distL="0" distR="0" wp14:anchorId="5C0672BD" wp14:editId="2DEC8A9B">
+            <wp:extent cx="3740727" cy="2577523"/>
+            <wp:effectExtent l="0" t="0" r="0" b="0"/>
+            <wp:docPr id="7" name="Рисунок 7"/>
+            <wp:cNvGraphicFramePr>
+              <a:graphicFrameLocks xmlns:a="http://schemas.openxmlformats.org/drawingml/2006/main" noChangeAspect="1"/>
+            </wp:cNvGraphicFramePr>
+            <a:graphic xmlns:a="http://schemas.openxmlformats.org/drawingml/2006/main">
+              <a:graphicData uri="http://schemas.openxmlformats.org/drawingml/2006/picture">
+                <pic:pic xmlns:pic="http://schemas.openxmlformats.org/drawingml/2006/picture">
+                  <pic:nvPicPr>
+                    <pic:cNvPr id="1" name=""/>
+                    <pic:cNvPicPr/>
+                  </pic:nvPicPr>
+                  <pic:blipFill>
+                    <a:blip r:embed="rId10"/>
+                    <a:stretch>
+                      <a:fillRect/>
+                    </a:stretch>
+                  </pic:blipFill>
+                  <pic:spPr>
+                    <a:xfrm>
+                      <a:off x="0" y="0"/>
+                      <a:ext cx="3754149" cy="2586771"/>
+                    </a:xfrm>
+                    <a:prstGeom prst="rect">
+                      <a:avLst/>
+                    </a:prstGeom>
+                  </pic:spPr>
+                </pic:pic>
+              </a:graphicData>
+            </a:graphic>
+          </wp:inline>
+        </w:drawing>
+      </w:r>
+    </w:p>
+    <w:p>
+      <w:pPr>
+        <w:pBdr>
+          <w:top w:val="nil"/>
+          <w:left w:val="nil"/>
+          <w:bottom w:val="nil"/>
+          <w:right w:val="nil"/>
+          <w:between w:val="nil"/>
+        </w:pBdr>
+        <w:jc w:val="both"/>
+        <w:rPr>
+          <w:color w:val="000000"/>
+          <w:sz w:val="22"/>
+          <w:szCs w:val="22"/>
+          <w:lang w:val="uk-UA"/>
+        </w:rPr>
+      </w:pPr>
     </w:p>
     <w:p>
       <w:pPr>
@@ -6242,7 +8875,7 @@
                     <pic:cNvPicPr preferRelativeResize="0"/>
                   </pic:nvPicPr>
                   <pic:blipFill>
-                    <a:blip r:embed="rId5"/>
+                    <a:blip r:embed="rId11"/>
                     <a:srcRect/>
                     <a:stretch>
                       <a:fillRect/>
@@ -6293,7 +8926,7 @@
                     <pic:cNvPicPr preferRelativeResize="0"/>
                   </pic:nvPicPr>
                   <pic:blipFill>
-                    <a:blip r:embed="rId6"/>
+                    <a:blip r:embed="rId12"/>
                     <a:srcRect/>
                     <a:stretch>
                       <a:fillRect/>
@@ -10299,6 +12932,119 @@
     </w:lvl>
   </w:abstractNum>
   <w:abstractNum w:abstractNumId="4" w15:restartNumberingAfterBreak="0">
+    <w:nsid w:val="19A63ADD"/>
+    <w:multiLevelType w:val="hybridMultilevel"/>
+    <w:tmpl w:val="ECFAF61E"/>
+    <w:lvl w:ilvl="0" w:tplc="04190001">
+      <w:start w:val="1"/>
+      <w:numFmt w:val="bullet"/>
+      <w:lvlText w:val=""/>
+      <w:lvlJc w:val="left"/>
+      <w:pPr>
+        <w:ind w:left="720" w:hanging="360"/>
+      </w:pPr>
+      <w:rPr>
+        <w:rFonts w:ascii="Symbol" w:hAnsi="Symbol" w:hint="default"/>
+      </w:rPr>
+    </w:lvl>
+    <w:lvl w:ilvl="1" w:tplc="04190003" w:tentative="1">
+      <w:start w:val="1"/>
+      <w:numFmt w:val="bullet"/>
+      <w:lvlText w:val="o"/>
+      <w:lvlJc w:val="left"/>
+      <w:pPr>
+        <w:ind w:left="1440" w:hanging="360"/>
+      </w:pPr>
+      <w:rPr>
+        <w:rFonts w:ascii="Courier New" w:hAnsi="Courier New" w:cs="Courier New" w:hint="default"/>
+      </w:rPr>
+    </w:lvl>
+    <w:lvl w:ilvl="2" w:tplc="04190005" w:tentative="1">
+      <w:start w:val="1"/>
+      <w:numFmt w:val="bullet"/>
+      <w:lvlText w:val=""/>
+      <w:lvlJc w:val="left"/>
+      <w:pPr>
+        <w:ind w:left="2160" w:hanging="360"/>
+      </w:pPr>
+      <w:rPr>
+        <w:rFonts w:ascii="Wingdings" w:hAnsi="Wingdings" w:hint="default"/>
+      </w:rPr>
+    </w:lvl>
+    <w:lvl w:ilvl="3" w:tplc="04190001" w:tentative="1">
+      <w:start w:val="1"/>
+      <w:numFmt w:val="bullet"/>
+      <w:lvlText w:val=""/>
+      <w:lvlJc w:val="left"/>
+      <w:pPr>
+        <w:ind w:left="2880" w:hanging="360"/>
+      </w:pPr>
+      <w:rPr>
+        <w:rFonts w:ascii="Symbol" w:hAnsi="Symbol" w:hint="default"/>
+      </w:rPr>
+    </w:lvl>
+    <w:lvl w:ilvl="4" w:tplc="04190003" w:tentative="1">
+      <w:start w:val="1"/>
+      <w:numFmt w:val="bullet"/>
+      <w:lvlText w:val="o"/>
+      <w:lvlJc w:val="left"/>
+      <w:pPr>
+        <w:ind w:left="3600" w:hanging="360"/>
+      </w:pPr>
+      <w:rPr>
+        <w:rFonts w:ascii="Courier New" w:hAnsi="Courier New" w:cs="Courier New" w:hint="default"/>
+      </w:rPr>
+    </w:lvl>
+    <w:lvl w:ilvl="5" w:tplc="04190005" w:tentative="1">
+      <w:start w:val="1"/>
+      <w:numFmt w:val="bullet"/>
+      <w:lvlText w:val=""/>
+      <w:lvlJc w:val="left"/>
+      <w:pPr>
+        <w:ind w:left="4320" w:hanging="360"/>
+      </w:pPr>
+      <w:rPr>
+        <w:rFonts w:ascii="Wingdings" w:hAnsi="Wingdings" w:hint="default"/>
+      </w:rPr>
+    </w:lvl>
+    <w:lvl w:ilvl="6" w:tplc="04190001" w:tentative="1">
+      <w:start w:val="1"/>
+      <w:numFmt w:val="bullet"/>
+      <w:lvlText w:val=""/>
+      <w:lvlJc w:val="left"/>
+      <w:pPr>
+        <w:ind w:left="5040" w:hanging="360"/>
+      </w:pPr>
+      <w:rPr>
+        <w:rFonts w:ascii="Symbol" w:hAnsi="Symbol" w:hint="default"/>
+      </w:rPr>
+    </w:lvl>
+    <w:lvl w:ilvl="7" w:tplc="04190003" w:tentative="1">
+      <w:start w:val="1"/>
+      <w:numFmt w:val="bullet"/>
+      <w:lvlText w:val="o"/>
+      <w:lvlJc w:val="left"/>
+      <w:pPr>
+        <w:ind w:left="5760" w:hanging="360"/>
+      </w:pPr>
+      <w:rPr>
+        <w:rFonts w:ascii="Courier New" w:hAnsi="Courier New" w:cs="Courier New" w:hint="default"/>
+      </w:rPr>
+    </w:lvl>
+    <w:lvl w:ilvl="8" w:tplc="04190005" w:tentative="1">
+      <w:start w:val="1"/>
+      <w:numFmt w:val="bullet"/>
+      <w:lvlText w:val=""/>
+      <w:lvlJc w:val="left"/>
+      <w:pPr>
+        <w:ind w:left="6480" w:hanging="360"/>
+      </w:pPr>
+      <w:rPr>
+        <w:rFonts w:ascii="Wingdings" w:hAnsi="Wingdings" w:hint="default"/>
+      </w:rPr>
+    </w:lvl>
+  </w:abstractNum>
+  <w:abstractNum w:abstractNumId="5" w15:restartNumberingAfterBreak="0">
     <w:nsid w:val="1B653ADB"/>
     <w:multiLevelType w:val="multilevel"/>
     <w:tmpl w:val="41CA3AAA"/>
@@ -10384,7 +13130,7 @@
       </w:pPr>
     </w:lvl>
   </w:abstractNum>
-  <w:abstractNum w:abstractNumId="5" w15:restartNumberingAfterBreak="0">
+  <w:abstractNum w:abstractNumId="6" w15:restartNumberingAfterBreak="0">
     <w:nsid w:val="28A457F0"/>
     <w:multiLevelType w:val="multilevel"/>
     <w:tmpl w:val="BED6C438"/>
@@ -10470,7 +13216,7 @@
       </w:pPr>
     </w:lvl>
   </w:abstractNum>
-  <w:abstractNum w:abstractNumId="6" w15:restartNumberingAfterBreak="0">
+  <w:abstractNum w:abstractNumId="7" w15:restartNumberingAfterBreak="0">
     <w:nsid w:val="28FB5727"/>
     <w:multiLevelType w:val="multilevel"/>
     <w:tmpl w:val="75BAF1EE"/>
@@ -10581,7 +13327,7 @@
       </w:rPr>
     </w:lvl>
   </w:abstractNum>
-  <w:abstractNum w:abstractNumId="7" w15:restartNumberingAfterBreak="0">
+  <w:abstractNum w:abstractNumId="8" w15:restartNumberingAfterBreak="0">
     <w:nsid w:val="2E616874"/>
     <w:multiLevelType w:val="multilevel"/>
     <w:tmpl w:val="D3A600F8"/>
@@ -10697,7 +13443,7 @@
       </w:rPr>
     </w:lvl>
   </w:abstractNum>
-  <w:abstractNum w:abstractNumId="8" w15:restartNumberingAfterBreak="0">
+  <w:abstractNum w:abstractNumId="9" w15:restartNumberingAfterBreak="0">
     <w:nsid w:val="381C4A6C"/>
     <w:multiLevelType w:val="multilevel"/>
     <w:tmpl w:val="B28ACFD8"/>
@@ -10783,7 +13529,7 @@
       </w:pPr>
     </w:lvl>
   </w:abstractNum>
-  <w:abstractNum w:abstractNumId="9" w15:restartNumberingAfterBreak="0">
+  <w:abstractNum w:abstractNumId="10" w15:restartNumberingAfterBreak="0">
     <w:nsid w:val="46753F10"/>
     <w:multiLevelType w:val="multilevel"/>
     <w:tmpl w:val="2556BD18"/>
@@ -10870,7 +13616,7 @@
       </w:pPr>
     </w:lvl>
   </w:abstractNum>
-  <w:abstractNum w:abstractNumId="10" w15:restartNumberingAfterBreak="0">
+  <w:abstractNum w:abstractNumId="11" w15:restartNumberingAfterBreak="0">
     <w:nsid w:val="62895BAC"/>
     <w:multiLevelType w:val="multilevel"/>
     <w:tmpl w:val="2D324F92"/>
@@ -10956,7 +13702,7 @@
       </w:pPr>
     </w:lvl>
   </w:abstractNum>
-  <w:abstractNum w:abstractNumId="11" w15:restartNumberingAfterBreak="0">
+  <w:abstractNum w:abstractNumId="12" w15:restartNumberingAfterBreak="0">
     <w:nsid w:val="6AB7373B"/>
     <w:multiLevelType w:val="multilevel"/>
     <w:tmpl w:val="2BF8420C"/>
@@ -11067,7 +13813,7 @@
       </w:rPr>
     </w:lvl>
   </w:abstractNum>
-  <w:abstractNum w:abstractNumId="12" w15:restartNumberingAfterBreak="0">
+  <w:abstractNum w:abstractNumId="13" w15:restartNumberingAfterBreak="0">
     <w:nsid w:val="7B391EE0"/>
     <w:multiLevelType w:val="multilevel"/>
     <w:tmpl w:val="4A622658"/>
@@ -11182,19 +13928,19 @@
     </w:lvl>
   </w:abstractNum>
   <w:num w:numId="1">
-    <w:abstractNumId w:val="9"/>
+    <w:abstractNumId w:val="10"/>
   </w:num>
   <w:num w:numId="2">
-    <w:abstractNumId w:val="11"/>
+    <w:abstractNumId w:val="12"/>
   </w:num>
   <w:num w:numId="3">
-    <w:abstractNumId w:val="6"/>
+    <w:abstractNumId w:val="7"/>
   </w:num>
   <w:num w:numId="4">
-    <w:abstractNumId w:val="12"/>
+    <w:abstractNumId w:val="13"/>
   </w:num>
   <w:num w:numId="5">
-    <w:abstractNumId w:val="10"/>
+    <w:abstractNumId w:val="11"/>
   </w:num>
   <w:num w:numId="6">
     <w:abstractNumId w:val="0"/>
@@ -11203,22 +13949,25 @@
     <w:abstractNumId w:val="3"/>
   </w:num>
   <w:num w:numId="8">
-    <w:abstractNumId w:val="7"/>
+    <w:abstractNumId w:val="8"/>
   </w:num>
   <w:num w:numId="9">
-    <w:abstractNumId w:val="8"/>
+    <w:abstractNumId w:val="9"/>
   </w:num>
   <w:num w:numId="10">
-    <w:abstractNumId w:val="4"/>
+    <w:abstractNumId w:val="5"/>
   </w:num>
   <w:num w:numId="11">
     <w:abstractNumId w:val="1"/>
   </w:num>
   <w:num w:numId="12">
-    <w:abstractNumId w:val="5"/>
+    <w:abstractNumId w:val="6"/>
   </w:num>
   <w:num w:numId="13">
     <w:abstractNumId w:val="2"/>
+  </w:num>
+  <w:num w:numId="14">
+    <w:abstractNumId w:val="4"/>
   </w:num>
 </w:numbering>
 </file>
@@ -11673,6 +14422,17 @@
       <w:lang w:val="uk-UA" w:eastAsia="en-US"/>
     </w:rPr>
   </w:style>
+  <w:style w:type="paragraph" w:styleId="a3">
+    <w:name w:val="List Paragraph"/>
+    <w:basedOn w:val="a"/>
+    <w:uiPriority w:val="34"/>
+    <w:qFormat/>
+    <w:rsid w:val="00B6582C"/>
+    <w:pPr>
+      <w:ind w:left="720"/>
+      <w:contextualSpacing/>
+    </w:pPr>
+  </w:style>
 </w:styles>
 </file>
 

</xml_diff>

<commit_message>
Add 5, 6, 7 paragraphs to working process.
</commit_message>
<xml_diff>
--- a/Laboratory works/Лабораторна робота №2.docx
+++ b/Laboratory works/Лабораторна робота №2.docx
@@ -7478,8 +7478,8 @@
       <w:r>
         <w:rPr>
           <w:color w:val="000000"/>
-          <w:sz w:val="22"/>
-          <w:szCs w:val="22"/>
+          <w:sz w:val="28"/>
+          <w:szCs w:val="28"/>
           <w:highlight w:val="yellow"/>
           <w:lang w:val="uk-UA"/>
         </w:rPr>
@@ -7488,8 +7488,8 @@
       <w:r>
         <w:rPr>
           <w:color w:val="000000"/>
-          <w:sz w:val="22"/>
-          <w:szCs w:val="22"/>
+          <w:sz w:val="28"/>
+          <w:szCs w:val="28"/>
           <w:highlight w:val="yellow"/>
           <w:lang w:val="en-US"/>
         </w:rPr>
@@ -7498,8 +7498,8 @@
       <w:r>
         <w:rPr>
           <w:color w:val="000000"/>
-          <w:sz w:val="22"/>
-          <w:szCs w:val="22"/>
+          <w:sz w:val="28"/>
+          <w:szCs w:val="28"/>
           <w:highlight w:val="yellow"/>
           <w:lang w:val="uk-UA"/>
         </w:rPr>
@@ -7642,6 +7642,7 @@
       </w:r>
       <w:r>
         <w:rPr>
+          <w:noProof/>
           <w:color w:val="000000"/>
           <w:sz w:val="22"/>
           <w:szCs w:val="22"/>
@@ -7652,240 +7653,6 @@
             <wp:extent cx="3182961" cy="2499756"/>
             <wp:effectExtent l="0" t="0" r="0" b="0"/>
             <wp:docPr id="1" name="Рисунок 1"/>
-            <wp:cNvGraphicFramePr>
-              <a:graphicFrameLocks xmlns:a="http://schemas.openxmlformats.org/drawingml/2006/main" noChangeAspect="1"/>
-            </wp:cNvGraphicFramePr>
-            <a:graphic xmlns:a="http://schemas.openxmlformats.org/drawingml/2006/main">
-              <a:graphicData uri="http://schemas.openxmlformats.org/drawingml/2006/picture">
-                <pic:pic xmlns:pic="http://schemas.openxmlformats.org/drawingml/2006/picture">
-                  <pic:nvPicPr>
-                    <pic:cNvPr id="1" name=""/>
-                    <pic:cNvPicPr/>
-                  </pic:nvPicPr>
-                  <pic:blipFill>
-                    <a:blip r:embed="rId5"/>
-                    <a:stretch>
-                      <a:fillRect/>
-                    </a:stretch>
-                  </pic:blipFill>
-                  <pic:spPr>
-                    <a:xfrm>
-                      <a:off x="0" y="0"/>
-                      <a:ext cx="3199756" cy="2512946"/>
-                    </a:xfrm>
-                    <a:prstGeom prst="rect">
-                      <a:avLst/>
-                    </a:prstGeom>
-                  </pic:spPr>
-                </pic:pic>
-              </a:graphicData>
-            </a:graphic>
-          </wp:inline>
-        </w:drawing>
-      </w:r>
-    </w:p>
-    <w:p>
-      <w:pPr>
-        <w:pBdr>
-          <w:top w:val="nil"/>
-          <w:left w:val="nil"/>
-          <w:bottom w:val="nil"/>
-          <w:right w:val="nil"/>
-          <w:between w:val="nil"/>
-        </w:pBdr>
-        <w:jc w:val="both"/>
-        <w:rPr>
-          <w:color w:val="000000"/>
-          <w:sz w:val="22"/>
-          <w:szCs w:val="22"/>
-          <w:lang w:val="uk-UA"/>
-        </w:rPr>
-      </w:pPr>
-      <w:r>
-        <w:rPr>
-          <w:color w:val="000000"/>
-          <w:sz w:val="22"/>
-          <w:szCs w:val="22"/>
-          <w:lang w:val="uk-UA"/>
-        </w:rPr>
-        <w:t>Сторінки чоловіка зазвичай містять набагато більш детальну інформацію, ніж ви отримаєте за допомогою опції -</w:t>
-      </w:r>
-      <w:r>
-        <w:rPr>
-          <w:color w:val="000000"/>
-          <w:sz w:val="22"/>
-          <w:szCs w:val="22"/>
-          <w:lang w:val="en-US"/>
-        </w:rPr>
-        <w:t>ho</w:t>
-      </w:r>
-      <w:r>
-        <w:rPr>
-          <w:color w:val="000000"/>
-          <w:sz w:val="22"/>
-          <w:szCs w:val="22"/>
-          <w:lang w:val="uk-UA"/>
-        </w:rPr>
-        <w:t xml:space="preserve"> –</w:t>
-      </w:r>
-      <w:r>
-        <w:rPr>
-          <w:color w:val="000000"/>
-          <w:sz w:val="22"/>
-          <w:szCs w:val="22"/>
-          <w:lang w:val="en-US"/>
-        </w:rPr>
-        <w:t>help</w:t>
-      </w:r>
-      <w:r>
-        <w:rPr>
-          <w:color w:val="000000"/>
-          <w:sz w:val="22"/>
-          <w:szCs w:val="22"/>
-          <w:lang w:val="uk-UA"/>
-        </w:rPr>
-        <w:t>.</w:t>
-      </w:r>
-    </w:p>
-    <w:p>
-      <w:pPr>
-        <w:pBdr>
-          <w:top w:val="nil"/>
-          <w:left w:val="nil"/>
-          <w:bottom w:val="nil"/>
-          <w:right w:val="nil"/>
-          <w:between w:val="nil"/>
-        </w:pBdr>
-        <w:jc w:val="both"/>
-        <w:rPr>
-          <w:color w:val="000000"/>
-          <w:sz w:val="22"/>
-          <w:szCs w:val="22"/>
-          <w:lang w:val="uk-UA"/>
-        </w:rPr>
-      </w:pPr>
-    </w:p>
-    <w:p>
-      <w:pPr>
-        <w:pStyle w:val="a3"/>
-        <w:numPr>
-          <w:ilvl w:val="0"/>
-          <w:numId w:val="14"/>
-        </w:numPr>
-        <w:pBdr>
-          <w:top w:val="nil"/>
-          <w:left w:val="nil"/>
-          <w:bottom w:val="nil"/>
-          <w:right w:val="nil"/>
-          <w:between w:val="nil"/>
-        </w:pBdr>
-        <w:jc w:val="both"/>
-        <w:rPr>
-          <w:color w:val="000000"/>
-          <w:sz w:val="22"/>
-          <w:szCs w:val="22"/>
-          <w:lang w:val="uk-UA"/>
-        </w:rPr>
-      </w:pPr>
-      <w:r>
-        <w:rPr>
-          <w:color w:val="000000"/>
-          <w:sz w:val="22"/>
-          <w:szCs w:val="22"/>
-          <w:lang w:val="uk-UA"/>
-        </w:rPr>
-        <w:t>Деякі програми не мають "</w:t>
-      </w:r>
-      <w:proofErr w:type="spellStart"/>
-      <w:r>
-        <w:rPr>
-          <w:color w:val="000000"/>
-          <w:sz w:val="22"/>
-          <w:szCs w:val="22"/>
-          <w:lang w:val="uk-UA"/>
-        </w:rPr>
-        <w:t>man-pages</w:t>
-      </w:r>
-      <w:proofErr w:type="spellEnd"/>
-      <w:r>
-        <w:rPr>
-          <w:color w:val="000000"/>
-          <w:sz w:val="22"/>
-          <w:szCs w:val="22"/>
-          <w:lang w:val="uk-UA"/>
-        </w:rPr>
-        <w:t xml:space="preserve">" або дуже неповні. З огляду на це вам доведеться використовувати команду </w:t>
-      </w:r>
-      <w:proofErr w:type="spellStart"/>
-      <w:r>
-        <w:rPr>
-          <w:color w:val="000000"/>
-          <w:sz w:val="22"/>
-          <w:szCs w:val="22"/>
-          <w:lang w:val="uk-UA"/>
-        </w:rPr>
-        <w:t>info</w:t>
-      </w:r>
-      <w:proofErr w:type="spellEnd"/>
-      <w:r>
-        <w:rPr>
-          <w:color w:val="000000"/>
-          <w:sz w:val="22"/>
-          <w:szCs w:val="22"/>
-          <w:lang w:val="uk-UA"/>
-        </w:rPr>
-        <w:t xml:space="preserve"> замість команди </w:t>
-      </w:r>
-      <w:proofErr w:type="spellStart"/>
-      <w:r>
-        <w:rPr>
-          <w:color w:val="000000"/>
-          <w:sz w:val="22"/>
-          <w:szCs w:val="22"/>
-          <w:lang w:val="uk-UA"/>
-        </w:rPr>
-        <w:t>man</w:t>
-      </w:r>
-      <w:proofErr w:type="spellEnd"/>
-      <w:r>
-        <w:rPr>
-          <w:color w:val="000000"/>
-          <w:sz w:val="22"/>
-          <w:szCs w:val="22"/>
-          <w:lang w:val="uk-UA"/>
-        </w:rPr>
-        <w:t xml:space="preserve"> .</w:t>
-      </w:r>
-    </w:p>
-    <w:p>
-      <w:pPr>
-        <w:pBdr>
-          <w:top w:val="nil"/>
-          <w:left w:val="nil"/>
-          <w:bottom w:val="nil"/>
-          <w:right w:val="nil"/>
-          <w:between w:val="nil"/>
-        </w:pBdr>
-        <w:jc w:val="both"/>
-        <w:rPr>
-          <w:color w:val="000000"/>
-          <w:sz w:val="22"/>
-          <w:szCs w:val="22"/>
-          <w:lang w:val="uk-UA"/>
-        </w:rPr>
-      </w:pPr>
-      <w:r>
-        <w:rPr>
-          <w:color w:val="000000"/>
-          <w:sz w:val="22"/>
-          <w:szCs w:val="22"/>
-          <w:lang w:val="uk-UA"/>
-        </w:rPr>
-        <w:drawing>
-          <wp:inline distT="0" distB="0" distL="0" distR="0" wp14:anchorId="18E39427" wp14:editId="778E851B">
-            <wp:extent cx="3396342" cy="2564593"/>
-            <wp:effectExtent l="0" t="0" r="0" b="7620"/>
-            <wp:docPr id="2" name="Рисунок 2"/>
             <wp:cNvGraphicFramePr>
               <a:graphicFrameLocks xmlns:a="http://schemas.openxmlformats.org/drawingml/2006/main" noChangeAspect="1"/>
             </wp:cNvGraphicFramePr>
@@ -7905,7 +7672,7 @@
                   <pic:spPr>
                     <a:xfrm>
                       <a:off x="0" y="0"/>
-                      <a:ext cx="3419128" cy="2581799"/>
+                      <a:ext cx="3199756" cy="2512946"/>
                     </a:xfrm>
                     <a:prstGeom prst="rect">
                       <a:avLst/>
@@ -7916,6 +7683,69 @@
             </a:graphic>
           </wp:inline>
         </w:drawing>
+      </w:r>
+    </w:p>
+    <w:p>
+      <w:pPr>
+        <w:pBdr>
+          <w:top w:val="nil"/>
+          <w:left w:val="nil"/>
+          <w:bottom w:val="nil"/>
+          <w:right w:val="nil"/>
+          <w:between w:val="nil"/>
+        </w:pBdr>
+        <w:jc w:val="both"/>
+        <w:rPr>
+          <w:color w:val="000000"/>
+          <w:sz w:val="22"/>
+          <w:szCs w:val="22"/>
+          <w:lang w:val="uk-UA"/>
+        </w:rPr>
+      </w:pPr>
+      <w:r>
+        <w:rPr>
+          <w:color w:val="000000"/>
+          <w:sz w:val="22"/>
+          <w:szCs w:val="22"/>
+          <w:lang w:val="uk-UA"/>
+        </w:rPr>
+        <w:t>Сторінки чоловіка зазвичай містять набагато більш детальну інформацію, ніж ви отримаєте за допомогою опції -</w:t>
+      </w:r>
+      <w:r>
+        <w:rPr>
+          <w:color w:val="000000"/>
+          <w:sz w:val="22"/>
+          <w:szCs w:val="22"/>
+          <w:lang w:val="en-US"/>
+        </w:rPr>
+        <w:t>ho</w:t>
+      </w:r>
+      <w:r>
+        <w:rPr>
+          <w:color w:val="000000"/>
+          <w:sz w:val="22"/>
+          <w:szCs w:val="22"/>
+          <w:lang w:val="uk-UA"/>
+        </w:rPr>
+        <w:t xml:space="preserve"> –</w:t>
+      </w:r>
+      <w:r>
+        <w:rPr>
+          <w:color w:val="000000"/>
+          <w:sz w:val="22"/>
+          <w:szCs w:val="22"/>
+          <w:lang w:val="en-US"/>
+        </w:rPr>
+        <w:t>help</w:t>
+      </w:r>
+      <w:r>
+        <w:rPr>
+          <w:color w:val="000000"/>
+          <w:sz w:val="22"/>
+          <w:szCs w:val="22"/>
+          <w:lang w:val="uk-UA"/>
+        </w:rPr>
+        <w:t>.</w:t>
       </w:r>
     </w:p>
     <w:p>
@@ -7965,27 +7795,67 @@
           <w:szCs w:val="22"/>
           <w:lang w:val="uk-UA"/>
         </w:rPr>
-        <w:t xml:space="preserve">Команда </w:t>
-      </w:r>
-      <w:proofErr w:type="spellStart"/>
-      <w:r>
-        <w:rPr>
-          <w:color w:val="000000"/>
-          <w:sz w:val="22"/>
-          <w:szCs w:val="22"/>
-          <w:lang w:val="uk-UA"/>
-        </w:rPr>
-        <w:t>whatis</w:t>
-      </w:r>
-      <w:proofErr w:type="spellEnd"/>
-      <w:r>
-        <w:rPr>
-          <w:color w:val="000000"/>
-          <w:sz w:val="22"/>
-          <w:szCs w:val="22"/>
-          <w:lang w:val="uk-UA"/>
-        </w:rPr>
-        <w:t xml:space="preserve"> відображає однорядковий підсумок команди, узятий зі своїх підручників. Це швидкий спосіб зрозуміти, що містить команда.</w:t>
+        <w:t>Деякі програми не мають "</w:t>
+      </w:r>
+      <w:proofErr w:type="spellStart"/>
+      <w:r>
+        <w:rPr>
+          <w:color w:val="000000"/>
+          <w:sz w:val="22"/>
+          <w:szCs w:val="22"/>
+          <w:lang w:val="uk-UA"/>
+        </w:rPr>
+        <w:t>man-pages</w:t>
+      </w:r>
+      <w:proofErr w:type="spellEnd"/>
+      <w:r>
+        <w:rPr>
+          <w:color w:val="000000"/>
+          <w:sz w:val="22"/>
+          <w:szCs w:val="22"/>
+          <w:lang w:val="uk-UA"/>
+        </w:rPr>
+        <w:t xml:space="preserve">" або дуже неповні. З огляду на це вам доведеться використовувати команду </w:t>
+      </w:r>
+      <w:proofErr w:type="spellStart"/>
+      <w:r>
+        <w:rPr>
+          <w:color w:val="000000"/>
+          <w:sz w:val="22"/>
+          <w:szCs w:val="22"/>
+          <w:lang w:val="uk-UA"/>
+        </w:rPr>
+        <w:t>info</w:t>
+      </w:r>
+      <w:proofErr w:type="spellEnd"/>
+      <w:r>
+        <w:rPr>
+          <w:color w:val="000000"/>
+          <w:sz w:val="22"/>
+          <w:szCs w:val="22"/>
+          <w:lang w:val="uk-UA"/>
+        </w:rPr>
+        <w:t xml:space="preserve"> замість команди </w:t>
+      </w:r>
+      <w:proofErr w:type="spellStart"/>
+      <w:r>
+        <w:rPr>
+          <w:color w:val="000000"/>
+          <w:sz w:val="22"/>
+          <w:szCs w:val="22"/>
+          <w:lang w:val="uk-UA"/>
+        </w:rPr>
+        <w:t>man</w:t>
+      </w:r>
+      <w:proofErr w:type="spellEnd"/>
+      <w:r>
+        <w:rPr>
+          <w:color w:val="000000"/>
+          <w:sz w:val="22"/>
+          <w:szCs w:val="22"/>
+          <w:lang w:val="uk-UA"/>
+        </w:rPr>
+        <w:t xml:space="preserve"> .</w:t>
       </w:r>
     </w:p>
     <w:p>
@@ -8007,16 +7877,17 @@
       </w:pPr>
       <w:r>
         <w:rPr>
+          <w:noProof/>
           <w:color w:val="000000"/>
           <w:sz w:val="22"/>
           <w:szCs w:val="22"/>
           <w:lang w:val="uk-UA"/>
         </w:rPr>
         <w:drawing>
-          <wp:inline distT="0" distB="0" distL="0" distR="0" wp14:anchorId="42B90E48" wp14:editId="04084146">
-            <wp:extent cx="5373584" cy="568089"/>
-            <wp:effectExtent l="0" t="0" r="0" b="3810"/>
-            <wp:docPr id="3" name="Рисунок 3"/>
+          <wp:inline distT="0" distB="0" distL="0" distR="0" wp14:anchorId="18E39427" wp14:editId="778E851B">
+            <wp:extent cx="3396342" cy="2564593"/>
+            <wp:effectExtent l="0" t="0" r="0" b="7620"/>
+            <wp:docPr id="2" name="Рисунок 2"/>
             <wp:cNvGraphicFramePr>
               <a:graphicFrameLocks xmlns:a="http://schemas.openxmlformats.org/drawingml/2006/main" noChangeAspect="1"/>
             </wp:cNvGraphicFramePr>
@@ -8036,7 +7907,7 @@
                   <pic:spPr>
                     <a:xfrm>
                       <a:off x="0" y="0"/>
-                      <a:ext cx="5477300" cy="579054"/>
+                      <a:ext cx="3419128" cy="2581799"/>
                     </a:xfrm>
                     <a:prstGeom prst="rect">
                       <a:avLst/>
@@ -8106,57 +7977,17 @@
           <w:szCs w:val="22"/>
           <w:lang w:val="uk-UA"/>
         </w:rPr>
-        <w:t>apropos</w:t>
-      </w:r>
-      <w:proofErr w:type="spellEnd"/>
-      <w:r>
-        <w:rPr>
-          <w:color w:val="000000"/>
-          <w:sz w:val="22"/>
-          <w:szCs w:val="22"/>
-          <w:lang w:val="uk-UA"/>
-        </w:rPr>
-        <w:t xml:space="preserve"> </w:t>
-      </w:r>
-      <w:proofErr w:type="spellStart"/>
-      <w:r>
-        <w:rPr>
-          <w:color w:val="000000"/>
-          <w:sz w:val="22"/>
-          <w:szCs w:val="22"/>
-          <w:lang w:val="uk-UA"/>
-        </w:rPr>
-        <w:t>linux</w:t>
-      </w:r>
-      <w:proofErr w:type="spellEnd"/>
-      <w:r>
-        <w:rPr>
-          <w:color w:val="000000"/>
-          <w:sz w:val="22"/>
-          <w:szCs w:val="22"/>
-          <w:lang w:val="uk-UA"/>
-        </w:rPr>
-        <w:t xml:space="preserve"> шукає "</w:t>
-      </w:r>
-      <w:proofErr w:type="spellStart"/>
-      <w:r>
-        <w:rPr>
-          <w:color w:val="000000"/>
-          <w:sz w:val="22"/>
-          <w:szCs w:val="22"/>
-          <w:lang w:val="uk-UA"/>
-        </w:rPr>
-        <w:t>man</w:t>
-      </w:r>
-      <w:proofErr w:type="spellEnd"/>
-      <w:r>
-        <w:rPr>
-          <w:color w:val="000000"/>
-          <w:sz w:val="22"/>
-          <w:szCs w:val="22"/>
-          <w:lang w:val="uk-UA"/>
-        </w:rPr>
-        <w:t>-сторінки", які містять фразу, тому це швидкий спосіб знайти команду, яка може щось зробити.</w:t>
+        <w:t>whatis</w:t>
+      </w:r>
+      <w:proofErr w:type="spellEnd"/>
+      <w:r>
+        <w:rPr>
+          <w:color w:val="000000"/>
+          <w:sz w:val="22"/>
+          <w:szCs w:val="22"/>
+          <w:lang w:val="uk-UA"/>
+        </w:rPr>
+        <w:t xml:space="preserve"> відображає однорядковий підсумок команди, узятий зі своїх підручників. Це швидкий спосіб зрозуміти, що містить команда.</w:t>
       </w:r>
     </w:p>
     <w:p>
@@ -8178,16 +8009,17 @@
       </w:pPr>
       <w:r>
         <w:rPr>
+          <w:noProof/>
           <w:color w:val="000000"/>
           <w:sz w:val="22"/>
           <w:szCs w:val="22"/>
           <w:lang w:val="uk-UA"/>
         </w:rPr>
         <w:drawing>
-          <wp:inline distT="0" distB="0" distL="0" distR="0" wp14:anchorId="5F39CC78" wp14:editId="5CBAF861">
-            <wp:extent cx="5076701" cy="1114649"/>
-            <wp:effectExtent l="0" t="0" r="0" b="9525"/>
-            <wp:docPr id="5" name="Рисунок 5"/>
+          <wp:inline distT="0" distB="0" distL="0" distR="0" wp14:anchorId="42B90E48" wp14:editId="04084146">
+            <wp:extent cx="5373584" cy="568089"/>
+            <wp:effectExtent l="0" t="0" r="0" b="3810"/>
+            <wp:docPr id="3" name="Рисунок 3"/>
             <wp:cNvGraphicFramePr>
               <a:graphicFrameLocks xmlns:a="http://schemas.openxmlformats.org/drawingml/2006/main" noChangeAspect="1"/>
             </wp:cNvGraphicFramePr>
@@ -8207,7 +8039,7 @@
                   <pic:spPr>
                     <a:xfrm>
                       <a:off x="0" y="0"/>
-                      <a:ext cx="5107778" cy="1121472"/>
+                      <a:ext cx="5477300" cy="579054"/>
                     </a:xfrm>
                     <a:prstGeom prst="rect">
                       <a:avLst/>
@@ -8267,7 +8099,47 @@
           <w:szCs w:val="22"/>
           <w:lang w:val="uk-UA"/>
         </w:rPr>
-        <w:t xml:space="preserve">Іноді буває, що при спробі отримати інформацію про команду через </w:t>
+        <w:t xml:space="preserve">Команда </w:t>
+      </w:r>
+      <w:proofErr w:type="spellStart"/>
+      <w:r>
+        <w:rPr>
+          <w:color w:val="000000"/>
+          <w:sz w:val="22"/>
+          <w:szCs w:val="22"/>
+          <w:lang w:val="uk-UA"/>
+        </w:rPr>
+        <w:t>apropos</w:t>
+      </w:r>
+      <w:proofErr w:type="spellEnd"/>
+      <w:r>
+        <w:rPr>
+          <w:color w:val="000000"/>
+          <w:sz w:val="22"/>
+          <w:szCs w:val="22"/>
+          <w:lang w:val="uk-UA"/>
+        </w:rPr>
+        <w:t xml:space="preserve"> </w:t>
+      </w:r>
+      <w:proofErr w:type="spellStart"/>
+      <w:r>
+        <w:rPr>
+          <w:color w:val="000000"/>
+          <w:sz w:val="22"/>
+          <w:szCs w:val="22"/>
+          <w:lang w:val="uk-UA"/>
+        </w:rPr>
+        <w:t>linux</w:t>
+      </w:r>
+      <w:proofErr w:type="spellEnd"/>
+      <w:r>
+        <w:rPr>
+          <w:color w:val="000000"/>
+          <w:sz w:val="22"/>
+          <w:szCs w:val="22"/>
+          <w:lang w:val="uk-UA"/>
+        </w:rPr>
+        <w:t xml:space="preserve"> шукає "</w:t>
       </w:r>
       <w:proofErr w:type="spellStart"/>
       <w:r>
@@ -8287,77 +8159,7 @@
           <w:szCs w:val="22"/>
           <w:lang w:val="uk-UA"/>
         </w:rPr>
-        <w:t xml:space="preserve"> ви отримуєте повідомлення, що сторінка для цієї команди відсутня. Не поспішайте змиритися з таким </w:t>
-      </w:r>
-      <w:r>
-        <w:rPr>
-          <w:color w:val="000000"/>
-          <w:sz w:val="22"/>
-          <w:szCs w:val="22"/>
-          <w:lang w:val="uk-UA"/>
-        </w:rPr>
-        <w:lastRenderedPageBreak/>
-        <w:t xml:space="preserve">станом речей; спробуйте виконати команду </w:t>
-      </w:r>
-      <w:proofErr w:type="spellStart"/>
-      <w:r>
-        <w:rPr>
-          <w:color w:val="000000"/>
-          <w:sz w:val="22"/>
-          <w:szCs w:val="22"/>
-          <w:lang w:val="uk-UA"/>
-        </w:rPr>
-        <w:t>man</w:t>
-      </w:r>
-      <w:proofErr w:type="spellEnd"/>
-      <w:r>
-        <w:rPr>
-          <w:color w:val="000000"/>
-          <w:sz w:val="22"/>
-          <w:szCs w:val="22"/>
-          <w:lang w:val="uk-UA"/>
-        </w:rPr>
-        <w:t xml:space="preserve"> із опцією -u (або --</w:t>
-      </w:r>
-      <w:proofErr w:type="spellStart"/>
-      <w:r>
-        <w:rPr>
-          <w:color w:val="000000"/>
-          <w:sz w:val="22"/>
-          <w:szCs w:val="22"/>
-          <w:lang w:val="uk-UA"/>
-        </w:rPr>
-        <w:t>update</w:t>
-      </w:r>
-      <w:proofErr w:type="spellEnd"/>
-      <w:r>
-        <w:rPr>
-          <w:color w:val="000000"/>
-          <w:sz w:val="22"/>
-          <w:szCs w:val="22"/>
-          <w:lang w:val="uk-UA"/>
-        </w:rPr>
-        <w:t xml:space="preserve">). Ця опція викликає примусове формування бази даних команд, яку використовує команда </w:t>
-      </w:r>
-      <w:proofErr w:type="spellStart"/>
-      <w:r>
-        <w:rPr>
-          <w:color w:val="000000"/>
-          <w:sz w:val="22"/>
-          <w:szCs w:val="22"/>
-          <w:lang w:val="uk-UA"/>
-        </w:rPr>
-        <w:t>man</w:t>
-      </w:r>
-      <w:proofErr w:type="spellEnd"/>
-      <w:r>
-        <w:rPr>
-          <w:color w:val="000000"/>
-          <w:sz w:val="22"/>
-          <w:szCs w:val="22"/>
-          <w:lang w:val="uk-UA"/>
-        </w:rPr>
-        <w:t>.</w:t>
+        <w:t>-сторінки", які містять фразу, тому це швидкий спосіб знайти команду, яка може щось зробити.</w:t>
       </w:r>
     </w:p>
     <w:p>
@@ -8379,16 +8181,17 @@
       </w:pPr>
       <w:r>
         <w:rPr>
+          <w:noProof/>
           <w:color w:val="000000"/>
           <w:sz w:val="22"/>
           <w:szCs w:val="22"/>
           <w:lang w:val="uk-UA"/>
         </w:rPr>
         <w:drawing>
-          <wp:inline distT="0" distB="0" distL="0" distR="0" wp14:anchorId="1C0DA647" wp14:editId="12C74302">
-            <wp:extent cx="3212275" cy="2417019"/>
-            <wp:effectExtent l="0" t="0" r="7620" b="2540"/>
-            <wp:docPr id="6" name="Рисунок 6"/>
+          <wp:inline distT="0" distB="0" distL="0" distR="0" wp14:anchorId="5F39CC78" wp14:editId="5CBAF861">
+            <wp:extent cx="5076701" cy="1114649"/>
+            <wp:effectExtent l="0" t="0" r="0" b="9525"/>
+            <wp:docPr id="5" name="Рисунок 5"/>
             <wp:cNvGraphicFramePr>
               <a:graphicFrameLocks xmlns:a="http://schemas.openxmlformats.org/drawingml/2006/main" noChangeAspect="1"/>
             </wp:cNvGraphicFramePr>
@@ -8408,7 +8211,7 @@
                   <pic:spPr>
                     <a:xfrm>
                       <a:off x="0" y="0"/>
-                      <a:ext cx="3219314" cy="2422315"/>
+                      <a:ext cx="5107778" cy="1121472"/>
                     </a:xfrm>
                     <a:prstGeom prst="rect">
                       <a:avLst/>
@@ -8468,72 +8271,97 @@
           <w:szCs w:val="22"/>
           <w:lang w:val="uk-UA"/>
         </w:rPr>
-        <w:t>Якщо ви не впевнені, як використовувати певну команду, запустіть команду</w:t>
-      </w:r>
-      <w:r>
-        <w:rPr>
-          <w:color w:val="000000"/>
-          <w:sz w:val="22"/>
-          <w:szCs w:val="22"/>
-          <w:lang w:val="uk-UA"/>
-        </w:rPr>
-        <w:t xml:space="preserve"> з пар</w:t>
-      </w:r>
-      <w:r>
-        <w:rPr>
-          <w:color w:val="000000"/>
-          <w:sz w:val="22"/>
-          <w:szCs w:val="22"/>
-          <w:lang w:val="uk-UA"/>
-        </w:rPr>
-        <w:t>а</w:t>
-      </w:r>
-      <w:r>
-        <w:rPr>
-          <w:color w:val="000000"/>
-          <w:sz w:val="22"/>
-          <w:szCs w:val="22"/>
-          <w:lang w:val="uk-UA"/>
-        </w:rPr>
-        <w:t>метром</w:t>
-      </w:r>
-      <w:r>
-        <w:rPr>
-          <w:color w:val="000000"/>
-          <w:sz w:val="22"/>
-          <w:szCs w:val="22"/>
-          <w:lang w:val="uk-UA"/>
-        </w:rPr>
-        <w:t xml:space="preserve">  </w:t>
-      </w:r>
-      <w:r>
-        <w:rPr>
-          <w:color w:val="000000"/>
-          <w:sz w:val="22"/>
-          <w:szCs w:val="22"/>
-          <w:lang w:val="uk-UA"/>
-        </w:rPr>
-        <w:t>---</w:t>
-      </w:r>
-      <w:proofErr w:type="spellStart"/>
-      <w:r>
-        <w:rPr>
-          <w:color w:val="000000"/>
-          <w:sz w:val="22"/>
-          <w:szCs w:val="22"/>
-          <w:lang w:val="uk-UA"/>
-        </w:rPr>
-        <w:t>help</w:t>
-      </w:r>
-      <w:proofErr w:type="spellEnd"/>
-      <w:r>
-        <w:rPr>
-          <w:color w:val="000000"/>
-          <w:sz w:val="22"/>
-          <w:szCs w:val="22"/>
-          <w:lang w:val="uk-UA"/>
-        </w:rPr>
-        <w:t>. Ви побачите інформацію про використання та список параметрів, які можна використовувати з командою.</w:t>
+        <w:t xml:space="preserve">Іноді буває, що при спробі отримати інформацію про команду через </w:t>
+      </w:r>
+      <w:proofErr w:type="spellStart"/>
+      <w:r>
+        <w:rPr>
+          <w:color w:val="000000"/>
+          <w:sz w:val="22"/>
+          <w:szCs w:val="22"/>
+          <w:lang w:val="uk-UA"/>
+        </w:rPr>
+        <w:t>man</w:t>
+      </w:r>
+      <w:proofErr w:type="spellEnd"/>
+      <w:r>
+        <w:rPr>
+          <w:color w:val="000000"/>
+          <w:sz w:val="22"/>
+          <w:szCs w:val="22"/>
+          <w:lang w:val="uk-UA"/>
+        </w:rPr>
+        <w:t xml:space="preserve"> ви отримуєте повідомлення, що сторінка для цієї команди відсутня. Не поспішайте змиритися з таким </w:t>
+      </w:r>
+      <w:r>
+        <w:rPr>
+          <w:color w:val="000000"/>
+          <w:sz w:val="22"/>
+          <w:szCs w:val="22"/>
+          <w:lang w:val="uk-UA"/>
+        </w:rPr>
+        <w:lastRenderedPageBreak/>
+        <w:t xml:space="preserve">станом речей; спробуйте виконати команду </w:t>
+      </w:r>
+      <w:proofErr w:type="spellStart"/>
+      <w:r>
+        <w:rPr>
+          <w:color w:val="000000"/>
+          <w:sz w:val="22"/>
+          <w:szCs w:val="22"/>
+          <w:lang w:val="uk-UA"/>
+        </w:rPr>
+        <w:t>man</w:t>
+      </w:r>
+      <w:proofErr w:type="spellEnd"/>
+      <w:r>
+        <w:rPr>
+          <w:color w:val="000000"/>
+          <w:sz w:val="22"/>
+          <w:szCs w:val="22"/>
+          <w:lang w:val="uk-UA"/>
+        </w:rPr>
+        <w:t xml:space="preserve"> із опцією -u (або --</w:t>
+      </w:r>
+      <w:proofErr w:type="spellStart"/>
+      <w:r>
+        <w:rPr>
+          <w:color w:val="000000"/>
+          <w:sz w:val="22"/>
+          <w:szCs w:val="22"/>
+          <w:lang w:val="uk-UA"/>
+        </w:rPr>
+        <w:t>update</w:t>
+      </w:r>
+      <w:proofErr w:type="spellEnd"/>
+      <w:r>
+        <w:rPr>
+          <w:color w:val="000000"/>
+          <w:sz w:val="22"/>
+          <w:szCs w:val="22"/>
+          <w:lang w:val="uk-UA"/>
+        </w:rPr>
+        <w:t xml:space="preserve">). Ця опція викликає примусове формування бази даних команд, яку використовує команда </w:t>
+      </w:r>
+      <w:proofErr w:type="spellStart"/>
+      <w:r>
+        <w:rPr>
+          <w:color w:val="000000"/>
+          <w:sz w:val="22"/>
+          <w:szCs w:val="22"/>
+          <w:lang w:val="uk-UA"/>
+        </w:rPr>
+        <w:t>man</w:t>
+      </w:r>
+      <w:proofErr w:type="spellEnd"/>
+      <w:r>
+        <w:rPr>
+          <w:color w:val="000000"/>
+          <w:sz w:val="22"/>
+          <w:szCs w:val="22"/>
+          <w:lang w:val="uk-UA"/>
+        </w:rPr>
+        <w:t>.</w:t>
       </w:r>
     </w:p>
     <w:p>
@@ -8555,16 +8383,17 @@
       </w:pPr>
       <w:r>
         <w:rPr>
+          <w:noProof/>
           <w:color w:val="000000"/>
           <w:sz w:val="22"/>
           <w:szCs w:val="22"/>
           <w:lang w:val="uk-UA"/>
         </w:rPr>
         <w:drawing>
-          <wp:inline distT="0" distB="0" distL="0" distR="0" wp14:anchorId="5C0672BD" wp14:editId="2DEC8A9B">
-            <wp:extent cx="3740727" cy="2577523"/>
-            <wp:effectExtent l="0" t="0" r="0" b="0"/>
-            <wp:docPr id="7" name="Рисунок 7"/>
+          <wp:inline distT="0" distB="0" distL="0" distR="0" wp14:anchorId="1C0DA647" wp14:editId="12C74302">
+            <wp:extent cx="3212275" cy="2417019"/>
+            <wp:effectExtent l="0" t="0" r="7620" b="2540"/>
+            <wp:docPr id="6" name="Рисунок 6"/>
             <wp:cNvGraphicFramePr>
               <a:graphicFrameLocks xmlns:a="http://schemas.openxmlformats.org/drawingml/2006/main" noChangeAspect="1"/>
             </wp:cNvGraphicFramePr>
@@ -8584,6 +8413,183 @@
                   <pic:spPr>
                     <a:xfrm>
                       <a:off x="0" y="0"/>
+                      <a:ext cx="3219314" cy="2422315"/>
+                    </a:xfrm>
+                    <a:prstGeom prst="rect">
+                      <a:avLst/>
+                    </a:prstGeom>
+                  </pic:spPr>
+                </pic:pic>
+              </a:graphicData>
+            </a:graphic>
+          </wp:inline>
+        </w:drawing>
+      </w:r>
+    </w:p>
+    <w:p>
+      <w:pPr>
+        <w:pBdr>
+          <w:top w:val="nil"/>
+          <w:left w:val="nil"/>
+          <w:bottom w:val="nil"/>
+          <w:right w:val="nil"/>
+          <w:between w:val="nil"/>
+        </w:pBdr>
+        <w:jc w:val="both"/>
+        <w:rPr>
+          <w:color w:val="000000"/>
+          <w:sz w:val="22"/>
+          <w:szCs w:val="22"/>
+          <w:lang w:val="uk-UA"/>
+        </w:rPr>
+      </w:pPr>
+    </w:p>
+    <w:p>
+      <w:pPr>
+        <w:pStyle w:val="a3"/>
+        <w:numPr>
+          <w:ilvl w:val="0"/>
+          <w:numId w:val="14"/>
+        </w:numPr>
+        <w:pBdr>
+          <w:top w:val="nil"/>
+          <w:left w:val="nil"/>
+          <w:bottom w:val="nil"/>
+          <w:right w:val="nil"/>
+          <w:between w:val="nil"/>
+        </w:pBdr>
+        <w:jc w:val="both"/>
+        <w:rPr>
+          <w:color w:val="000000"/>
+          <w:sz w:val="22"/>
+          <w:szCs w:val="22"/>
+          <w:lang w:val="uk-UA"/>
+        </w:rPr>
+      </w:pPr>
+      <w:r>
+        <w:rPr>
+          <w:color w:val="000000"/>
+          <w:sz w:val="22"/>
+          <w:szCs w:val="22"/>
+          <w:lang w:val="uk-UA"/>
+        </w:rPr>
+        <w:t>Якщо ви не впевнені, як використовувати певну команду, запустіть команду</w:t>
+      </w:r>
+      <w:r>
+        <w:rPr>
+          <w:color w:val="000000"/>
+          <w:sz w:val="22"/>
+          <w:szCs w:val="22"/>
+          <w:lang w:val="uk-UA"/>
+        </w:rPr>
+        <w:t xml:space="preserve"> з пар</w:t>
+      </w:r>
+      <w:r>
+        <w:rPr>
+          <w:color w:val="000000"/>
+          <w:sz w:val="22"/>
+          <w:szCs w:val="22"/>
+          <w:lang w:val="uk-UA"/>
+        </w:rPr>
+        <w:t>а</w:t>
+      </w:r>
+      <w:r>
+        <w:rPr>
+          <w:color w:val="000000"/>
+          <w:sz w:val="22"/>
+          <w:szCs w:val="22"/>
+          <w:lang w:val="uk-UA"/>
+        </w:rPr>
+        <w:t>метром</w:t>
+      </w:r>
+      <w:r>
+        <w:rPr>
+          <w:color w:val="000000"/>
+          <w:sz w:val="22"/>
+          <w:szCs w:val="22"/>
+          <w:lang w:val="uk-UA"/>
+        </w:rPr>
+        <w:t xml:space="preserve">  </w:t>
+      </w:r>
+      <w:r>
+        <w:rPr>
+          <w:color w:val="000000"/>
+          <w:sz w:val="22"/>
+          <w:szCs w:val="22"/>
+          <w:lang w:val="uk-UA"/>
+        </w:rPr>
+        <w:t>---</w:t>
+      </w:r>
+      <w:proofErr w:type="spellStart"/>
+      <w:r>
+        <w:rPr>
+          <w:color w:val="000000"/>
+          <w:sz w:val="22"/>
+          <w:szCs w:val="22"/>
+          <w:lang w:val="uk-UA"/>
+        </w:rPr>
+        <w:t>help</w:t>
+      </w:r>
+      <w:proofErr w:type="spellEnd"/>
+      <w:r>
+        <w:rPr>
+          <w:color w:val="000000"/>
+          <w:sz w:val="22"/>
+          <w:szCs w:val="22"/>
+          <w:lang w:val="uk-UA"/>
+        </w:rPr>
+        <w:t>. Ви побачите інформацію про використання та список параметрів, які можна використовувати з командою.</w:t>
+      </w:r>
+    </w:p>
+    <w:p>
+      <w:pPr>
+        <w:pBdr>
+          <w:top w:val="nil"/>
+          <w:left w:val="nil"/>
+          <w:bottom w:val="nil"/>
+          <w:right w:val="nil"/>
+          <w:between w:val="nil"/>
+        </w:pBdr>
+        <w:jc w:val="both"/>
+        <w:rPr>
+          <w:color w:val="000000"/>
+          <w:sz w:val="22"/>
+          <w:szCs w:val="22"/>
+          <w:lang w:val="uk-UA"/>
+        </w:rPr>
+      </w:pPr>
+      <w:r>
+        <w:rPr>
+          <w:noProof/>
+          <w:color w:val="000000"/>
+          <w:sz w:val="22"/>
+          <w:szCs w:val="22"/>
+          <w:lang w:val="uk-UA"/>
+        </w:rPr>
+        <w:drawing>
+          <wp:inline distT="0" distB="0" distL="0" distR="0" wp14:anchorId="5C0672BD" wp14:editId="2DEC8A9B">
+            <wp:extent cx="3740727" cy="2577523"/>
+            <wp:effectExtent l="0" t="0" r="0" b="0"/>
+            <wp:docPr id="7" name="Рисунок 7"/>
+            <wp:cNvGraphicFramePr>
+              <a:graphicFrameLocks xmlns:a="http://schemas.openxmlformats.org/drawingml/2006/main" noChangeAspect="1"/>
+            </wp:cNvGraphicFramePr>
+            <a:graphic xmlns:a="http://schemas.openxmlformats.org/drawingml/2006/main">
+              <a:graphicData uri="http://schemas.openxmlformats.org/drawingml/2006/picture">
+                <pic:pic xmlns:pic="http://schemas.openxmlformats.org/drawingml/2006/picture">
+                  <pic:nvPicPr>
+                    <pic:cNvPr id="1" name=""/>
+                    <pic:cNvPicPr/>
+                  </pic:nvPicPr>
+                  <pic:blipFill>
+                    <a:blip r:embed="rId11"/>
+                    <a:stretch>
+                      <a:fillRect/>
+                    </a:stretch>
+                  </pic:blipFill>
+                  <pic:spPr>
+                    <a:xfrm>
+                      <a:off x="0" y="0"/>
                       <a:ext cx="3754149" cy="2586771"/>
                     </a:xfrm>
                     <a:prstGeom prst="rect">
@@ -8646,6 +8652,45 @@
         </w:rPr>
         <w:t>Робота зі «змінними оточення» в терміналі:</w:t>
       </w:r>
+      <w:r>
+        <w:rPr>
+          <w:color w:val="000000"/>
+          <w:sz w:val="22"/>
+          <w:szCs w:val="22"/>
+          <w:lang w:val="uk-UA"/>
+        </w:rPr>
+        <w:t xml:space="preserve"> </w:t>
+      </w:r>
+      <w:r>
+        <w:rPr>
+          <w:color w:val="000000"/>
+          <w:sz w:val="32"/>
+          <w:szCs w:val="32"/>
+          <w:highlight w:val="cyan"/>
+          <w:lang w:val="uk-UA"/>
+        </w:rPr>
+        <w:t>(</w:t>
+      </w:r>
+      <w:r>
+        <w:rPr>
+          <w:color w:val="000000"/>
+          <w:sz w:val="32"/>
+          <w:szCs w:val="32"/>
+          <w:highlight w:val="cyan"/>
+          <w:lang w:val="en-US"/>
+        </w:rPr>
+        <w:t>Ilya</w:t>
+      </w:r>
+      <w:r>
+        <w:rPr>
+          <w:color w:val="000000"/>
+          <w:sz w:val="32"/>
+          <w:szCs w:val="32"/>
+          <w:highlight w:val="cyan"/>
+          <w:lang w:val="uk-UA"/>
+        </w:rPr>
+        <w:t>)</w:t>
+      </w:r>
     </w:p>
     <w:p>
       <w:pPr>
@@ -8681,6 +8726,174 @@
     </w:p>
     <w:p>
       <w:pPr>
+        <w:pBdr>
+          <w:top w:val="nil"/>
+          <w:left w:val="nil"/>
+          <w:bottom w:val="nil"/>
+          <w:right w:val="nil"/>
+          <w:between w:val="nil"/>
+        </w:pBdr>
+        <w:jc w:val="both"/>
+        <w:rPr>
+          <w:color w:val="000000"/>
+          <w:sz w:val="22"/>
+          <w:szCs w:val="22"/>
+          <w:lang w:val="uk-UA"/>
+        </w:rPr>
+      </w:pPr>
+    </w:p>
+    <w:p>
+      <w:pPr>
+        <w:pBdr>
+          <w:top w:val="nil"/>
+          <w:left w:val="nil"/>
+          <w:bottom w:val="nil"/>
+          <w:right w:val="nil"/>
+          <w:between w:val="nil"/>
+        </w:pBdr>
+        <w:jc w:val="both"/>
+        <w:rPr>
+          <w:color w:val="000000"/>
+          <w:lang w:val="uk-UA"/>
+        </w:rPr>
+      </w:pPr>
+      <w:r>
+        <w:rPr>
+          <w:color w:val="000000"/>
+          <w:lang w:val="uk-UA"/>
+        </w:rPr>
+        <w:t xml:space="preserve">Змінні середовища, також звані глобальними змінними, доступні для всієї системи в усіх оболонках, які використовуються </w:t>
+      </w:r>
+      <w:proofErr w:type="spellStart"/>
+      <w:r>
+        <w:rPr>
+          <w:color w:val="000000"/>
+          <w:lang w:val="uk-UA"/>
+        </w:rPr>
+        <w:t>Bash</w:t>
+      </w:r>
+      <w:proofErr w:type="spellEnd"/>
+      <w:r>
+        <w:rPr>
+          <w:color w:val="000000"/>
+          <w:lang w:val="uk-UA"/>
+        </w:rPr>
+        <w:t xml:space="preserve"> під час інтерпретації команд і виконання завдань.</w:t>
+      </w:r>
+    </w:p>
+    <w:p>
+      <w:pPr>
+        <w:pBdr>
+          <w:top w:val="nil"/>
+          <w:left w:val="nil"/>
+          <w:bottom w:val="nil"/>
+          <w:right w:val="nil"/>
+          <w:between w:val="nil"/>
+        </w:pBdr>
+        <w:jc w:val="both"/>
+        <w:rPr>
+          <w:color w:val="000000"/>
+          <w:lang w:val="uk-UA"/>
+        </w:rPr>
+      </w:pPr>
+    </w:p>
+    <w:p>
+      <w:pPr>
+        <w:pBdr>
+          <w:top w:val="nil"/>
+          <w:left w:val="nil"/>
+          <w:bottom w:val="nil"/>
+          <w:right w:val="nil"/>
+          <w:between w:val="nil"/>
+        </w:pBdr>
+        <w:jc w:val="both"/>
+        <w:rPr>
+          <w:color w:val="000000"/>
+          <w:lang w:val="uk-UA"/>
+        </w:rPr>
+      </w:pPr>
+      <w:r>
+        <w:rPr>
+          <w:color w:val="000000"/>
+          <w:lang w:val="uk-UA"/>
+        </w:rPr>
+        <w:t>Ї</w:t>
+      </w:r>
+      <w:r>
+        <w:rPr>
+          <w:color w:val="000000"/>
+          <w:lang w:val="uk-UA"/>
+        </w:rPr>
+        <w:t>х можна переглянути в терміналі</w:t>
+      </w:r>
+      <w:r>
+        <w:rPr>
+          <w:color w:val="000000"/>
+          <w:lang w:val="uk-UA"/>
+        </w:rPr>
+        <w:t xml:space="preserve"> з</w:t>
+      </w:r>
+      <w:r>
+        <w:rPr>
+          <w:color w:val="000000"/>
+          <w:lang w:val="uk-UA"/>
+        </w:rPr>
+        <w:t xml:space="preserve">а допомоги команди </w:t>
+      </w:r>
+      <w:r>
+        <w:rPr>
+          <w:color w:val="000000"/>
+          <w:lang w:val="en-US"/>
+        </w:rPr>
+        <w:t>echo</w:t>
+      </w:r>
+      <w:r>
+        <w:rPr>
+          <w:color w:val="000000"/>
+        </w:rPr>
+        <w:t xml:space="preserve"> </w:t>
+      </w:r>
+      <w:r>
+        <w:rPr>
+          <w:color w:val="000000"/>
+          <w:lang w:val="uk-UA"/>
+        </w:rPr>
+        <w:t xml:space="preserve">і </w:t>
+      </w:r>
+      <w:r>
+        <w:rPr>
+          <w:color w:val="000000"/>
+        </w:rPr>
+        <w:t>$</w:t>
+      </w:r>
+      <w:r>
+        <w:rPr>
+          <w:color w:val="000000"/>
+          <w:lang w:val="uk-UA"/>
+        </w:rPr>
+        <w:t xml:space="preserve"> перед ім’ям змінної</w:t>
+      </w:r>
+    </w:p>
+    <w:p>
+      <w:pPr>
+        <w:pBdr>
+          <w:top w:val="nil"/>
+          <w:left w:val="nil"/>
+          <w:bottom w:val="nil"/>
+          <w:right w:val="nil"/>
+          <w:between w:val="nil"/>
+        </w:pBdr>
+        <w:jc w:val="both"/>
+        <w:rPr>
+          <w:color w:val="000000"/>
+          <w:sz w:val="22"/>
+          <w:szCs w:val="22"/>
+          <w:lang w:val="uk-UA"/>
+        </w:rPr>
+      </w:pPr>
+    </w:p>
+    <w:p>
+      <w:pPr>
         <w:numPr>
           <w:ilvl w:val="0"/>
           <w:numId w:val="6"/>
@@ -8713,6 +8926,111 @@
     </w:p>
     <w:p>
       <w:pPr>
+        <w:pBdr>
+          <w:top w:val="nil"/>
+          <w:left w:val="nil"/>
+          <w:bottom w:val="nil"/>
+          <w:right w:val="nil"/>
+          <w:between w:val="nil"/>
+        </w:pBdr>
+        <w:jc w:val="both"/>
+        <w:rPr>
+          <w:color w:val="000000"/>
+          <w:sz w:val="22"/>
+          <w:szCs w:val="22"/>
+          <w:lang w:val="uk-UA"/>
+        </w:rPr>
+      </w:pPr>
+    </w:p>
+    <w:p>
+      <w:pPr>
+        <w:pBdr>
+          <w:top w:val="nil"/>
+          <w:left w:val="nil"/>
+          <w:bottom w:val="nil"/>
+          <w:right w:val="nil"/>
+          <w:between w:val="nil"/>
+        </w:pBdr>
+        <w:jc w:val="both"/>
+        <w:rPr>
+          <w:color w:val="000000"/>
+          <w:lang w:val="uk-UA"/>
+        </w:rPr>
+      </w:pPr>
+      <w:r>
+        <w:rPr>
+          <w:color w:val="000000"/>
+          <w:lang w:val="uk-UA"/>
+        </w:rPr>
+        <w:t xml:space="preserve">Запрошення до введення команд до </w:t>
+      </w:r>
+      <w:proofErr w:type="spellStart"/>
+      <w:r>
+        <w:rPr>
+          <w:color w:val="000000"/>
+          <w:lang w:val="uk-UA"/>
+        </w:rPr>
+        <w:t>bash</w:t>
+      </w:r>
+      <w:proofErr w:type="spellEnd"/>
+      <w:r>
+        <w:rPr>
+          <w:color w:val="000000"/>
+          <w:lang w:val="uk-UA"/>
+        </w:rPr>
+        <w:t xml:space="preserve"> — це рядок, який відображається ліворуч від кожної команди, яку ви вводите в терміналі.</w:t>
+      </w:r>
+      <w:r>
+        <w:rPr>
+          <w:sz w:val="28"/>
+          <w:szCs w:val="28"/>
+        </w:rPr>
+        <w:t xml:space="preserve"> </w:t>
+      </w:r>
+      <w:r>
+        <w:rPr>
+          <w:color w:val="000000"/>
+          <w:lang w:val="uk-UA"/>
+        </w:rPr>
+        <w:t xml:space="preserve">Зазвичай запрошення має вигляд користувач @ </w:t>
+      </w:r>
+      <w:proofErr w:type="spellStart"/>
+      <w:r>
+        <w:rPr>
+          <w:color w:val="000000"/>
+          <w:lang w:val="uk-UA"/>
+        </w:rPr>
+        <w:t>hostname</w:t>
+      </w:r>
+      <w:proofErr w:type="spellEnd"/>
+      <w:r>
+        <w:rPr>
+          <w:color w:val="000000"/>
+          <w:lang w:val="uk-UA"/>
+        </w:rPr>
+        <w:t>: директорія $</w:t>
+      </w:r>
+    </w:p>
+    <w:p>
+      <w:pPr>
+        <w:pBdr>
+          <w:top w:val="nil"/>
+          <w:left w:val="nil"/>
+          <w:bottom w:val="nil"/>
+          <w:right w:val="nil"/>
+          <w:between w:val="nil"/>
+        </w:pBdr>
+        <w:jc w:val="both"/>
+        <w:rPr>
+          <w:color w:val="000000"/>
+          <w:sz w:val="22"/>
+          <w:szCs w:val="22"/>
+          <w:lang w:val="uk-UA"/>
+        </w:rPr>
+      </w:pPr>
+    </w:p>
+    <w:p>
+      <w:pPr>
         <w:numPr>
           <w:ilvl w:val="0"/>
           <w:numId w:val="6"/>
@@ -8745,6 +9063,190 @@
     </w:p>
     <w:p>
       <w:pPr>
+        <w:pBdr>
+          <w:top w:val="nil"/>
+          <w:left w:val="nil"/>
+          <w:bottom w:val="nil"/>
+          <w:right w:val="nil"/>
+          <w:between w:val="nil"/>
+        </w:pBdr>
+        <w:jc w:val="both"/>
+        <w:rPr>
+          <w:color w:val="000000"/>
+          <w:sz w:val="22"/>
+          <w:szCs w:val="22"/>
+          <w:lang w:val="uk-UA"/>
+        </w:rPr>
+      </w:pPr>
+    </w:p>
+    <w:p>
+      <w:pPr>
+        <w:pBdr>
+          <w:top w:val="nil"/>
+          <w:left w:val="nil"/>
+          <w:bottom w:val="nil"/>
+          <w:right w:val="nil"/>
+          <w:between w:val="nil"/>
+        </w:pBdr>
+        <w:jc w:val="both"/>
+        <w:rPr>
+          <w:color w:val="000000"/>
+          <w:lang w:val="uk-UA"/>
+        </w:rPr>
+      </w:pPr>
+      <w:r>
+        <w:rPr>
+          <w:color w:val="000000"/>
+          <w:lang w:val="uk-UA"/>
+        </w:rPr>
+        <w:t>Формат рядка запрошення задається в змінн</w:t>
+      </w:r>
+      <w:r>
+        <w:rPr>
+          <w:color w:val="000000"/>
+          <w:lang w:val="uk-UA"/>
+        </w:rPr>
+        <w:t>ій середовища</w:t>
+      </w:r>
+      <w:r>
+        <w:rPr>
+          <w:color w:val="000000"/>
+          <w:lang w:val="uk-UA"/>
+        </w:rPr>
+        <w:t xml:space="preserve"> PS1</w:t>
+      </w:r>
+      <w:r>
+        <w:rPr>
+          <w:color w:val="000000"/>
+          <w:lang w:val="uk-UA"/>
+        </w:rPr>
+        <w:t xml:space="preserve">. </w:t>
+      </w:r>
+    </w:p>
+    <w:p>
+      <w:pPr>
+        <w:pBdr>
+          <w:top w:val="nil"/>
+          <w:left w:val="nil"/>
+          <w:bottom w:val="nil"/>
+          <w:right w:val="nil"/>
+          <w:between w:val="nil"/>
+        </w:pBdr>
+        <w:jc w:val="both"/>
+        <w:rPr>
+          <w:color w:val="000000"/>
+        </w:rPr>
+      </w:pPr>
+      <w:r>
+        <w:rPr>
+          <w:color w:val="000000"/>
+        </w:rPr>
+        <w:t xml:space="preserve">командою </w:t>
+      </w:r>
+      <w:proofErr w:type="spellStart"/>
+      <w:r>
+        <w:rPr>
+          <w:color w:val="000000"/>
+        </w:rPr>
+        <w:t>echo</w:t>
+      </w:r>
+      <w:proofErr w:type="spellEnd"/>
+      <w:r>
+        <w:rPr>
+          <w:color w:val="000000"/>
+        </w:rPr>
+        <w:t xml:space="preserve"> $PS1 </w:t>
+      </w:r>
+      <w:proofErr w:type="spellStart"/>
+      <w:r>
+        <w:rPr>
+          <w:color w:val="000000"/>
+        </w:rPr>
+        <w:t>можна</w:t>
+      </w:r>
+      <w:proofErr w:type="spellEnd"/>
+      <w:r>
+        <w:rPr>
+          <w:color w:val="000000"/>
+        </w:rPr>
+        <w:t xml:space="preserve"> </w:t>
+      </w:r>
+      <w:proofErr w:type="spellStart"/>
+      <w:r>
+        <w:rPr>
+          <w:color w:val="000000"/>
+        </w:rPr>
+        <w:t>вивести</w:t>
+      </w:r>
+      <w:proofErr w:type="spellEnd"/>
+      <w:r>
+        <w:rPr>
+          <w:color w:val="000000"/>
+        </w:rPr>
+        <w:t xml:space="preserve"> </w:t>
+      </w:r>
+      <w:proofErr w:type="spellStart"/>
+      <w:r>
+        <w:rPr>
+          <w:color w:val="000000"/>
+        </w:rPr>
+        <w:t>поточне</w:t>
+      </w:r>
+      <w:proofErr w:type="spellEnd"/>
+      <w:r>
+        <w:rPr>
+          <w:color w:val="000000"/>
+        </w:rPr>
+        <w:t xml:space="preserve"> </w:t>
+      </w:r>
+      <w:proofErr w:type="spellStart"/>
+      <w:r>
+        <w:rPr>
+          <w:color w:val="000000"/>
+        </w:rPr>
+        <w:t>значення</w:t>
+      </w:r>
+      <w:proofErr w:type="spellEnd"/>
+      <w:r>
+        <w:rPr>
+          <w:color w:val="000000"/>
+        </w:rPr>
+        <w:t xml:space="preserve"> </w:t>
+      </w:r>
+      <w:proofErr w:type="spellStart"/>
+      <w:r>
+        <w:rPr>
+          <w:color w:val="000000"/>
+        </w:rPr>
+        <w:t>змінної</w:t>
+      </w:r>
+      <w:proofErr w:type="spellEnd"/>
+      <w:r>
+        <w:rPr>
+          <w:color w:val="000000"/>
+        </w:rPr>
+        <w:t xml:space="preserve"> PS1.</w:t>
+      </w:r>
+    </w:p>
+    <w:p>
+      <w:pPr>
+        <w:pBdr>
+          <w:top w:val="nil"/>
+          <w:left w:val="nil"/>
+          <w:bottom w:val="nil"/>
+          <w:right w:val="nil"/>
+          <w:between w:val="nil"/>
+        </w:pBdr>
+        <w:jc w:val="both"/>
+        <w:rPr>
+          <w:color w:val="000000"/>
+          <w:sz w:val="22"/>
+          <w:szCs w:val="22"/>
+        </w:rPr>
+      </w:pPr>
+    </w:p>
+    <w:p>
+      <w:pPr>
         <w:numPr>
           <w:ilvl w:val="0"/>
           <w:numId w:val="6"/>
@@ -8794,6 +9296,171 @@
         </w:rPr>
         <w:t xml:space="preserve"> (рядок запрошення перед початком кожної команди). Як змінити значення цієї змінної не на поточний сеанс, а за замовчуванням? Продемонструйте свої приклади.</w:t>
       </w:r>
+    </w:p>
+    <w:p>
+      <w:pPr>
+        <w:pBdr>
+          <w:top w:val="nil"/>
+          <w:left w:val="nil"/>
+          <w:bottom w:val="nil"/>
+          <w:right w:val="nil"/>
+          <w:between w:val="nil"/>
+        </w:pBdr>
+        <w:ind w:left="1343"/>
+        <w:jc w:val="both"/>
+        <w:rPr>
+          <w:color w:val="000000"/>
+          <w:sz w:val="22"/>
+          <w:szCs w:val="22"/>
+          <w:lang w:val="uk-UA"/>
+        </w:rPr>
+      </w:pPr>
+    </w:p>
+    <w:p>
+      <w:pPr>
+        <w:pBdr>
+          <w:top w:val="nil"/>
+          <w:left w:val="nil"/>
+          <w:bottom w:val="nil"/>
+          <w:right w:val="nil"/>
+          <w:between w:val="nil"/>
+        </w:pBdr>
+        <w:jc w:val="both"/>
+        <w:rPr>
+          <w:color w:val="000000"/>
+        </w:rPr>
+      </w:pPr>
+      <w:r>
+        <w:rPr>
+          <w:color w:val="000000"/>
+          <w:lang w:val="uk-UA"/>
+        </w:rPr>
+        <w:t>Змінну PS1 можна встановити лише для поточної сесії в терміналі</w:t>
+      </w:r>
+      <w:r>
+        <w:rPr>
+          <w:color w:val="000000"/>
+        </w:rPr>
+        <w:t>:</w:t>
+      </w:r>
+    </w:p>
+    <w:p>
+      <w:pPr>
+        <w:pBdr>
+          <w:top w:val="nil"/>
+          <w:left w:val="nil"/>
+          <w:bottom w:val="nil"/>
+          <w:right w:val="nil"/>
+          <w:between w:val="nil"/>
+        </w:pBdr>
+        <w:jc w:val="both"/>
+        <w:rPr>
+          <w:color w:val="000000"/>
+          <w:sz w:val="22"/>
+          <w:szCs w:val="22"/>
+          <w:lang w:val="uk-UA"/>
+        </w:rPr>
+      </w:pPr>
+      <w:r>
+        <w:rPr>
+          <w:color w:val="000000"/>
+          <w:sz w:val="22"/>
+          <w:szCs w:val="22"/>
+          <w:lang w:val="uk-UA"/>
+        </w:rPr>
+        <w:drawing>
+          <wp:inline distT="0" distB="0" distL="0" distR="0" wp14:anchorId="1C0F77E5" wp14:editId="1877582C">
+            <wp:extent cx="4496427" cy="543001"/>
+            <wp:effectExtent l="0" t="0" r="0" b="9525"/>
+            <wp:docPr id="4" name="Рисунок 4"/>
+            <wp:cNvGraphicFramePr>
+              <a:graphicFrameLocks xmlns:a="http://schemas.openxmlformats.org/drawingml/2006/main" noChangeAspect="1"/>
+            </wp:cNvGraphicFramePr>
+            <a:graphic xmlns:a="http://schemas.openxmlformats.org/drawingml/2006/main">
+              <a:graphicData uri="http://schemas.openxmlformats.org/drawingml/2006/picture">
+                <pic:pic xmlns:pic="http://schemas.openxmlformats.org/drawingml/2006/picture">
+                  <pic:nvPicPr>
+                    <pic:cNvPr id="1" name=""/>
+                    <pic:cNvPicPr/>
+                  </pic:nvPicPr>
+                  <pic:blipFill>
+                    <a:blip r:embed="rId12"/>
+                    <a:stretch>
+                      <a:fillRect/>
+                    </a:stretch>
+                  </pic:blipFill>
+                  <pic:spPr>
+                    <a:xfrm>
+                      <a:off x="0" y="0"/>
+                      <a:ext cx="4496427" cy="543001"/>
+                    </a:xfrm>
+                    <a:prstGeom prst="rect">
+                      <a:avLst/>
+                    </a:prstGeom>
+                  </pic:spPr>
+                </pic:pic>
+              </a:graphicData>
+            </a:graphic>
+          </wp:inline>
+        </w:drawing>
+      </w:r>
+    </w:p>
+    <w:p>
+      <w:pPr>
+        <w:pBdr>
+          <w:top w:val="nil"/>
+          <w:left w:val="nil"/>
+          <w:bottom w:val="nil"/>
+          <w:right w:val="nil"/>
+          <w:between w:val="nil"/>
+        </w:pBdr>
+        <w:jc w:val="both"/>
+        <w:rPr>
+          <w:color w:val="000000"/>
+          <w:lang w:val="uk-UA"/>
+        </w:rPr>
+      </w:pPr>
+      <w:r>
+        <w:rPr>
+          <w:color w:val="000000"/>
+          <w:lang w:val="uk-UA"/>
+        </w:rPr>
+        <w:t>Нове значення змінної PS1 прописується у файлі .</w:t>
+      </w:r>
+      <w:proofErr w:type="spellStart"/>
+      <w:r>
+        <w:rPr>
+          <w:color w:val="000000"/>
+          <w:lang w:val="uk-UA"/>
+        </w:rPr>
+        <w:t>bashrc</w:t>
+      </w:r>
+      <w:proofErr w:type="spellEnd"/>
+      <w:r>
+        <w:rPr>
+          <w:color w:val="000000"/>
+          <w:lang w:val="uk-UA"/>
+        </w:rPr>
+        <w:t>, який розташований у вашій домашній директорії</w:t>
+      </w:r>
+    </w:p>
+    <w:p>
+      <w:pPr>
+        <w:pBdr>
+          <w:top w:val="nil"/>
+          <w:left w:val="nil"/>
+          <w:bottom w:val="nil"/>
+          <w:right w:val="nil"/>
+          <w:between w:val="nil"/>
+        </w:pBdr>
+        <w:jc w:val="both"/>
+        <w:rPr>
+          <w:color w:val="000000"/>
+          <w:sz w:val="22"/>
+          <w:szCs w:val="22"/>
+          <w:lang w:val="uk-UA"/>
+        </w:rPr>
+      </w:pPr>
     </w:p>
     <w:p>
       <w:pPr>
@@ -8875,7 +9542,7 @@
                     <pic:cNvPicPr preferRelativeResize="0"/>
                   </pic:nvPicPr>
                   <pic:blipFill>
-                    <a:blip r:embed="rId11"/>
+                    <a:blip r:embed="rId13"/>
                     <a:srcRect/>
                     <a:stretch>
                       <a:fillRect/>
@@ -8926,7 +9593,7 @@
                     <pic:cNvPicPr preferRelativeResize="0"/>
                   </pic:nvPicPr>
                   <pic:blipFill>
-                    <a:blip r:embed="rId12"/>
+                    <a:blip r:embed="rId14"/>
                     <a:srcRect/>
                     <a:stretch>
                       <a:fillRect/>
@@ -8951,6 +9618,54 @@
     </w:p>
     <w:p>
       <w:pPr>
+        <w:ind w:left="983"/>
+        <w:rPr>
+          <w:sz w:val="22"/>
+          <w:szCs w:val="22"/>
+          <w:lang w:val="uk-UA"/>
+        </w:rPr>
+      </w:pPr>
+    </w:p>
+    <w:p>
+      <w:pPr>
+        <w:ind w:left="983"/>
+        <w:rPr>
+          <w:lang w:val="uk-UA"/>
+        </w:rPr>
+      </w:pPr>
+      <w:r>
+        <w:rPr>
+          <w:lang w:val="uk-UA"/>
+        </w:rPr>
+        <w:t xml:space="preserve">$ - означає, що поточний користувач є звичайним користувачем (а знак ґрат # дає зрозуміти, що поточним користувачем є користувач </w:t>
+      </w:r>
+      <w:proofErr w:type="spellStart"/>
+      <w:r>
+        <w:rPr>
+          <w:lang w:val="uk-UA"/>
+        </w:rPr>
+        <w:t>root</w:t>
+      </w:r>
+      <w:proofErr w:type="spellEnd"/>
+      <w:r>
+        <w:rPr>
+          <w:lang w:val="uk-UA"/>
+        </w:rPr>
+        <w:t>).</w:t>
+      </w:r>
+    </w:p>
+    <w:p>
+      <w:pPr>
+        <w:ind w:left="983"/>
+        <w:rPr>
+          <w:sz w:val="22"/>
+          <w:szCs w:val="22"/>
+          <w:lang w:val="uk-UA"/>
+        </w:rPr>
+      </w:pPr>
+    </w:p>
+    <w:p>
+      <w:pPr>
         <w:numPr>
           <w:ilvl w:val="0"/>
           <w:numId w:val="3"/>
@@ -8990,6 +9705,45 @@
           <w:lang w:val="uk-UA"/>
         </w:rPr>
         <w:t xml:space="preserve"> у відповідність команди та дії які вони виконують. Продемонструйте приклади їх виконання в терміналі з різними параметрами (по 2-3 приклади на кожну команду):</w:t>
+      </w:r>
+      <w:r>
+        <w:rPr>
+          <w:color w:val="000000"/>
+          <w:sz w:val="22"/>
+          <w:szCs w:val="22"/>
+          <w:lang w:val="uk-UA"/>
+        </w:rPr>
+        <w:t xml:space="preserve"> </w:t>
+      </w:r>
+      <w:r>
+        <w:rPr>
+          <w:color w:val="000000"/>
+          <w:sz w:val="28"/>
+          <w:szCs w:val="28"/>
+          <w:highlight w:val="cyan"/>
+          <w:lang w:val="uk-UA"/>
+        </w:rPr>
+        <w:t>(</w:t>
+      </w:r>
+      <w:r>
+        <w:rPr>
+          <w:color w:val="000000"/>
+          <w:sz w:val="28"/>
+          <w:szCs w:val="28"/>
+          <w:highlight w:val="cyan"/>
+          <w:lang w:val="en-US"/>
+        </w:rPr>
+        <w:t>Ilya</w:t>
+      </w:r>
+      <w:r>
+        <w:rPr>
+          <w:color w:val="000000"/>
+          <w:sz w:val="28"/>
+          <w:szCs w:val="28"/>
+          <w:highlight w:val="cyan"/>
+          <w:lang w:val="uk-UA"/>
+        </w:rPr>
+        <w:t>)</w:t>
       </w:r>
     </w:p>
     <w:p>
@@ -9070,9 +9824,19 @@
                 <w:sz w:val="22"/>
                 <w:szCs w:val="22"/>
                 <w:u w:val="single"/>
+                <w:lang w:val="en-US"/>
+              </w:rPr>
+            </w:pPr>
+            <w:r>
+              <w:rPr>
+                <w:color w:val="000000"/>
+                <w:sz w:val="22"/>
+                <w:szCs w:val="22"/>
                 <w:lang w:val="uk-UA"/>
               </w:rPr>
-            </w:pPr>
+              <w:t xml:space="preserve">команда </w:t>
+            </w:r>
+            <w:proofErr w:type="spellStart"/>
             <w:r>
               <w:rPr>
                 <w:color w:val="000000"/>
@@ -9080,19 +9844,27 @@
                 <w:szCs w:val="22"/>
                 <w:lang w:val="uk-UA"/>
               </w:rPr>
-              <w:t xml:space="preserve">команда </w:t>
-            </w:r>
-            <w:proofErr w:type="spellStart"/>
-            <w:r>
-              <w:rPr>
-                <w:color w:val="000000"/>
-                <w:sz w:val="22"/>
-                <w:szCs w:val="22"/>
-                <w:lang w:val="uk-UA"/>
-              </w:rPr>
               <w:t>date</w:t>
             </w:r>
             <w:proofErr w:type="spellEnd"/>
+            <w:r>
+              <w:rPr>
+                <w:color w:val="000000"/>
+                <w:sz w:val="22"/>
+                <w:szCs w:val="22"/>
+                <w:lang w:val="en-US"/>
+              </w:rPr>
+              <w:t xml:space="preserve">  - </w:t>
+            </w:r>
+            <w:r>
+              <w:rPr>
+                <w:color w:val="000000"/>
+                <w:sz w:val="22"/>
+                <w:szCs w:val="22"/>
+                <w:lang w:val="en-US"/>
+              </w:rPr>
+              <w:t>G</w:t>
+            </w:r>
           </w:p>
         </w:tc>
         <w:tc>
@@ -9193,9 +9965,19 @@
                 <w:color w:val="000000"/>
                 <w:sz w:val="22"/>
                 <w:szCs w:val="22"/>
+                <w:lang w:val="en-US"/>
+              </w:rPr>
+            </w:pPr>
+            <w:r>
+              <w:rPr>
+                <w:color w:val="000000"/>
+                <w:sz w:val="22"/>
+                <w:szCs w:val="22"/>
                 <w:lang w:val="uk-UA"/>
               </w:rPr>
-            </w:pPr>
+              <w:t xml:space="preserve">команда </w:t>
+            </w:r>
+            <w:proofErr w:type="spellStart"/>
             <w:r>
               <w:rPr>
                 <w:color w:val="000000"/>
@@ -9203,19 +9985,18 @@
                 <w:szCs w:val="22"/>
                 <w:lang w:val="uk-UA"/>
               </w:rPr>
-              <w:t xml:space="preserve">команда </w:t>
-            </w:r>
-            <w:proofErr w:type="spellStart"/>
-            <w:r>
-              <w:rPr>
-                <w:color w:val="000000"/>
-                <w:sz w:val="22"/>
-                <w:szCs w:val="22"/>
-                <w:lang w:val="uk-UA"/>
-              </w:rPr>
               <w:t>cal</w:t>
             </w:r>
             <w:proofErr w:type="spellEnd"/>
+            <w:r>
+              <w:rPr>
+                <w:color w:val="000000"/>
+                <w:sz w:val="22"/>
+                <w:szCs w:val="22"/>
+                <w:lang w:val="en-US"/>
+              </w:rPr>
+              <w:t xml:space="preserve"> - D</w:t>
+            </w:r>
           </w:p>
         </w:tc>
         <w:tc>
@@ -9327,9 +10108,19 @@
                 <w:color w:val="000000"/>
                 <w:sz w:val="22"/>
                 <w:szCs w:val="22"/>
+                <w:lang w:val="en-US"/>
+              </w:rPr>
+            </w:pPr>
+            <w:r>
+              <w:rPr>
+                <w:color w:val="000000"/>
+                <w:sz w:val="22"/>
+                <w:szCs w:val="22"/>
                 <w:lang w:val="uk-UA"/>
               </w:rPr>
-            </w:pPr>
+              <w:t xml:space="preserve">команда </w:t>
+            </w:r>
+            <w:proofErr w:type="spellStart"/>
             <w:r>
               <w:rPr>
                 <w:color w:val="000000"/>
@@ -9337,19 +10128,18 @@
                 <w:szCs w:val="22"/>
                 <w:lang w:val="uk-UA"/>
               </w:rPr>
-              <w:t xml:space="preserve">команда </w:t>
-            </w:r>
-            <w:proofErr w:type="spellStart"/>
-            <w:r>
-              <w:rPr>
-                <w:color w:val="000000"/>
-                <w:sz w:val="22"/>
-                <w:szCs w:val="22"/>
-                <w:lang w:val="uk-UA"/>
-              </w:rPr>
               <w:t>hwclock</w:t>
             </w:r>
             <w:proofErr w:type="spellEnd"/>
+            <w:r>
+              <w:rPr>
+                <w:color w:val="000000"/>
+                <w:sz w:val="22"/>
+                <w:szCs w:val="22"/>
+                <w:lang w:val="en-US"/>
+              </w:rPr>
+              <w:t xml:space="preserve"> - E</w:t>
+            </w:r>
           </w:p>
         </w:tc>
         <w:tc>
@@ -9450,9 +10240,19 @@
                 <w:color w:val="000000"/>
                 <w:sz w:val="22"/>
                 <w:szCs w:val="22"/>
+                <w:lang w:val="en-US"/>
+              </w:rPr>
+            </w:pPr>
+            <w:r>
+              <w:rPr>
+                <w:color w:val="000000"/>
+                <w:sz w:val="22"/>
+                <w:szCs w:val="22"/>
                 <w:lang w:val="uk-UA"/>
               </w:rPr>
-            </w:pPr>
+              <w:t xml:space="preserve">команда </w:t>
+            </w:r>
+            <w:proofErr w:type="spellStart"/>
             <w:r>
               <w:rPr>
                 <w:color w:val="000000"/>
@@ -9460,19 +10260,18 @@
                 <w:szCs w:val="22"/>
                 <w:lang w:val="uk-UA"/>
               </w:rPr>
-              <w:t xml:space="preserve">команда </w:t>
-            </w:r>
-            <w:proofErr w:type="spellStart"/>
-            <w:r>
-              <w:rPr>
-                <w:color w:val="000000"/>
-                <w:sz w:val="22"/>
-                <w:szCs w:val="22"/>
-                <w:lang w:val="uk-UA"/>
-              </w:rPr>
               <w:t>uptime</w:t>
             </w:r>
             <w:proofErr w:type="spellEnd"/>
+            <w:r>
+              <w:rPr>
+                <w:color w:val="000000"/>
+                <w:sz w:val="22"/>
+                <w:szCs w:val="22"/>
+                <w:lang w:val="en-US"/>
+              </w:rPr>
+              <w:t xml:space="preserve"> L</w:t>
+            </w:r>
           </w:p>
         </w:tc>
         <w:tc>
@@ -9573,9 +10372,19 @@
                 <w:color w:val="000000"/>
                 <w:sz w:val="22"/>
                 <w:szCs w:val="22"/>
+                <w:lang w:val="en-US"/>
+              </w:rPr>
+            </w:pPr>
+            <w:r>
+              <w:rPr>
+                <w:color w:val="000000"/>
+                <w:sz w:val="22"/>
+                <w:szCs w:val="22"/>
                 <w:lang w:val="uk-UA"/>
               </w:rPr>
-            </w:pPr>
+              <w:t xml:space="preserve">команда </w:t>
+            </w:r>
+            <w:proofErr w:type="spellStart"/>
             <w:r>
               <w:rPr>
                 <w:color w:val="000000"/>
@@ -9583,19 +10392,18 @@
                 <w:szCs w:val="22"/>
                 <w:lang w:val="uk-UA"/>
               </w:rPr>
-              <w:t xml:space="preserve">команда </w:t>
-            </w:r>
-            <w:proofErr w:type="spellStart"/>
-            <w:r>
-              <w:rPr>
-                <w:color w:val="000000"/>
-                <w:sz w:val="22"/>
-                <w:szCs w:val="22"/>
-                <w:lang w:val="uk-UA"/>
-              </w:rPr>
               <w:t>uname</w:t>
             </w:r>
             <w:proofErr w:type="spellEnd"/>
+            <w:r>
+              <w:rPr>
+                <w:color w:val="000000"/>
+                <w:sz w:val="22"/>
+                <w:szCs w:val="22"/>
+                <w:lang w:val="en-US"/>
+              </w:rPr>
+              <w:t xml:space="preserve"> - I</w:t>
+            </w:r>
           </w:p>
         </w:tc>
         <w:tc>
@@ -9696,9 +10504,19 @@
                 <w:color w:val="000000"/>
                 <w:sz w:val="22"/>
                 <w:szCs w:val="22"/>
+                <w:lang w:val="en-US"/>
+              </w:rPr>
+            </w:pPr>
+            <w:r>
+              <w:rPr>
+                <w:color w:val="000000"/>
+                <w:sz w:val="22"/>
+                <w:szCs w:val="22"/>
                 <w:lang w:val="uk-UA"/>
               </w:rPr>
-            </w:pPr>
+              <w:t xml:space="preserve">команда </w:t>
+            </w:r>
+            <w:proofErr w:type="spellStart"/>
             <w:r>
               <w:rPr>
                 <w:color w:val="000000"/>
@@ -9706,19 +10524,18 @@
                 <w:szCs w:val="22"/>
                 <w:lang w:val="uk-UA"/>
               </w:rPr>
-              <w:t xml:space="preserve">команда </w:t>
-            </w:r>
-            <w:proofErr w:type="spellStart"/>
-            <w:r>
-              <w:rPr>
-                <w:color w:val="000000"/>
-                <w:sz w:val="22"/>
-                <w:szCs w:val="22"/>
-                <w:lang w:val="uk-UA"/>
-              </w:rPr>
               <w:t>hostname</w:t>
             </w:r>
             <w:proofErr w:type="spellEnd"/>
+            <w:r>
+              <w:rPr>
+                <w:color w:val="000000"/>
+                <w:sz w:val="22"/>
+                <w:szCs w:val="22"/>
+                <w:lang w:val="en-US"/>
+              </w:rPr>
+              <w:t xml:space="preserve"> -A</w:t>
+            </w:r>
           </w:p>
         </w:tc>
         <w:tc>
@@ -9819,9 +10636,19 @@
                 <w:color w:val="000000"/>
                 <w:sz w:val="22"/>
                 <w:szCs w:val="22"/>
+                <w:lang w:val="en-US"/>
+              </w:rPr>
+            </w:pPr>
+            <w:r>
+              <w:rPr>
+                <w:color w:val="000000"/>
+                <w:sz w:val="22"/>
+                <w:szCs w:val="22"/>
                 <w:lang w:val="uk-UA"/>
               </w:rPr>
-            </w:pPr>
+              <w:t xml:space="preserve">команда </w:t>
+            </w:r>
+            <w:proofErr w:type="spellStart"/>
             <w:r>
               <w:rPr>
                 <w:color w:val="000000"/>
@@ -9829,19 +10656,27 @@
                 <w:szCs w:val="22"/>
                 <w:lang w:val="uk-UA"/>
               </w:rPr>
-              <w:t xml:space="preserve">команда </w:t>
-            </w:r>
-            <w:proofErr w:type="spellStart"/>
-            <w:r>
-              <w:rPr>
-                <w:color w:val="000000"/>
-                <w:sz w:val="22"/>
-                <w:szCs w:val="22"/>
-                <w:lang w:val="uk-UA"/>
-              </w:rPr>
               <w:t>ls</w:t>
             </w:r>
             <w:proofErr w:type="spellEnd"/>
+            <w:r>
+              <w:rPr>
+                <w:color w:val="000000"/>
+                <w:sz w:val="22"/>
+                <w:szCs w:val="22"/>
+                <w:lang w:val="en-US"/>
+              </w:rPr>
+              <w:t xml:space="preserve"> - </w:t>
+            </w:r>
+            <w:r>
+              <w:rPr>
+                <w:color w:val="000000"/>
+                <w:sz w:val="22"/>
+                <w:szCs w:val="22"/>
+                <w:lang w:val="en-US"/>
+              </w:rPr>
+              <w:t>M</w:t>
+            </w:r>
           </w:p>
         </w:tc>
         <w:tc>
@@ -9942,9 +10777,19 @@
                 <w:color w:val="000000"/>
                 <w:sz w:val="22"/>
                 <w:szCs w:val="22"/>
+                <w:lang w:val="en-US"/>
+              </w:rPr>
+            </w:pPr>
+            <w:r>
+              <w:rPr>
+                <w:color w:val="000000"/>
+                <w:sz w:val="22"/>
+                <w:szCs w:val="22"/>
                 <w:lang w:val="uk-UA"/>
               </w:rPr>
-            </w:pPr>
+              <w:t xml:space="preserve">команда </w:t>
+            </w:r>
+            <w:proofErr w:type="spellStart"/>
             <w:r>
               <w:rPr>
                 <w:color w:val="000000"/>
@@ -9952,19 +10797,18 @@
                 <w:szCs w:val="22"/>
                 <w:lang w:val="uk-UA"/>
               </w:rPr>
-              <w:t xml:space="preserve">команда </w:t>
-            </w:r>
-            <w:proofErr w:type="spellStart"/>
-            <w:r>
-              <w:rPr>
-                <w:color w:val="000000"/>
-                <w:sz w:val="22"/>
-                <w:szCs w:val="22"/>
-                <w:lang w:val="uk-UA"/>
-              </w:rPr>
               <w:t>dir</w:t>
             </w:r>
             <w:proofErr w:type="spellEnd"/>
+            <w:r>
+              <w:rPr>
+                <w:color w:val="000000"/>
+                <w:sz w:val="22"/>
+                <w:szCs w:val="22"/>
+                <w:lang w:val="en-US"/>
+              </w:rPr>
+              <w:t xml:space="preserve"> -H</w:t>
+            </w:r>
           </w:p>
         </w:tc>
         <w:tc>
@@ -10065,9 +10909,19 @@
                 <w:color w:val="000000"/>
                 <w:sz w:val="22"/>
                 <w:szCs w:val="22"/>
+                <w:lang w:val="en-US"/>
+              </w:rPr>
+            </w:pPr>
+            <w:r>
+              <w:rPr>
+                <w:color w:val="000000"/>
+                <w:sz w:val="22"/>
+                <w:szCs w:val="22"/>
                 <w:lang w:val="uk-UA"/>
               </w:rPr>
-            </w:pPr>
+              <w:t xml:space="preserve">команда </w:t>
+            </w:r>
+            <w:proofErr w:type="spellStart"/>
             <w:r>
               <w:rPr>
                 <w:color w:val="000000"/>
@@ -10075,19 +10929,18 @@
                 <w:szCs w:val="22"/>
                 <w:lang w:val="uk-UA"/>
               </w:rPr>
-              <w:t xml:space="preserve">команда </w:t>
-            </w:r>
-            <w:proofErr w:type="spellStart"/>
-            <w:r>
-              <w:rPr>
-                <w:color w:val="000000"/>
-                <w:sz w:val="22"/>
-                <w:szCs w:val="22"/>
-                <w:lang w:val="uk-UA"/>
-              </w:rPr>
               <w:t>users</w:t>
             </w:r>
             <w:proofErr w:type="spellEnd"/>
+            <w:r>
+              <w:rPr>
+                <w:color w:val="000000"/>
+                <w:sz w:val="22"/>
+                <w:szCs w:val="22"/>
+                <w:lang w:val="en-US"/>
+              </w:rPr>
+              <w:t xml:space="preserve"> - J</w:t>
+            </w:r>
           </w:p>
         </w:tc>
         <w:tc>
@@ -10208,9 +11061,19 @@
                 <w:color w:val="000000"/>
                 <w:sz w:val="22"/>
                 <w:szCs w:val="22"/>
+                <w:lang w:val="en-US"/>
+              </w:rPr>
+            </w:pPr>
+            <w:r>
+              <w:rPr>
+                <w:color w:val="000000"/>
+                <w:sz w:val="22"/>
+                <w:szCs w:val="22"/>
                 <w:lang w:val="uk-UA"/>
               </w:rPr>
-            </w:pPr>
+              <w:t xml:space="preserve">команда </w:t>
+            </w:r>
+            <w:proofErr w:type="spellStart"/>
             <w:r>
               <w:rPr>
                 <w:color w:val="000000"/>
@@ -10218,19 +11081,27 @@
                 <w:szCs w:val="22"/>
                 <w:lang w:val="uk-UA"/>
               </w:rPr>
-              <w:t xml:space="preserve">команда </w:t>
-            </w:r>
-            <w:proofErr w:type="spellStart"/>
-            <w:r>
-              <w:rPr>
-                <w:color w:val="000000"/>
-                <w:sz w:val="22"/>
-                <w:szCs w:val="22"/>
-                <w:lang w:val="uk-UA"/>
-              </w:rPr>
               <w:t>who</w:t>
             </w:r>
             <w:proofErr w:type="spellEnd"/>
+            <w:r>
+              <w:rPr>
+                <w:color w:val="000000"/>
+                <w:sz w:val="22"/>
+                <w:szCs w:val="22"/>
+                <w:lang w:val="en-US"/>
+              </w:rPr>
+              <w:t xml:space="preserve"> - </w:t>
+            </w:r>
+            <w:r>
+              <w:rPr>
+                <w:color w:val="000000"/>
+                <w:sz w:val="22"/>
+                <w:szCs w:val="22"/>
+                <w:lang w:val="en-US"/>
+              </w:rPr>
+              <w:t>C</w:t>
+            </w:r>
           </w:p>
         </w:tc>
         <w:tc>
@@ -10331,9 +11202,19 @@
                 <w:color w:val="000000"/>
                 <w:sz w:val="22"/>
                 <w:szCs w:val="22"/>
+                <w:lang w:val="en-US"/>
+              </w:rPr>
+            </w:pPr>
+            <w:r>
+              <w:rPr>
+                <w:color w:val="000000"/>
+                <w:sz w:val="22"/>
+                <w:szCs w:val="22"/>
                 <w:lang w:val="uk-UA"/>
               </w:rPr>
-            </w:pPr>
+              <w:t xml:space="preserve">команда </w:t>
+            </w:r>
+            <w:proofErr w:type="spellStart"/>
             <w:r>
               <w:rPr>
                 <w:color w:val="000000"/>
@@ -10341,19 +11222,18 @@
                 <w:szCs w:val="22"/>
                 <w:lang w:val="uk-UA"/>
               </w:rPr>
-              <w:t xml:space="preserve">команда </w:t>
-            </w:r>
-            <w:proofErr w:type="spellStart"/>
-            <w:r>
-              <w:rPr>
-                <w:color w:val="000000"/>
-                <w:sz w:val="22"/>
-                <w:szCs w:val="22"/>
-                <w:lang w:val="uk-UA"/>
-              </w:rPr>
               <w:t>whoami</w:t>
             </w:r>
             <w:proofErr w:type="spellEnd"/>
+            <w:r>
+              <w:rPr>
+                <w:color w:val="000000"/>
+                <w:sz w:val="22"/>
+                <w:szCs w:val="22"/>
+                <w:lang w:val="en-US"/>
+              </w:rPr>
+              <w:t xml:space="preserve"> - O</w:t>
+            </w:r>
           </w:p>
         </w:tc>
         <w:tc>
@@ -10454,9 +11334,19 @@
                 <w:color w:val="000000"/>
                 <w:sz w:val="22"/>
                 <w:szCs w:val="22"/>
+                <w:lang w:val="en-US"/>
+              </w:rPr>
+            </w:pPr>
+            <w:r>
+              <w:rPr>
+                <w:color w:val="000000"/>
+                <w:sz w:val="22"/>
+                <w:szCs w:val="22"/>
                 <w:lang w:val="uk-UA"/>
               </w:rPr>
-            </w:pPr>
+              <w:t xml:space="preserve">команда </w:t>
+            </w:r>
+            <w:proofErr w:type="spellStart"/>
             <w:r>
               <w:rPr>
                 <w:color w:val="000000"/>
@@ -10464,19 +11354,27 @@
                 <w:szCs w:val="22"/>
                 <w:lang w:val="uk-UA"/>
               </w:rPr>
-              <w:t xml:space="preserve">команда </w:t>
-            </w:r>
-            <w:proofErr w:type="spellStart"/>
-            <w:r>
-              <w:rPr>
-                <w:color w:val="000000"/>
-                <w:sz w:val="22"/>
-                <w:szCs w:val="22"/>
-                <w:lang w:val="uk-UA"/>
-              </w:rPr>
               <w:t>pwd</w:t>
             </w:r>
             <w:proofErr w:type="spellEnd"/>
+            <w:r>
+              <w:rPr>
+                <w:color w:val="000000"/>
+                <w:sz w:val="22"/>
+                <w:szCs w:val="22"/>
+                <w:lang w:val="en-US"/>
+              </w:rPr>
+              <w:t xml:space="preserve"> - </w:t>
+            </w:r>
+            <w:r>
+              <w:rPr>
+                <w:color w:val="000000"/>
+                <w:sz w:val="22"/>
+                <w:szCs w:val="22"/>
+                <w:lang w:val="en-US"/>
+              </w:rPr>
+              <w:t>F</w:t>
+            </w:r>
           </w:p>
         </w:tc>
         <w:tc>
@@ -10565,9 +11463,19 @@
                 <w:color w:val="000000"/>
                 <w:sz w:val="22"/>
                 <w:szCs w:val="22"/>
+                <w:lang w:val="en-US"/>
+              </w:rPr>
+            </w:pPr>
+            <w:r>
+              <w:rPr>
+                <w:color w:val="000000"/>
+                <w:sz w:val="22"/>
+                <w:szCs w:val="22"/>
                 <w:lang w:val="uk-UA"/>
               </w:rPr>
-            </w:pPr>
+              <w:t xml:space="preserve">команда </w:t>
+            </w:r>
+            <w:proofErr w:type="spellStart"/>
             <w:r>
               <w:rPr>
                 <w:color w:val="000000"/>
@@ -10575,19 +11483,18 @@
                 <w:szCs w:val="22"/>
                 <w:lang w:val="uk-UA"/>
               </w:rPr>
-              <w:t xml:space="preserve">команда </w:t>
-            </w:r>
-            <w:proofErr w:type="spellStart"/>
-            <w:r>
-              <w:rPr>
-                <w:color w:val="000000"/>
-                <w:sz w:val="22"/>
-                <w:szCs w:val="22"/>
-                <w:lang w:val="uk-UA"/>
-              </w:rPr>
               <w:t>history</w:t>
             </w:r>
             <w:proofErr w:type="spellEnd"/>
+            <w:r>
+              <w:rPr>
+                <w:color w:val="000000"/>
+                <w:sz w:val="22"/>
+                <w:szCs w:val="22"/>
+                <w:lang w:val="en-US"/>
+              </w:rPr>
+              <w:t xml:space="preserve"> - K</w:t>
+            </w:r>
           </w:p>
         </w:tc>
         <w:tc>
@@ -10688,9 +11595,19 @@
                 <w:color w:val="000000"/>
                 <w:sz w:val="22"/>
                 <w:szCs w:val="22"/>
+                <w:lang w:val="en-US"/>
+              </w:rPr>
+            </w:pPr>
+            <w:r>
+              <w:rPr>
+                <w:color w:val="000000"/>
+                <w:sz w:val="22"/>
+                <w:szCs w:val="22"/>
                 <w:lang w:val="uk-UA"/>
               </w:rPr>
-            </w:pPr>
+              <w:t xml:space="preserve">команда </w:t>
+            </w:r>
+            <w:proofErr w:type="spellStart"/>
             <w:r>
               <w:rPr>
                 <w:color w:val="000000"/>
@@ -10698,19 +11615,27 @@
                 <w:szCs w:val="22"/>
                 <w:lang w:val="uk-UA"/>
               </w:rPr>
-              <w:t xml:space="preserve">команда </w:t>
-            </w:r>
-            <w:proofErr w:type="spellStart"/>
-            <w:r>
-              <w:rPr>
-                <w:color w:val="000000"/>
-                <w:sz w:val="22"/>
-                <w:szCs w:val="22"/>
-                <w:lang w:val="uk-UA"/>
-              </w:rPr>
               <w:t>ifconfig</w:t>
             </w:r>
             <w:proofErr w:type="spellEnd"/>
+            <w:r>
+              <w:rPr>
+                <w:color w:val="000000"/>
+                <w:sz w:val="22"/>
+                <w:szCs w:val="22"/>
+                <w:lang w:val="en-US"/>
+              </w:rPr>
+              <w:t xml:space="preserve"> </w:t>
+            </w:r>
+            <w:r>
+              <w:rPr>
+                <w:color w:val="000000"/>
+                <w:sz w:val="22"/>
+                <w:szCs w:val="22"/>
+                <w:lang w:val="en-US"/>
+              </w:rPr>
+              <w:t>-N</w:t>
+            </w:r>
           </w:p>
         </w:tc>
         <w:tc>
@@ -10800,9 +11725,19 @@
                 <w:color w:val="000000"/>
                 <w:sz w:val="22"/>
                 <w:szCs w:val="22"/>
+                <w:lang w:val="en-US"/>
+              </w:rPr>
+            </w:pPr>
+            <w:r>
+              <w:rPr>
+                <w:color w:val="000000"/>
+                <w:sz w:val="22"/>
+                <w:szCs w:val="22"/>
                 <w:lang w:val="uk-UA"/>
               </w:rPr>
-            </w:pPr>
+              <w:t xml:space="preserve">команда </w:t>
+            </w:r>
+            <w:proofErr w:type="spellStart"/>
             <w:r>
               <w:rPr>
                 <w:color w:val="000000"/>
@@ -10810,19 +11745,18 @@
                 <w:szCs w:val="22"/>
                 <w:lang w:val="uk-UA"/>
               </w:rPr>
-              <w:t xml:space="preserve">команда </w:t>
-            </w:r>
-            <w:proofErr w:type="spellStart"/>
-            <w:r>
-              <w:rPr>
-                <w:color w:val="000000"/>
-                <w:sz w:val="22"/>
-                <w:szCs w:val="22"/>
-                <w:lang w:val="uk-UA"/>
-              </w:rPr>
               <w:t>clear</w:t>
             </w:r>
             <w:proofErr w:type="spellEnd"/>
+            <w:r>
+              <w:rPr>
+                <w:color w:val="000000"/>
+                <w:sz w:val="22"/>
+                <w:szCs w:val="22"/>
+                <w:lang w:val="en-US"/>
+              </w:rPr>
+              <w:t xml:space="preserve"> - B</w:t>
+            </w:r>
           </w:p>
         </w:tc>
         <w:tc>
@@ -11263,6 +12197,42 @@
         </w:rPr>
         <w:t>Опишіть дії, які виконують команди для переміщення по системі каталогів:</w:t>
       </w:r>
+      <w:r>
+        <w:rPr>
+          <w:color w:val="000000"/>
+          <w:sz w:val="22"/>
+          <w:szCs w:val="22"/>
+        </w:rPr>
+        <w:t xml:space="preserve"> </w:t>
+      </w:r>
+      <w:r>
+        <w:rPr>
+          <w:color w:val="000000"/>
+          <w:sz w:val="28"/>
+          <w:szCs w:val="28"/>
+          <w:highlight w:val="cyan"/>
+        </w:rPr>
+        <w:t>(</w:t>
+      </w:r>
+      <w:r>
+        <w:rPr>
+          <w:color w:val="000000"/>
+          <w:sz w:val="28"/>
+          <w:szCs w:val="28"/>
+          <w:highlight w:val="cyan"/>
+          <w:lang w:val="en-US"/>
+        </w:rPr>
+        <w:t>Ilya</w:t>
+      </w:r>
+      <w:r>
+        <w:rPr>
+          <w:color w:val="000000"/>
+          <w:sz w:val="28"/>
+          <w:szCs w:val="28"/>
+          <w:highlight w:val="cyan"/>
+        </w:rPr>
+        <w:t>)</w:t>
+      </w:r>
     </w:p>
     <w:p>
       <w:pPr>
@@ -11303,6 +12273,23 @@
         </w:rPr>
         <w:tab/>
       </w:r>
+      <w:r>
+        <w:rPr>
+          <w:color w:val="000000"/>
+          <w:sz w:val="22"/>
+          <w:szCs w:val="22"/>
+        </w:rPr>
+        <w:t xml:space="preserve">- </w:t>
+      </w:r>
+      <w:r>
+        <w:rPr>
+          <w:color w:val="000000"/>
+          <w:sz w:val="22"/>
+          <w:szCs w:val="22"/>
+          <w:lang w:val="uk-UA"/>
+        </w:rPr>
+        <w:t>переміщення в корінь файлової системи.</w:t>
+      </w:r>
     </w:p>
     <w:p>
       <w:pPr>
@@ -11345,6 +12332,59 @@
         <w:t>home</w:t>
       </w:r>
       <w:proofErr w:type="spellEnd"/>
+      <w:r>
+        <w:rPr>
+          <w:color w:val="000000"/>
+          <w:sz w:val="22"/>
+          <w:szCs w:val="22"/>
+          <w:lang w:val="uk-UA"/>
+        </w:rPr>
+        <w:t xml:space="preserve"> </w:t>
+      </w:r>
+      <w:r>
+        <w:rPr>
+          <w:color w:val="000000"/>
+          <w:sz w:val="22"/>
+          <w:szCs w:val="22"/>
+        </w:rPr>
+        <w:t xml:space="preserve">- </w:t>
+      </w:r>
+      <w:r>
+        <w:rPr>
+          <w:color w:val="000000"/>
+          <w:sz w:val="22"/>
+          <w:szCs w:val="22"/>
+          <w:lang w:val="uk-UA"/>
+        </w:rPr>
+        <w:t>переміщення в</w:t>
+      </w:r>
+      <w:r>
+        <w:rPr>
+          <w:color w:val="000000"/>
+          <w:sz w:val="22"/>
+          <w:szCs w:val="22"/>
+          <w:lang w:val="uk-UA"/>
+        </w:rPr>
+        <w:t xml:space="preserve"> каталог </w:t>
+      </w:r>
+      <w:r>
+        <w:rPr>
+          <w:color w:val="000000"/>
+          <w:sz w:val="22"/>
+          <w:szCs w:val="22"/>
+          <w:lang w:val="en-US"/>
+        </w:rPr>
+        <w:t>home</w:t>
+      </w:r>
+      <w:r>
+        <w:rPr>
+          <w:color w:val="000000"/>
+          <w:sz w:val="22"/>
+          <w:szCs w:val="22"/>
+          <w:lang w:val="uk-UA"/>
+        </w:rPr>
+        <w:t>.</w:t>
+      </w:r>
     </w:p>
     <w:p>
       <w:pPr>
@@ -11383,7 +12423,49 @@
           <w:szCs w:val="22"/>
           <w:lang w:val="uk-UA"/>
         </w:rPr>
-        <w:tab/>
+        <w:t xml:space="preserve"> - переміщення до основного каталогу </w:t>
+      </w:r>
+      <w:r>
+        <w:rPr>
+          <w:color w:val="000000"/>
+          <w:sz w:val="22"/>
+          <w:szCs w:val="22"/>
+        </w:rPr>
+        <w:t>/</w:t>
+      </w:r>
+      <w:r>
+        <w:rPr>
+          <w:color w:val="000000"/>
+          <w:sz w:val="22"/>
+          <w:szCs w:val="22"/>
+          <w:lang w:val="en-US"/>
+        </w:rPr>
+        <w:t>home</w:t>
+      </w:r>
+      <w:r>
+        <w:rPr>
+          <w:color w:val="000000"/>
+          <w:sz w:val="22"/>
+          <w:szCs w:val="22"/>
+        </w:rPr>
+        <w:t>/</w:t>
+      </w:r>
+      <w:r>
+        <w:rPr>
+          <w:color w:val="000000"/>
+          <w:sz w:val="22"/>
+          <w:szCs w:val="22"/>
+          <w:lang w:val="en-US"/>
+        </w:rPr>
+        <w:t>sysadmin</w:t>
+      </w:r>
+      <w:r>
+        <w:rPr>
+          <w:color w:val="000000"/>
+          <w:sz w:val="22"/>
+          <w:szCs w:val="22"/>
+        </w:rPr>
+        <w:t xml:space="preserve"> </w:t>
       </w:r>
     </w:p>
     <w:p>
@@ -11421,9 +12503,29 @@
           <w:color w:val="000000"/>
           <w:sz w:val="22"/>
           <w:szCs w:val="22"/>
-          <w:lang w:val="uk-UA"/>
-        </w:rPr>
-        <w:tab/>
+        </w:rPr>
+        <w:t xml:space="preserve"> – </w:t>
+      </w:r>
+      <w:r>
+        <w:rPr>
+          <w:color w:val="000000"/>
+          <w:sz w:val="22"/>
+          <w:szCs w:val="22"/>
+          <w:lang w:val="uk-UA"/>
+        </w:rPr>
+        <w:t>переміщення назад</w:t>
+      </w:r>
+      <w:r>
+        <w:t xml:space="preserve"> </w:t>
+      </w:r>
+      <w:r>
+        <w:rPr>
+          <w:color w:val="000000"/>
+          <w:sz w:val="22"/>
+          <w:szCs w:val="22"/>
+          <w:lang w:val="uk-UA"/>
+        </w:rPr>
+        <w:t>до батьківського каталогу</w:t>
       </w:r>
     </w:p>
     <w:p>
@@ -11465,6 +12567,32 @@
         </w:rPr>
         <w:tab/>
       </w:r>
+      <w:r>
+        <w:rPr>
+          <w:color w:val="000000"/>
+          <w:sz w:val="22"/>
+          <w:szCs w:val="22"/>
+          <w:lang w:val="uk-UA"/>
+        </w:rPr>
+        <w:t>переміщення</w:t>
+      </w:r>
+      <w:r>
+        <w:rPr>
+          <w:color w:val="000000"/>
+          <w:sz w:val="22"/>
+          <w:szCs w:val="22"/>
+        </w:rPr>
+        <w:t xml:space="preserve"> </w:t>
+      </w:r>
+      <w:r>
+        <w:rPr>
+          <w:color w:val="000000"/>
+          <w:sz w:val="22"/>
+          <w:szCs w:val="22"/>
+          <w:lang w:val="uk-UA"/>
+        </w:rPr>
+        <w:t>на два рівня назад.</w:t>
+      </w:r>
     </w:p>
     <w:p>
       <w:pPr>
@@ -11504,6 +12632,15 @@
           <w:lang w:val="uk-UA"/>
         </w:rPr>
         <w:tab/>
+      </w:r>
+      <w:r>
+        <w:rPr>
+          <w:color w:val="000000"/>
+          <w:sz w:val="22"/>
+          <w:szCs w:val="22"/>
+          <w:lang w:val="uk-UA"/>
+        </w:rPr>
+        <w:t>- повернення до попередньої папки.</w:t>
       </w:r>
     </w:p>
     <w:p>
@@ -14729,4 +15866,16 @@
     </a:ext>
   </a:extLst>
 </a:theme>
+</file>
+
+<file path=customXml/item1.xml><?xml version="1.0" encoding="utf-8"?>
+<b:Sources xmlns:b="http://schemas.openxmlformats.org/officeDocument/2006/bibliography" xmlns="http://schemas.openxmlformats.org/officeDocument/2006/bibliography" SelectedStyle="\APASixthEditionOfficeOnline.xsl" StyleName="APA" Version="6"/>
+</file>
+
+<file path=customXml/itemProps1.xml><?xml version="1.0" encoding="utf-8"?>
+<ds:datastoreItem xmlns:ds="http://schemas.openxmlformats.org/officeDocument/2006/customXml" ds:itemID="{E4369C15-C548-451B-9E01-F1E3AEF1BE54}">
+  <ds:schemaRefs>
+    <ds:schemaRef ds:uri="http://schemas.openxmlformats.org/officeDocument/2006/bibliography"/>
+  </ds:schemaRefs>
+</ds:datastoreItem>
 </file>
</xml_diff>

<commit_message>
Add 4,5,6 question answers and conclusion
</commit_message>
<xml_diff>
--- a/Laboratory works/Лабораторна робота №2.docx
+++ b/Laboratory works/Лабораторна робота №2.docx
@@ -9457,6 +9457,7 @@
       <w:r>
         <w:rPr>
           <w:b/>
+          <w:noProof/>
           <w:lang w:val="en-US"/>
         </w:rPr>
         <w:drawing>
@@ -9646,6 +9647,7 @@
       <w:r>
         <w:rPr>
           <w:b/>
+          <w:noProof/>
         </w:rPr>
         <w:drawing>
           <wp:inline distT="0" distB="0" distL="0" distR="0" wp14:anchorId="1F0F2C85" wp14:editId="546949B7">
@@ -9812,6 +9814,7 @@
       <w:r>
         <w:rPr>
           <w:b/>
+          <w:noProof/>
         </w:rPr>
         <w:lastRenderedPageBreak/>
         <w:drawing>
@@ -9910,6 +9913,7 @@
       <w:r>
         <w:rPr>
           <w:b/>
+          <w:noProof/>
           <w:lang w:val="en-US"/>
         </w:rPr>
         <w:drawing>
@@ -10161,6 +10165,7 @@
       </w:pPr>
       <w:r>
         <w:rPr>
+          <w:noProof/>
           <w:color w:val="000000"/>
           <w:sz w:val="22"/>
           <w:szCs w:val="22"/>
@@ -10270,6 +10275,7 @@
       </w:pPr>
       <w:r>
         <w:rPr>
+          <w:noProof/>
           <w:color w:val="000000"/>
           <w:sz w:val="22"/>
           <w:szCs w:val="22"/>
@@ -10361,6 +10367,7 @@
       </w:pPr>
       <w:r>
         <w:rPr>
+          <w:noProof/>
           <w:color w:val="000000"/>
           <w:sz w:val="22"/>
           <w:szCs w:val="22"/>
@@ -10451,6 +10458,7 @@
       </w:pPr>
       <w:r>
         <w:rPr>
+          <w:noProof/>
           <w:color w:val="000000"/>
           <w:sz w:val="22"/>
           <w:szCs w:val="22"/>
@@ -10876,7 +10884,174 @@
           <w:szCs w:val="22"/>
           <w:lang w:val="uk-UA"/>
         </w:rPr>
-        <w:t xml:space="preserve">*** Яким чином можна переключатися в графічний/консольний режим вручну користувачем використовуючи команди в терміналі. Як можна налаштувати завантаження системи тільки в консольному режимі, і тільки за необхідністю (по команді) переходити до графічного? </w:t>
+        <w:t>*** Яким чином можна переключатися в графічний/консольний режим вручну користувачем використовуючи команди в терміналі. Як можна налаштувати завантаження системи тільки в консольному режимі, і тільки за необхідністю (по команді) переходити до графічного?</w:t>
+      </w:r>
+      <w:r>
+        <w:rPr>
+          <w:color w:val="000000"/>
+          <w:sz w:val="22"/>
+          <w:szCs w:val="22"/>
+          <w:lang w:val="uk-UA"/>
+        </w:rPr>
+        <w:t xml:space="preserve"> </w:t>
+      </w:r>
+      <w:r>
+        <w:rPr>
+          <w:color w:val="000000"/>
+          <w:sz w:val="22"/>
+          <w:szCs w:val="22"/>
+          <w:lang w:val="uk-UA"/>
+        </w:rPr>
+        <w:t xml:space="preserve"> </w:t>
+      </w:r>
+      <w:r>
+        <w:rPr>
+          <w:color w:val="000000"/>
+          <w:sz w:val="22"/>
+          <w:szCs w:val="22"/>
+          <w:lang w:val="uk-UA"/>
+        </w:rPr>
+        <w:t xml:space="preserve"> </w:t>
+      </w:r>
+      <w:r>
+        <w:rPr>
+          <w:color w:val="000000"/>
+          <w:sz w:val="28"/>
+          <w:szCs w:val="28"/>
+          <w:highlight w:val="cyan"/>
+        </w:rPr>
+        <w:t>(</w:t>
+      </w:r>
+      <w:r>
+        <w:rPr>
+          <w:color w:val="000000"/>
+          <w:sz w:val="28"/>
+          <w:szCs w:val="28"/>
+          <w:highlight w:val="cyan"/>
+          <w:lang w:val="en-US"/>
+        </w:rPr>
+        <w:t>Ilya</w:t>
+      </w:r>
+      <w:r>
+        <w:rPr>
+          <w:color w:val="000000"/>
+          <w:sz w:val="28"/>
+          <w:szCs w:val="28"/>
+          <w:highlight w:val="cyan"/>
+        </w:rPr>
+        <w:t>)</w:t>
+      </w:r>
+    </w:p>
+    <w:p>
+      <w:pPr>
+        <w:pBdr>
+          <w:top w:val="nil"/>
+          <w:left w:val="nil"/>
+          <w:bottom w:val="nil"/>
+          <w:right w:val="nil"/>
+          <w:between w:val="nil"/>
+        </w:pBdr>
+        <w:spacing w:after="120"/>
+        <w:jc w:val="both"/>
+        <w:rPr>
+          <w:color w:val="000000"/>
+          <w:sz w:val="22"/>
+          <w:szCs w:val="22"/>
+          <w:lang w:val="uk-UA"/>
+        </w:rPr>
+      </w:pPr>
+      <w:r>
+        <w:rPr>
+          <w:color w:val="000000"/>
+          <w:sz w:val="22"/>
+          <w:szCs w:val="22"/>
+          <w:lang w:val="uk-UA"/>
+        </w:rPr>
+        <w:t>Щоб перейти в консольний режим, можна використовувати комбінацію гарячих клавіш:</w:t>
+      </w:r>
+    </w:p>
+    <w:p>
+      <w:pPr>
+        <w:pBdr>
+          <w:top w:val="nil"/>
+          <w:left w:val="nil"/>
+          <w:bottom w:val="nil"/>
+          <w:right w:val="nil"/>
+          <w:between w:val="nil"/>
+        </w:pBdr>
+        <w:spacing w:after="120"/>
+        <w:jc w:val="both"/>
+        <w:rPr>
+          <w:color w:val="000000"/>
+          <w:sz w:val="22"/>
+          <w:szCs w:val="22"/>
+          <w:lang w:val="uk-UA"/>
+        </w:rPr>
+      </w:pPr>
+      <w:r>
+        <w:rPr>
+          <w:color w:val="000000"/>
+          <w:sz w:val="22"/>
+          <w:szCs w:val="22"/>
+          <w:lang w:val="uk-UA"/>
+        </w:rPr>
+        <w:t>CTRL+ALT+F1</w:t>
+      </w:r>
+    </w:p>
+    <w:p>
+      <w:pPr>
+        <w:pBdr>
+          <w:top w:val="nil"/>
+          <w:left w:val="nil"/>
+          <w:bottom w:val="nil"/>
+          <w:right w:val="nil"/>
+          <w:between w:val="nil"/>
+        </w:pBdr>
+        <w:spacing w:after="120"/>
+        <w:jc w:val="both"/>
+        <w:rPr>
+          <w:color w:val="000000"/>
+          <w:sz w:val="22"/>
+          <w:szCs w:val="22"/>
+          <w:lang w:val="uk-UA"/>
+        </w:rPr>
+      </w:pPr>
+      <w:r>
+        <w:rPr>
+          <w:color w:val="000000"/>
+          <w:sz w:val="22"/>
+          <w:szCs w:val="22"/>
+          <w:lang w:val="uk-UA"/>
+        </w:rPr>
+        <w:t>Щоб повернутися до графічного режиму з консольного, натисніть:</w:t>
+      </w:r>
+    </w:p>
+    <w:p>
+      <w:pPr>
+        <w:pBdr>
+          <w:top w:val="nil"/>
+          <w:left w:val="nil"/>
+          <w:bottom w:val="nil"/>
+          <w:right w:val="nil"/>
+          <w:between w:val="nil"/>
+        </w:pBdr>
+        <w:spacing w:after="120"/>
+        <w:jc w:val="both"/>
+        <w:rPr>
+          <w:color w:val="000000"/>
+          <w:sz w:val="22"/>
+          <w:szCs w:val="22"/>
+          <w:lang w:val="uk-UA"/>
+        </w:rPr>
+      </w:pPr>
+      <w:r>
+        <w:rPr>
+          <w:color w:val="000000"/>
+          <w:sz w:val="22"/>
+          <w:szCs w:val="22"/>
+          <w:lang w:val="uk-UA"/>
+        </w:rPr>
+        <w:t>CTRL+ALT+F7</w:t>
       </w:r>
     </w:p>
     <w:p>
@@ -10910,6 +11085,106 @@
         </w:rPr>
         <w:t>*** Чи можлива реєстрація в системі Linux декілька разів під одним і тим же системним ім’ям? Які переваги це може надати?</w:t>
       </w:r>
+      <w:r>
+        <w:rPr>
+          <w:color w:val="000000"/>
+          <w:sz w:val="22"/>
+          <w:szCs w:val="22"/>
+          <w:lang w:val="uk-UA"/>
+        </w:rPr>
+        <w:t xml:space="preserve"> </w:t>
+      </w:r>
+      <w:r>
+        <w:rPr>
+          <w:color w:val="000000"/>
+          <w:sz w:val="22"/>
+          <w:szCs w:val="22"/>
+          <w:lang w:val="uk-UA"/>
+        </w:rPr>
+        <w:t>.</w:t>
+      </w:r>
+      <w:r>
+        <w:rPr>
+          <w:color w:val="000000"/>
+          <w:sz w:val="28"/>
+          <w:szCs w:val="28"/>
+          <w:highlight w:val="cyan"/>
+        </w:rPr>
+        <w:t xml:space="preserve"> </w:t>
+      </w:r>
+      <w:r>
+        <w:rPr>
+          <w:color w:val="000000"/>
+          <w:sz w:val="28"/>
+          <w:szCs w:val="28"/>
+          <w:highlight w:val="cyan"/>
+        </w:rPr>
+        <w:t>(</w:t>
+      </w:r>
+      <w:r>
+        <w:rPr>
+          <w:color w:val="000000"/>
+          <w:sz w:val="28"/>
+          <w:szCs w:val="28"/>
+          <w:highlight w:val="cyan"/>
+          <w:lang w:val="en-US"/>
+        </w:rPr>
+        <w:t>Ilya</w:t>
+      </w:r>
+      <w:r>
+        <w:rPr>
+          <w:color w:val="000000"/>
+          <w:sz w:val="28"/>
+          <w:szCs w:val="28"/>
+          <w:highlight w:val="cyan"/>
+        </w:rPr>
+        <w:t>)</w:t>
+      </w:r>
+    </w:p>
+    <w:p>
+      <w:pPr>
+        <w:pBdr>
+          <w:top w:val="nil"/>
+          <w:left w:val="nil"/>
+          <w:bottom w:val="nil"/>
+          <w:right w:val="nil"/>
+          <w:between w:val="nil"/>
+        </w:pBdr>
+        <w:jc w:val="both"/>
+        <w:rPr>
+          <w:color w:val="000000"/>
+          <w:sz w:val="22"/>
+          <w:szCs w:val="22"/>
+          <w:lang w:val="uk-UA"/>
+        </w:rPr>
+      </w:pPr>
+      <w:r>
+        <w:rPr>
+          <w:color w:val="000000"/>
+          <w:sz w:val="22"/>
+          <w:szCs w:val="22"/>
+          <w:lang w:val="uk-UA"/>
+        </w:rPr>
+        <w:t>ніщо не перешкоджає зареєструватися в системі кілька разів під тим самим вхідним ім'ям. Таким чином, можна отримати доступ до тих самих ресурсів (своїх файлів) і організувати паралельну роботу над декількома завданнями</w:t>
+      </w:r>
+    </w:p>
+    <w:p>
+      <w:pPr>
+        <w:pBdr>
+          <w:top w:val="nil"/>
+          <w:left w:val="nil"/>
+          <w:bottom w:val="nil"/>
+          <w:right w:val="nil"/>
+          <w:between w:val="nil"/>
+        </w:pBdr>
+        <w:jc w:val="both"/>
+        <w:rPr>
+          <w:color w:val="000000"/>
+          <w:sz w:val="22"/>
+          <w:szCs w:val="22"/>
+          <w:lang w:val="uk-UA"/>
+        </w:rPr>
+      </w:pPr>
     </w:p>
     <w:p>
       <w:pPr>
@@ -10958,6 +11233,205 @@
           <w:lang w:val="uk-UA"/>
         </w:rPr>
         <w:t xml:space="preserve"> з віртуальними консолями? </w:t>
+      </w:r>
+      <w:r>
+        <w:rPr>
+          <w:color w:val="000000"/>
+          <w:sz w:val="28"/>
+          <w:szCs w:val="28"/>
+          <w:highlight w:val="cyan"/>
+        </w:rPr>
+        <w:t>(</w:t>
+      </w:r>
+      <w:r>
+        <w:rPr>
+          <w:color w:val="000000"/>
+          <w:sz w:val="28"/>
+          <w:szCs w:val="28"/>
+          <w:highlight w:val="cyan"/>
+          <w:lang w:val="en-US"/>
+        </w:rPr>
+        <w:t>Ilya</w:t>
+      </w:r>
+      <w:r>
+        <w:rPr>
+          <w:color w:val="000000"/>
+          <w:sz w:val="28"/>
+          <w:szCs w:val="28"/>
+          <w:highlight w:val="cyan"/>
+        </w:rPr>
+        <w:t>)</w:t>
+      </w:r>
+    </w:p>
+    <w:p>
+      <w:pPr>
+        <w:rPr>
+          <w:lang w:val="uk-UA"/>
+        </w:rPr>
+      </w:pPr>
+      <w:r>
+        <w:rPr>
+          <w:lang w:val="uk-UA"/>
+        </w:rPr>
+        <w:t>Підсистема TTY, або TTY-абстракція, це одна з основ Unix або Unix-подібних операційних систем, зокрема Linux. Ця система призначена для використання одного терміналу декількома процесами, деякими можливостями введення (наприклад, надсилання сигналів спеціальними клавішами, видалення введених символів).</w:t>
+      </w:r>
+    </w:p>
+    <w:p>
+      <w:pPr>
+        <w:rPr>
+          <w:lang w:val="uk-UA"/>
+        </w:rPr>
+      </w:pPr>
+    </w:p>
+    <w:p>
+      <w:pPr>
+        <w:pBdr>
+          <w:top w:val="nil"/>
+          <w:left w:val="nil"/>
+          <w:bottom w:val="nil"/>
+          <w:right w:val="nil"/>
+          <w:between w:val="nil"/>
+        </w:pBdr>
+        <w:ind w:left="360"/>
+        <w:jc w:val="both"/>
+        <w:rPr>
+          <w:color w:val="000000"/>
+          <w:sz w:val="22"/>
+          <w:szCs w:val="22"/>
+          <w:lang w:val="uk-UA"/>
+        </w:rPr>
+      </w:pPr>
+      <w:r>
+        <w:rPr>
+          <w:lang w:val="uk-UA"/>
+        </w:rPr>
+        <w:t xml:space="preserve">Висновок: Ми </w:t>
+      </w:r>
+      <w:r>
+        <w:rPr>
+          <w:color w:val="000000"/>
+          <w:sz w:val="22"/>
+          <w:szCs w:val="22"/>
+          <w:lang w:val="uk-UA"/>
+        </w:rPr>
+        <w:t>Отрима</w:t>
+      </w:r>
+      <w:r>
+        <w:rPr>
+          <w:color w:val="000000"/>
+          <w:sz w:val="22"/>
+          <w:szCs w:val="22"/>
+          <w:lang w:val="uk-UA"/>
+        </w:rPr>
+        <w:t>ли</w:t>
+      </w:r>
+      <w:r>
+        <w:rPr>
+          <w:color w:val="000000"/>
+          <w:sz w:val="22"/>
+          <w:szCs w:val="22"/>
+          <w:lang w:val="uk-UA"/>
+        </w:rPr>
+        <w:t xml:space="preserve"> практичн</w:t>
+      </w:r>
+      <w:r>
+        <w:rPr>
+          <w:color w:val="000000"/>
+          <w:sz w:val="22"/>
+          <w:szCs w:val="22"/>
+          <w:lang w:val="uk-UA"/>
+        </w:rPr>
+        <w:t>і</w:t>
+      </w:r>
+      <w:r>
+        <w:rPr>
+          <w:color w:val="000000"/>
+          <w:sz w:val="22"/>
+          <w:szCs w:val="22"/>
+          <w:lang w:val="uk-UA"/>
+        </w:rPr>
+        <w:t xml:space="preserve"> нави</w:t>
+      </w:r>
+      <w:r>
+        <w:rPr>
+          <w:color w:val="000000"/>
+          <w:sz w:val="22"/>
+          <w:szCs w:val="22"/>
+          <w:lang w:val="uk-UA"/>
+        </w:rPr>
+        <w:t>чки</w:t>
+      </w:r>
+      <w:r>
+        <w:rPr>
+          <w:color w:val="000000"/>
+          <w:sz w:val="22"/>
+          <w:szCs w:val="22"/>
+          <w:lang w:val="uk-UA"/>
+        </w:rPr>
+        <w:t xml:space="preserve"> роботи з командними інтерпретаторами Bash та PowerShell.</w:t>
+      </w:r>
+      <w:r>
+        <w:rPr>
+          <w:color w:val="000000"/>
+          <w:sz w:val="22"/>
+          <w:szCs w:val="22"/>
+          <w:lang w:val="uk-UA"/>
+        </w:rPr>
+        <w:t xml:space="preserve"> Позна</w:t>
+      </w:r>
+      <w:r>
+        <w:rPr>
+          <w:color w:val="000000"/>
+          <w:sz w:val="22"/>
+          <w:szCs w:val="22"/>
+          <w:lang w:val="uk-UA"/>
+        </w:rPr>
+        <w:t>йом</w:t>
+      </w:r>
+      <w:r>
+        <w:rPr>
+          <w:color w:val="000000"/>
+          <w:sz w:val="22"/>
+          <w:szCs w:val="22"/>
+          <w:lang w:val="uk-UA"/>
+        </w:rPr>
+        <w:t>илися</w:t>
+      </w:r>
+      <w:r>
+        <w:rPr>
+          <w:color w:val="000000"/>
+          <w:sz w:val="22"/>
+          <w:szCs w:val="22"/>
+          <w:lang w:val="uk-UA"/>
+        </w:rPr>
+        <w:t xml:space="preserve"> з базовими текстовими командами в термінальному режимі роботи в</w:t>
+      </w:r>
+      <w:r>
+        <w:rPr>
+          <w:color w:val="000000"/>
+          <w:sz w:val="22"/>
+          <w:szCs w:val="22"/>
+          <w:lang w:val="uk-UA"/>
+        </w:rPr>
+        <w:t xml:space="preserve"> </w:t>
+      </w:r>
+      <w:r>
+        <w:rPr>
+          <w:color w:val="000000"/>
+          <w:sz w:val="22"/>
+          <w:szCs w:val="22"/>
+          <w:lang w:val="en-US"/>
+        </w:rPr>
+        <w:t>Linux</w:t>
+      </w:r>
+      <w:r>
+        <w:rPr>
+          <w:color w:val="000000"/>
+          <w:sz w:val="22"/>
+          <w:szCs w:val="22"/>
+          <w:lang w:val="uk-UA"/>
+        </w:rPr>
+        <w:t>.</w:t>
       </w:r>
     </w:p>
     <w:p>
@@ -11981,6 +12455,92 @@
     </w:lvl>
   </w:abstractNum>
   <w:abstractNum w:abstractNumId="10" w15:restartNumberingAfterBreak="0">
+    <w:nsid w:val="3A230035"/>
+    <w:multiLevelType w:val="multilevel"/>
+    <w:tmpl w:val="2D324F92"/>
+    <w:lvl w:ilvl="0">
+      <w:start w:val="1"/>
+      <w:numFmt w:val="decimal"/>
+      <w:lvlText w:val="%1."/>
+      <w:lvlJc w:val="left"/>
+      <w:pPr>
+        <w:ind w:left="720" w:hanging="360"/>
+      </w:pPr>
+    </w:lvl>
+    <w:lvl w:ilvl="1">
+      <w:start w:val="1"/>
+      <w:numFmt w:val="lowerLetter"/>
+      <w:lvlText w:val="%2."/>
+      <w:lvlJc w:val="left"/>
+      <w:pPr>
+        <w:ind w:left="1440" w:hanging="360"/>
+      </w:pPr>
+    </w:lvl>
+    <w:lvl w:ilvl="2">
+      <w:start w:val="1"/>
+      <w:numFmt w:val="lowerRoman"/>
+      <w:lvlText w:val="%3."/>
+      <w:lvlJc w:val="right"/>
+      <w:pPr>
+        <w:ind w:left="2160" w:hanging="180"/>
+      </w:pPr>
+    </w:lvl>
+    <w:lvl w:ilvl="3">
+      <w:start w:val="1"/>
+      <w:numFmt w:val="decimal"/>
+      <w:lvlText w:val="%4."/>
+      <w:lvlJc w:val="left"/>
+      <w:pPr>
+        <w:ind w:left="2880" w:hanging="360"/>
+      </w:pPr>
+    </w:lvl>
+    <w:lvl w:ilvl="4">
+      <w:start w:val="1"/>
+      <w:numFmt w:val="lowerLetter"/>
+      <w:lvlText w:val="%5."/>
+      <w:lvlJc w:val="left"/>
+      <w:pPr>
+        <w:ind w:left="3600" w:hanging="360"/>
+      </w:pPr>
+    </w:lvl>
+    <w:lvl w:ilvl="5">
+      <w:start w:val="1"/>
+      <w:numFmt w:val="lowerRoman"/>
+      <w:lvlText w:val="%6."/>
+      <w:lvlJc w:val="right"/>
+      <w:pPr>
+        <w:ind w:left="4320" w:hanging="180"/>
+      </w:pPr>
+    </w:lvl>
+    <w:lvl w:ilvl="6">
+      <w:start w:val="1"/>
+      <w:numFmt w:val="decimal"/>
+      <w:lvlText w:val="%7."/>
+      <w:lvlJc w:val="left"/>
+      <w:pPr>
+        <w:ind w:left="5040" w:hanging="360"/>
+      </w:pPr>
+    </w:lvl>
+    <w:lvl w:ilvl="7">
+      <w:start w:val="1"/>
+      <w:numFmt w:val="lowerLetter"/>
+      <w:lvlText w:val="%8."/>
+      <w:lvlJc w:val="left"/>
+      <w:pPr>
+        <w:ind w:left="5760" w:hanging="360"/>
+      </w:pPr>
+    </w:lvl>
+    <w:lvl w:ilvl="8">
+      <w:start w:val="1"/>
+      <w:numFmt w:val="lowerRoman"/>
+      <w:lvlText w:val="%9."/>
+      <w:lvlJc w:val="right"/>
+      <w:pPr>
+        <w:ind w:left="6480" w:hanging="180"/>
+      </w:pPr>
+    </w:lvl>
+  </w:abstractNum>
+  <w:abstractNum w:abstractNumId="11" w15:restartNumberingAfterBreak="0">
     <w:nsid w:val="46753F10"/>
     <w:multiLevelType w:val="multilevel"/>
     <w:tmpl w:val="2556BD18"/>
@@ -12067,7 +12627,7 @@
       </w:pPr>
     </w:lvl>
   </w:abstractNum>
-  <w:abstractNum w:abstractNumId="11" w15:restartNumberingAfterBreak="0">
+  <w:abstractNum w:abstractNumId="12" w15:restartNumberingAfterBreak="0">
     <w:nsid w:val="62895BAC"/>
     <w:multiLevelType w:val="multilevel"/>
     <w:tmpl w:val="2D324F92"/>
@@ -12153,7 +12713,7 @@
       </w:pPr>
     </w:lvl>
   </w:abstractNum>
-  <w:abstractNum w:abstractNumId="12" w15:restartNumberingAfterBreak="0">
+  <w:abstractNum w:abstractNumId="13" w15:restartNumberingAfterBreak="0">
     <w:nsid w:val="6AB7373B"/>
     <w:multiLevelType w:val="multilevel"/>
     <w:tmpl w:val="2BF8420C"/>
@@ -12264,7 +12824,7 @@
       </w:rPr>
     </w:lvl>
   </w:abstractNum>
-  <w:abstractNum w:abstractNumId="13" w15:restartNumberingAfterBreak="0">
+  <w:abstractNum w:abstractNumId="14" w15:restartNumberingAfterBreak="0">
     <w:nsid w:val="7B391EE0"/>
     <w:multiLevelType w:val="multilevel"/>
     <w:tmpl w:val="4A622658"/>
@@ -12379,19 +12939,19 @@
     </w:lvl>
   </w:abstractNum>
   <w:num w:numId="1">
-    <w:abstractNumId w:val="10"/>
+    <w:abstractNumId w:val="11"/>
   </w:num>
   <w:num w:numId="2">
-    <w:abstractNumId w:val="12"/>
+    <w:abstractNumId w:val="13"/>
   </w:num>
   <w:num w:numId="3">
     <w:abstractNumId w:val="7"/>
   </w:num>
   <w:num w:numId="4">
-    <w:abstractNumId w:val="13"/>
+    <w:abstractNumId w:val="14"/>
   </w:num>
   <w:num w:numId="5">
-    <w:abstractNumId w:val="11"/>
+    <w:abstractNumId w:val="12"/>
   </w:num>
   <w:num w:numId="6">
     <w:abstractNumId w:val="0"/>
@@ -12419,6 +12979,9 @@
   </w:num>
   <w:num w:numId="14">
     <w:abstractNumId w:val="4"/>
+  </w:num>
+  <w:num w:numId="15">
+    <w:abstractNumId w:val="10"/>
   </w:num>
 </w:numbering>
 </file>

</xml_diff>